<commit_message>
Verbetering portfolio eindopracht 1
</commit_message>
<xml_diff>
--- a/Portfolio.docx
+++ b/Portfolio.docx
@@ -97,7 +97,7 @@
               </mc:Choice>
               <mc:Fallback>
                 <w:pict>
-                  <v:rect w14:anchorId="601AA2AA" id="Rechthoek 2" o:spid="_x0000_s1026" style="position:absolute;margin-left:0;margin-top:0;width:642.6pt;height:64.4pt;z-index:251659264;visibility:visible;mso-wrap-style:square;mso-width-percent:1050;mso-height-percent:900;mso-wrap-distance-left:9pt;mso-wrap-distance-top:0;mso-wrap-distance-right:9pt;mso-wrap-distance-bottom:0;mso-position-horizontal:center;mso-position-horizontal-relative:page;mso-position-vertical:bottom;mso-position-vertical-relative:page;mso-width-percent:1050;mso-height-percent:900;mso-width-relative:page;mso-height-relative:top-margin-area;v-text-anchor:top" o:gfxdata="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" o:allowincell="f" fillcolor="#4bacc6 [3208]" strokecolor="#4f81bd [3204]">
+                  <v:rect w14:anchorId="1278BAD0" id="Rechthoek 2" o:spid="_x0000_s1026" style="position:absolute;margin-left:0;margin-top:0;width:642.6pt;height:64.4pt;z-index:251659264;visibility:visible;mso-wrap-style:square;mso-width-percent:1050;mso-height-percent:900;mso-wrap-distance-left:9pt;mso-wrap-distance-top:0;mso-wrap-distance-right:9pt;mso-wrap-distance-bottom:0;mso-position-horizontal:center;mso-position-horizontal-relative:page;mso-position-vertical:bottom;mso-position-vertical-relative:page;mso-width-percent:1050;mso-height-percent:900;mso-width-relative:page;mso-height-relative:top-margin-area;v-text-anchor:top" o:gfxdata="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" o:allowincell="f" fillcolor="#4bacc6 [3208]" strokecolor="#4f81bd [3204]">
                     <w10:wrap anchorx="page" anchory="page"/>
                   </v:rect>
                 </w:pict>
@@ -169,7 +169,7 @@
               </mc:Choice>
               <mc:Fallback>
                 <w:pict>
-                  <v:rect w14:anchorId="24288103" id="Rechthoek 5" o:spid="_x0000_s1026" style="position:absolute;margin-left:0;margin-top:0;width:7.15pt;height:831.2pt;z-index:251662336;visibility:visible;mso-wrap-style:square;mso-width-percent:0;mso-height-percent:1050;mso-wrap-distance-left:9pt;mso-wrap-distance-top:0;mso-wrap-distance-right:9pt;mso-wrap-distance-bottom:0;mso-position-horizontal:center;mso-position-horizontal-relative:left-margin-area;mso-position-vertical:center;mso-position-vertical-relative:page;mso-width-percent:0;mso-height-percent:1050;mso-width-relative:page;mso-height-relative:page;v-text-anchor:top" o:gfxdata="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" o:allowincell="f" strokecolor="#4f81bd [3204]">
+                  <v:rect w14:anchorId="05211BE2" id="Rechthoek 5" o:spid="_x0000_s1026" style="position:absolute;margin-left:0;margin-top:0;width:7.15pt;height:831.2pt;z-index:251662336;visibility:visible;mso-wrap-style:square;mso-width-percent:0;mso-height-percent:1050;mso-wrap-distance-left:9pt;mso-wrap-distance-top:0;mso-wrap-distance-right:9pt;mso-wrap-distance-bottom:0;mso-position-horizontal:center;mso-position-horizontal-relative:left-margin-area;mso-position-vertical:center;mso-position-vertical-relative:page;mso-width-percent:0;mso-height-percent:1050;mso-width-relative:page;mso-height-relative:page;v-text-anchor:top" o:gfxdata="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" o:allowincell="f" strokecolor="#4f81bd [3204]">
                     <w10:wrap anchorx="margin" anchory="page"/>
                   </v:rect>
                 </w:pict>
@@ -241,7 +241,7 @@
               </mc:Choice>
               <mc:Fallback>
                 <w:pict>
-                  <v:rect w14:anchorId="261B0C4B" id="Rechthoek 4" o:spid="_x0000_s1026" style="position:absolute;margin-left:0;margin-top:0;width:7.15pt;height:831.2pt;z-index:251661312;visibility:visible;mso-wrap-style:square;mso-width-percent:0;mso-height-percent:1050;mso-wrap-distance-left:9pt;mso-wrap-distance-top:0;mso-wrap-distance-right:9pt;mso-wrap-distance-bottom:0;mso-position-horizontal:center;mso-position-horizontal-relative:right-margin-area;mso-position-vertical:center;mso-position-vertical-relative:page;mso-width-percent:0;mso-height-percent:1050;mso-width-relative:page;mso-height-relative:page;v-text-anchor:top" o:gfxdata="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" o:allowincell="f" strokecolor="#4f81bd [3204]">
+                  <v:rect w14:anchorId="71CE04FE" id="Rechthoek 4" o:spid="_x0000_s1026" style="position:absolute;margin-left:0;margin-top:0;width:7.15pt;height:831.2pt;z-index:251661312;visibility:visible;mso-wrap-style:square;mso-width-percent:0;mso-height-percent:1050;mso-wrap-distance-left:9pt;mso-wrap-distance-top:0;mso-wrap-distance-right:9pt;mso-wrap-distance-bottom:0;mso-position-horizontal:center;mso-position-horizontal-relative:right-margin-area;mso-position-vertical:center;mso-position-vertical-relative:page;mso-width-percent:0;mso-height-percent:1050;mso-width-relative:page;mso-height-relative:page;v-text-anchor:top" o:gfxdata="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" o:allowincell="f" strokecolor="#4f81bd [3204]">
                     <w10:wrap anchorx="margin" anchory="page"/>
                   </v:rect>
                 </w:pict>
@@ -313,7 +313,7 @@
               </mc:Choice>
               <mc:Fallback>
                 <w:pict>
-                  <v:rect w14:anchorId="719843B0" id="Rechthoek 3" o:spid="_x0000_s1026" style="position:absolute;margin-left:0;margin-top:0;width:642.6pt;height:64.8pt;z-index:251660288;visibility:visible;mso-wrap-style:square;mso-width-percent:1050;mso-height-percent:900;mso-wrap-distance-left:9pt;mso-wrap-distance-top:0;mso-wrap-distance-right:9pt;mso-wrap-distance-bottom:0;mso-position-horizontal:center;mso-position-horizontal-relative:page;mso-position-vertical:top;mso-position-vertical-relative:top-margin-area;mso-width-percent:1050;mso-height-percent:900;mso-width-relative:page;mso-height-relative:top-margin-area;v-text-anchor:top" o:gfxdata="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" o:allowincell="f" fillcolor="#4bacc6 [3208]" strokecolor="#4f81bd [3204]">
+                  <v:rect w14:anchorId="69161384" id="Rechthoek 3" o:spid="_x0000_s1026" style="position:absolute;margin-left:0;margin-top:0;width:642.6pt;height:64.8pt;z-index:251660288;visibility:visible;mso-wrap-style:square;mso-width-percent:1050;mso-height-percent:900;mso-wrap-distance-left:9pt;mso-wrap-distance-top:0;mso-wrap-distance-right:9pt;mso-wrap-distance-bottom:0;mso-position-horizontal:center;mso-position-horizontal-relative:page;mso-position-vertical:top;mso-position-vertical-relative:top-margin-area;mso-width-percent:1050;mso-height-percent:900;mso-width-relative:page;mso-height-relative:top-margin-area;v-text-anchor:top" o:gfxdata="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" o:allowincell="f" fillcolor="#4bacc6 [3208]" strokecolor="#4f81bd [3204]">
                     <w10:wrap anchorx="page" anchory="margin"/>
                   </v:rect>
                 </w:pict>
@@ -18332,8 +18332,6 @@
           <w:szCs w:val="16"/>
         </w:rPr>
       </w:pPr>
-      <w:bookmarkStart w:id="39" w:name="_GoBack"/>
-      <w:bookmarkEnd w:id="39"/>
     </w:p>
     <w:p>
       <w:pPr>
@@ -18392,45 +18390,45 @@
       <w:pPr>
         <w:pStyle w:val="Kop1"/>
       </w:pPr>
-      <w:bookmarkStart w:id="40" w:name="_Toc440099222"/>
-      <w:bookmarkStart w:id="41" w:name="_Toc440122075"/>
+      <w:bookmarkStart w:id="39" w:name="_Toc440099222"/>
+      <w:bookmarkStart w:id="40" w:name="_Toc440122075"/>
       <w:r>
         <w:lastRenderedPageBreak/>
         <w:t>Eindopdrachten Remco</w:t>
       </w:r>
+      <w:bookmarkEnd w:id="39"/>
       <w:bookmarkEnd w:id="40"/>
-      <w:bookmarkEnd w:id="41"/>
     </w:p>
     <w:p>
       <w:pPr>
         <w:pStyle w:val="Kop2"/>
       </w:pPr>
-      <w:bookmarkStart w:id="42" w:name="_Toc440099223"/>
-      <w:bookmarkStart w:id="43" w:name="_Toc440122076"/>
+      <w:bookmarkStart w:id="41" w:name="_Toc440099223"/>
+      <w:bookmarkStart w:id="42" w:name="_Toc440122076"/>
       <w:r>
         <w:t>Slotprobleem</w:t>
       </w:r>
       <w:r>
         <w:t xml:space="preserve"> 2a – Geld Teruggeven</w:t>
       </w:r>
+      <w:bookmarkEnd w:id="41"/>
       <w:bookmarkEnd w:id="42"/>
-      <w:bookmarkEnd w:id="43"/>
     </w:p>
     <w:p/>
     <w:p>
       <w:pPr>
         <w:pStyle w:val="Kop2"/>
       </w:pPr>
-      <w:bookmarkStart w:id="44" w:name="_Toc440099224"/>
-      <w:bookmarkStart w:id="45" w:name="_Toc440122077"/>
+      <w:bookmarkStart w:id="43" w:name="_Toc440099224"/>
+      <w:bookmarkStart w:id="44" w:name="_Toc440122077"/>
       <w:r>
         <w:t>Slotprobleem</w:t>
       </w:r>
       <w:r>
         <w:t xml:space="preserve"> 10 - Anagrammen</w:t>
       </w:r>
+      <w:bookmarkEnd w:id="43"/>
       <w:bookmarkEnd w:id="44"/>
-      <w:bookmarkEnd w:id="45"/>
     </w:p>
     <w:p/>
     <w:p>
@@ -18450,14 +18448,14 @@
       <w:pPr>
         <w:pStyle w:val="Kop1"/>
       </w:pPr>
-      <w:bookmarkStart w:id="46" w:name="_Toc440099225"/>
-      <w:bookmarkStart w:id="47" w:name="_Toc440122078"/>
+      <w:bookmarkStart w:id="45" w:name="_Toc440099225"/>
+      <w:bookmarkStart w:id="46" w:name="_Toc440122078"/>
       <w:r>
         <w:lastRenderedPageBreak/>
         <w:t>Eindopdrachten Bas</w:t>
       </w:r>
+      <w:bookmarkEnd w:id="45"/>
       <w:bookmarkEnd w:id="46"/>
-      <w:bookmarkEnd w:id="47"/>
       <w:r>
         <w:t xml:space="preserve"> van Summeren</w:t>
       </w:r>
@@ -18481,12 +18479,15 @@
       </w:r>
     </w:p>
     <w:p>
-      <w:r>
-        <w:t>De opdracht omschreef:</w:t>
-      </w:r>
-    </w:p>
-    <w:p>
       <w:pPr>
+        <w:pStyle w:val="Kop3"/>
+      </w:pPr>
+      <w:r>
+        <w:t>De opdracht</w:t>
+      </w:r>
+    </w:p>
+    <w:p>
+      <w:pPr>
         <w:rPr>
           <w:i/>
         </w:rPr>
@@ -18530,6 +18531,14 @@
           <w:i/>
         </w:rPr>
       </w:pPr>
+    </w:p>
+    <w:p>
+      <w:pPr>
+        <w:pStyle w:val="Kop3"/>
+      </w:pPr>
+      <w:r>
+        <w:t>De Uitvoer</w:t>
+      </w:r>
     </w:p>
     <w:p>
       <w:r>
@@ -19537,9 +19546,282 @@
     <w:p/>
     <w:p>
       <w:pPr>
+        <w:pStyle w:val="Kop3"/>
+      </w:pPr>
+      <w:r>
+        <w:t>Resultaat:</w:t>
+      </w:r>
+    </w:p>
+    <w:p>
+      <w:r>
+        <w:t xml:space="preserve">Change machine </w:t>
+      </w:r>
+      <w:proofErr w:type="spellStart"/>
+      <w:r>
+        <w:t>by</w:t>
+      </w:r>
+      <w:proofErr w:type="spellEnd"/>
+      <w:r>
+        <w:t xml:space="preserve"> Bas van Summeren</w:t>
+      </w:r>
+    </w:p>
+    <w:p>
+      <w:r>
+        <w:t xml:space="preserve">Type "exit" </w:t>
+      </w:r>
+      <w:proofErr w:type="spellStart"/>
+      <w:r>
+        <w:t>to</w:t>
+      </w:r>
+      <w:proofErr w:type="spellEnd"/>
+      <w:r>
+        <w:t xml:space="preserve"> exit</w:t>
+      </w:r>
+    </w:p>
+    <w:p>
+      <w:r>
+        <w:t xml:space="preserve">Type "change" </w:t>
+      </w:r>
+      <w:proofErr w:type="spellStart"/>
+      <w:r>
+        <w:t>to</w:t>
+      </w:r>
+      <w:proofErr w:type="spellEnd"/>
+      <w:r>
+        <w:t xml:space="preserve"> change </w:t>
+      </w:r>
+      <w:proofErr w:type="spellStart"/>
+      <w:r>
+        <w:t>currency</w:t>
+      </w:r>
+      <w:proofErr w:type="spellEnd"/>
+    </w:p>
+    <w:p>
+      <w:r>
+        <w:t xml:space="preserve">Type </w:t>
+      </w:r>
+      <w:proofErr w:type="spellStart"/>
+      <w:r>
+        <w:t>any</w:t>
+      </w:r>
+      <w:proofErr w:type="spellEnd"/>
+      <w:r>
+        <w:t xml:space="preserve"> </w:t>
+      </w:r>
+      <w:proofErr w:type="spellStart"/>
+      <w:r>
+        <w:t>number</w:t>
+      </w:r>
+      <w:proofErr w:type="spellEnd"/>
+      <w:r>
+        <w:t xml:space="preserve"> (in cents) </w:t>
+      </w:r>
+      <w:proofErr w:type="spellStart"/>
+      <w:r>
+        <w:t>to</w:t>
+      </w:r>
+      <w:proofErr w:type="spellEnd"/>
+      <w:r>
+        <w:t xml:space="preserve"> get </w:t>
+      </w:r>
+      <w:proofErr w:type="spellStart"/>
+      <w:r>
+        <w:t>your</w:t>
+      </w:r>
+      <w:proofErr w:type="spellEnd"/>
+      <w:r>
+        <w:t xml:space="preserve"> change</w:t>
+      </w:r>
+    </w:p>
+    <w:p/>
+    <w:p>
+      <w:r>
+        <w:t>input&gt;&gt;435634</w:t>
+      </w:r>
+    </w:p>
+    <w:p>
+      <w:proofErr w:type="spellStart"/>
+      <w:r>
+        <w:t>Getting</w:t>
+      </w:r>
+      <w:proofErr w:type="spellEnd"/>
+      <w:r>
+        <w:t xml:space="preserve"> change </w:t>
+      </w:r>
+      <w:proofErr w:type="spellStart"/>
+      <w:r>
+        <w:t>for</w:t>
+      </w:r>
+      <w:proofErr w:type="spellEnd"/>
+      <w:r>
+        <w:t>: 4,356.34 Euro</w:t>
+      </w:r>
+    </w:p>
+    <w:p>
+      <w:r>
+        <w:t>€2.00: 2178x</w:t>
+      </w:r>
+    </w:p>
+    <w:p>
+      <w:r>
+        <w:t>€1.00: 0x</w:t>
+      </w:r>
+    </w:p>
+    <w:p>
+      <w:r>
+        <w:t>€0.50: 0x</w:t>
+      </w:r>
+    </w:p>
+    <w:p>
+      <w:r>
+        <w:t>€0.20: 1x</w:t>
+      </w:r>
+    </w:p>
+    <w:p>
+      <w:r>
+        <w:t>€0.10: 1x</w:t>
+      </w:r>
+    </w:p>
+    <w:p>
+      <w:r>
+        <w:t>€0.05: 1x</w:t>
+      </w:r>
+    </w:p>
+    <w:p/>
+    <w:p>
+      <w:r>
+        <w:t>input&gt;&gt;788</w:t>
+      </w:r>
+    </w:p>
+    <w:p>
+      <w:proofErr w:type="spellStart"/>
+      <w:r>
+        <w:t>Getting</w:t>
+      </w:r>
+      <w:proofErr w:type="spellEnd"/>
+      <w:r>
+        <w:t xml:space="preserve"> change </w:t>
+      </w:r>
+      <w:proofErr w:type="spellStart"/>
+      <w:r>
+        <w:t>for</w:t>
+      </w:r>
+      <w:proofErr w:type="spellEnd"/>
+      <w:r>
+        <w:t>: 7.88 Euro</w:t>
+      </w:r>
+    </w:p>
+    <w:p>
+      <w:r>
+        <w:t>€2.00: 3x</w:t>
+      </w:r>
+    </w:p>
+    <w:p>
+      <w:r>
+        <w:t>€1.00: 1x</w:t>
+      </w:r>
+    </w:p>
+    <w:p>
+      <w:r>
+        <w:t>€0.50: 1x</w:t>
+      </w:r>
+    </w:p>
+    <w:p>
+      <w:r>
+        <w:t>€0.20: 1x</w:t>
+      </w:r>
+    </w:p>
+    <w:p>
+      <w:r>
+        <w:t>€0.10: 1x</w:t>
+      </w:r>
+    </w:p>
+    <w:p>
+      <w:r>
+        <w:t>€0.05: 2x</w:t>
+      </w:r>
+    </w:p>
+    <w:p/>
+    <w:p>
+      <w:r>
+        <w:t>input&gt;&gt;</w:t>
+      </w:r>
+      <w:r>
+        <w:t>2</w:t>
+      </w:r>
+    </w:p>
+    <w:p>
+      <w:proofErr w:type="spellStart"/>
+      <w:r>
+        <w:t>Getting</w:t>
+      </w:r>
+      <w:proofErr w:type="spellEnd"/>
+      <w:r>
+        <w:t xml:space="preserve"> change </w:t>
+      </w:r>
+      <w:proofErr w:type="spellStart"/>
+      <w:r>
+        <w:t>for</w:t>
+      </w:r>
+      <w:proofErr w:type="spellEnd"/>
+      <w:r>
+        <w:t>: 0.02 Euro</w:t>
+      </w:r>
+    </w:p>
+    <w:p>
+      <w:r>
+        <w:t>€2.00: 0x</w:t>
+      </w:r>
+    </w:p>
+    <w:p>
+      <w:r>
+        <w:t>€1.00: 0x</w:t>
+      </w:r>
+    </w:p>
+    <w:p>
+      <w:r>
+        <w:t>€0.50: 0x</w:t>
+      </w:r>
+    </w:p>
+    <w:p>
+      <w:r>
+        <w:t>€0.20: 0x</w:t>
+      </w:r>
+    </w:p>
+    <w:p>
+      <w:r>
+        <w:t>€0.10: 0x</w:t>
+      </w:r>
+    </w:p>
+    <w:p>
+      <w:r>
+        <w:t>€0.05: 0x</w:t>
+      </w:r>
+    </w:p>
+    <w:p>
+      <w:pPr>
+        <w:spacing w:after="200" w:line="276" w:lineRule="auto"/>
+        <w:rPr>
+          <w:rFonts w:asciiTheme="majorHAnsi" w:eastAsiaTheme="majorEastAsia" w:hAnsiTheme="majorHAnsi" w:cstheme="majorBidi"/>
+          <w:b/>
+          <w:bCs/>
+          <w:color w:val="4F81BD" w:themeColor="accent1"/>
+          <w:sz w:val="26"/>
+          <w:szCs w:val="26"/>
+        </w:rPr>
+      </w:pPr>
+      <w:r>
+        <w:br w:type="page"/>
+      </w:r>
+    </w:p>
+    <w:p>
+      <w:pPr>
         <w:pStyle w:val="Kop2"/>
       </w:pPr>
-      <w:r>
+      <w:bookmarkStart w:id="47" w:name="_GoBack"/>
+      <w:bookmarkEnd w:id="47"/>
+      <w:r>
+        <w:lastRenderedPageBreak/>
         <w:t>Slotprobleem 10: Anagrammen</w:t>
       </w:r>
     </w:p>
@@ -19605,7 +19887,7 @@
           <w:rPr>
             <w:noProof/>
           </w:rPr>
-          <w:t>21</w:t>
+          <w:t>22</w:t>
         </w:r>
         <w:r>
           <w:fldChar w:fldCharType="end"/>
@@ -21895,7 +22177,7 @@
 </file>
 
 <file path=customXml/itemProps2.xml><?xml version="1.0" encoding="utf-8"?>
-<ds:datastoreItem xmlns:ds="http://schemas.openxmlformats.org/officeDocument/2006/customXml" ds:itemID="{206EABC1-39F5-4B57-81A7-A48587B816BD}">
+<ds:datastoreItem xmlns:ds="http://schemas.openxmlformats.org/officeDocument/2006/customXml" ds:itemID="{BD0DCDAE-02AC-4905-A6DB-929B1D040C45}">
   <ds:schemaRefs>
     <ds:schemaRef ds:uri="http://schemas.openxmlformats.org/officeDocument/2006/bibliography"/>
   </ds:schemaRefs>

</xml_diff>

<commit_message>
Spellings en typfouten huzzah
</commit_message>
<xml_diff>
--- a/Portfolio.docx
+++ b/Portfolio.docx
@@ -1,6 +1,6 @@
 
 <file path=word/document.xml><?xml version="1.0" encoding="utf-8"?>
-<w:document xmlns:wpc="http://schemas.microsoft.com/office/word/2010/wordprocessingCanvas" xmlns:mc="http://schemas.openxmlformats.org/markup-compatibility/2006" xmlns:o="urn:schemas-microsoft-com:office:office" xmlns:r="http://schemas.openxmlformats.org/officeDocument/2006/relationships" xmlns:m="http://schemas.openxmlformats.org/officeDocument/2006/math" xmlns:v="urn:schemas-microsoft-com:vml" xmlns:wp14="http://schemas.microsoft.com/office/word/2010/wordprocessingDrawing" xmlns:wp="http://schemas.openxmlformats.org/drawingml/2006/wordprocessingDrawing" xmlns:w10="urn:schemas-microsoft-com:office:word" xmlns:w="http://schemas.openxmlformats.org/wordprocessingml/2006/main" xmlns:w14="http://schemas.microsoft.com/office/word/2010/wordml" xmlns:wpg="http://schemas.microsoft.com/office/word/2010/wordprocessingGroup" xmlns:wpi="http://schemas.microsoft.com/office/word/2010/wordprocessingInk" xmlns:wne="http://schemas.microsoft.com/office/word/2006/wordml" xmlns:wps="http://schemas.microsoft.com/office/word/2010/wordprocessingShape" mc:Ignorable="w14 wp14">
+<w:document xmlns:wpc="http://schemas.microsoft.com/office/word/2010/wordprocessingCanvas" xmlns:mc="http://schemas.openxmlformats.org/markup-compatibility/2006" xmlns:o="urn:schemas-microsoft-com:office:office" xmlns:r="http://schemas.openxmlformats.org/officeDocument/2006/relationships" xmlns:m="http://schemas.openxmlformats.org/officeDocument/2006/math" xmlns:v="urn:schemas-microsoft-com:vml" xmlns:wp14="http://schemas.microsoft.com/office/word/2010/wordprocessingDrawing" xmlns:wp="http://schemas.openxmlformats.org/drawingml/2006/wordprocessingDrawing" xmlns:w10="urn:schemas-microsoft-com:office:word" xmlns:w="http://schemas.openxmlformats.org/wordprocessingml/2006/main" xmlns:w14="http://schemas.microsoft.com/office/word/2010/wordml" xmlns:w15="http://schemas.microsoft.com/office/word/2012/wordml" xmlns:wpg="http://schemas.microsoft.com/office/word/2010/wordprocessingGroup" xmlns:wpi="http://schemas.microsoft.com/office/word/2010/wordprocessingInk" xmlns:wne="http://schemas.microsoft.com/office/word/2006/wordml" xmlns:wps="http://schemas.microsoft.com/office/word/2010/wordprocessingShape" mc:Ignorable="w14 w15 wp14">
   <w:body>
     <w:sdt>
       <w:sdtPr>
@@ -95,9 +95,9 @@
                   </wp:anchor>
                 </w:drawing>
               </mc:Choice>
-              <mc:Fallback xmlns:w15="http://schemas.microsoft.com/office/word/2012/wordml">
+              <mc:Fallback>
                 <w:pict>
-                  <v:rect w14:anchorId="3297F7BE" id="Rechthoek 2" o:spid="_x0000_s1026" style="position:absolute;margin-left:0;margin-top:0;width:642.6pt;height:64.4pt;z-index:251659264;visibility:visible;mso-wrap-style:square;mso-width-percent:1050;mso-height-percent:900;mso-wrap-distance-left:9pt;mso-wrap-distance-top:0;mso-wrap-distance-right:9pt;mso-wrap-distance-bottom:0;mso-position-horizontal:center;mso-position-horizontal-relative:page;mso-position-vertical:bottom;mso-position-vertical-relative:page;mso-width-percent:1050;mso-height-percent:900;mso-width-relative:page;mso-height-relative:top-margin-area;v-text-anchor:top" o:gfxdata="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" o:allowincell="f" fillcolor="#4bacc6 [3208]" strokecolor="#4f81bd [3204]">
+                  <v:rect w14:anchorId="512E16E1" id="Rechthoek 2" o:spid="_x0000_s1026" style="position:absolute;margin-left:0;margin-top:0;width:642.6pt;height:64.4pt;z-index:251659264;visibility:visible;mso-wrap-style:square;mso-width-percent:1050;mso-height-percent:900;mso-wrap-distance-left:9pt;mso-wrap-distance-top:0;mso-wrap-distance-right:9pt;mso-wrap-distance-bottom:0;mso-position-horizontal:center;mso-position-horizontal-relative:page;mso-position-vertical:bottom;mso-position-vertical-relative:page;mso-width-percent:1050;mso-height-percent:900;mso-width-relative:page;mso-height-relative:top-margin-area;v-text-anchor:top" o:gfxdata="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" o:allowincell="f" fillcolor="#4bacc6 [3208]" strokecolor="#4f81bd [3204]">
                     <w10:wrap anchorx="page" anchory="page"/>
                   </v:rect>
                 </w:pict>
@@ -167,9 +167,9 @@
                   </wp:anchor>
                 </w:drawing>
               </mc:Choice>
-              <mc:Fallback xmlns:w15="http://schemas.microsoft.com/office/word/2012/wordml">
+              <mc:Fallback>
                 <w:pict>
-                  <v:rect w14:anchorId="1A761FE7" id="Rechthoek 5" o:spid="_x0000_s1026" style="position:absolute;margin-left:0;margin-top:0;width:7.15pt;height:831.2pt;z-index:251662336;visibility:visible;mso-wrap-style:square;mso-width-percent:0;mso-height-percent:1050;mso-wrap-distance-left:9pt;mso-wrap-distance-top:0;mso-wrap-distance-right:9pt;mso-wrap-distance-bottom:0;mso-position-horizontal:center;mso-position-horizontal-relative:left-margin-area;mso-position-vertical:center;mso-position-vertical-relative:page;mso-width-percent:0;mso-height-percent:1050;mso-width-relative:page;mso-height-relative:page;v-text-anchor:top" o:gfxdata="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" o:allowincell="f" strokecolor="#4f81bd [3204]">
+                  <v:rect w14:anchorId="02D3DF37" id="Rechthoek 5" o:spid="_x0000_s1026" style="position:absolute;margin-left:0;margin-top:0;width:7.15pt;height:831.2pt;z-index:251662336;visibility:visible;mso-wrap-style:square;mso-width-percent:0;mso-height-percent:1050;mso-wrap-distance-left:9pt;mso-wrap-distance-top:0;mso-wrap-distance-right:9pt;mso-wrap-distance-bottom:0;mso-position-horizontal:center;mso-position-horizontal-relative:left-margin-area;mso-position-vertical:center;mso-position-vertical-relative:page;mso-width-percent:0;mso-height-percent:1050;mso-width-relative:page;mso-height-relative:page;v-text-anchor:top" o:gfxdata="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" o:allowincell="f" strokecolor="#4f81bd [3204]">
                     <w10:wrap anchorx="margin" anchory="page"/>
                   </v:rect>
                 </w:pict>
@@ -239,9 +239,9 @@
                   </wp:anchor>
                 </w:drawing>
               </mc:Choice>
-              <mc:Fallback xmlns:w15="http://schemas.microsoft.com/office/word/2012/wordml">
+              <mc:Fallback>
                 <w:pict>
-                  <v:rect w14:anchorId="22914646" id="Rechthoek 4" o:spid="_x0000_s1026" style="position:absolute;margin-left:0;margin-top:0;width:7.15pt;height:831.2pt;z-index:251661312;visibility:visible;mso-wrap-style:square;mso-width-percent:0;mso-height-percent:1050;mso-wrap-distance-left:9pt;mso-wrap-distance-top:0;mso-wrap-distance-right:9pt;mso-wrap-distance-bottom:0;mso-position-horizontal:center;mso-position-horizontal-relative:right-margin-area;mso-position-vertical:center;mso-position-vertical-relative:page;mso-width-percent:0;mso-height-percent:1050;mso-width-relative:page;mso-height-relative:page;v-text-anchor:top" o:gfxdata="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" o:allowincell="f" strokecolor="#4f81bd [3204]">
+                  <v:rect w14:anchorId="48377907" id="Rechthoek 4" o:spid="_x0000_s1026" style="position:absolute;margin-left:0;margin-top:0;width:7.15pt;height:831.2pt;z-index:251661312;visibility:visible;mso-wrap-style:square;mso-width-percent:0;mso-height-percent:1050;mso-wrap-distance-left:9pt;mso-wrap-distance-top:0;mso-wrap-distance-right:9pt;mso-wrap-distance-bottom:0;mso-position-horizontal:center;mso-position-horizontal-relative:right-margin-area;mso-position-vertical:center;mso-position-vertical-relative:page;mso-width-percent:0;mso-height-percent:1050;mso-width-relative:page;mso-height-relative:page;v-text-anchor:top" o:gfxdata="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" o:allowincell="f" strokecolor="#4f81bd [3204]">
                     <w10:wrap anchorx="margin" anchory="page"/>
                   </v:rect>
                 </w:pict>
@@ -311,9 +311,9 @@
                   </wp:anchor>
                 </w:drawing>
               </mc:Choice>
-              <mc:Fallback xmlns:w15="http://schemas.microsoft.com/office/word/2012/wordml">
+              <mc:Fallback>
                 <w:pict>
-                  <v:rect w14:anchorId="197241B6" id="Rechthoek 3" o:spid="_x0000_s1026" style="position:absolute;margin-left:0;margin-top:0;width:642.6pt;height:64.8pt;z-index:251660288;visibility:visible;mso-wrap-style:square;mso-width-percent:1050;mso-height-percent:900;mso-wrap-distance-left:9pt;mso-wrap-distance-top:0;mso-wrap-distance-right:9pt;mso-wrap-distance-bottom:0;mso-position-horizontal:center;mso-position-horizontal-relative:page;mso-position-vertical:top;mso-position-vertical-relative:top-margin-area;mso-width-percent:1050;mso-height-percent:900;mso-width-relative:page;mso-height-relative:top-margin-area;v-text-anchor:top" o:gfxdata="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" o:allowincell="f" fillcolor="#4bacc6 [3208]" strokecolor="#4f81bd [3204]">
+                  <v:rect w14:anchorId="1DC7BCB0" id="Rechthoek 3" o:spid="_x0000_s1026" style="position:absolute;margin-left:0;margin-top:0;width:642.6pt;height:64.8pt;z-index:251660288;visibility:visible;mso-wrap-style:square;mso-width-percent:1050;mso-height-percent:900;mso-wrap-distance-left:9pt;mso-wrap-distance-top:0;mso-wrap-distance-right:9pt;mso-wrap-distance-bottom:0;mso-position-horizontal:center;mso-position-horizontal-relative:page;mso-position-vertical:top;mso-position-vertical-relative:top-margin-area;mso-width-percent:1050;mso-height-percent:900;mso-width-relative:page;mso-height-relative:top-margin-area;v-text-anchor:top" o:gfxdata="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" o:allowincell="f" fillcolor="#4bacc6 [3208]" strokecolor="#4f81bd [3204]">
                     <w10:wrap anchorx="page" anchory="margin"/>
                   </v:rect>
                 </w:pict>
@@ -333,6 +333,7 @@
             <w:dataBinding w:prefixMappings="xmlns:ns0='http://schemas.openxmlformats.org/package/2006/metadata/core-properties' xmlns:ns1='http://purl.org/dc/elements/1.1/'" w:xpath="/ns0:coreProperties[1]/ns1:title[1]" w:storeItemID="{6C3C8BC8-F283-45AE-878A-BAB7291924A1}"/>
             <w:text/>
           </w:sdtPr>
+          <w:sdtEndPr/>
           <w:sdtContent>
             <w:p>
               <w:pPr>
@@ -366,6 +367,7 @@
             <w:dataBinding w:prefixMappings="xmlns:ns0='http://schemas.openxmlformats.org/package/2006/metadata/core-properties' xmlns:ns1='http://purl.org/dc/elements/1.1/'" w:xpath="/ns0:coreProperties[1]/ns1:subject[1]" w:storeItemID="{6C3C8BC8-F283-45AE-878A-BAB7291924A1}"/>
             <w:text/>
           </w:sdtPr>
+          <w:sdtEndPr/>
           <w:sdtContent>
             <w:p>
               <w:pPr>
@@ -427,6 +429,7 @@
               <w:calendar w:val="gregorian"/>
             </w:date>
           </w:sdtPr>
+          <w:sdtEndPr/>
           <w:sdtContent>
             <w:p>
               <w:pPr>
@@ -451,6 +454,7 @@
             <w:dataBinding w:prefixMappings="xmlns:ns0='http://schemas.openxmlformats.org/officeDocument/2006/extended-properties'" w:xpath="/ns0:Properties[1]/ns0:Company[1]" w:storeItemID="{6668398D-A668-4E3E-A5EB-62B293D839F1}"/>
             <w:text/>
           </w:sdtPr>
+          <w:sdtEndPr/>
           <w:sdtContent>
             <w:p>
               <w:pPr>
@@ -469,6 +473,7 @@
             <w:dataBinding w:prefixMappings="xmlns:ns0='http://schemas.openxmlformats.org/package/2006/metadata/core-properties' xmlns:ns1='http://purl.org/dc/elements/1.1/'" w:xpath="/ns0:coreProperties[1]/ns1:creator[1]" w:storeItemID="{6C3C8BC8-F283-45AE-878A-BAB7291924A1}"/>
             <w:text/>
           </w:sdtPr>
+          <w:sdtEndPr/>
           <w:sdtContent>
             <w:p>
               <w:pPr>
@@ -2191,7 +2196,7 @@
                     <pic:cNvPicPr/>
                   </pic:nvPicPr>
                   <pic:blipFill>
-                    <a:blip r:embed="rId10"/>
+                    <a:blip r:embed="rId9"/>
                     <a:stretch>
                       <a:fillRect/>
                     </a:stretch>
@@ -4319,7 +4324,7 @@
           </mc:Choice>
           <mc:Fallback>
             <w:pict>
-              <v:shapetype id="_x0000_t38" coordsize="21600,21600" o:spt="38" o:oned="t" path="m,c@0,0@1,5400@1,10800@1,16200@2,21600,21600,21600e" filled="f">
+              <v:shapetype w14:anchorId="5C895FCC" id="_x0000_t38" coordsize="21600,21600" o:spt="38" o:oned="t" path="m,c@0,0@1,5400@1,10800@1,16200@2,21600,21600,21600e" filled="f">
                 <v:formulas>
                   <v:f eqn="mid #0 0"/>
                   <v:f eqn="val #0"/>
@@ -4347,6 +4352,53 @@
             <wp:extent cx="2676525" cy="7562850"/>
             <wp:effectExtent l="0" t="0" r="9525" b="0"/>
             <wp:docPr id="20" name="Afbeelding 20"/>
+            <wp:cNvGraphicFramePr>
+              <a:graphicFrameLocks xmlns:a="http://schemas.openxmlformats.org/drawingml/2006/main" noChangeAspect="1"/>
+            </wp:cNvGraphicFramePr>
+            <a:graphic xmlns:a="http://schemas.openxmlformats.org/drawingml/2006/main">
+              <a:graphicData uri="http://schemas.openxmlformats.org/drawingml/2006/picture">
+                <pic:pic xmlns:pic="http://schemas.openxmlformats.org/drawingml/2006/picture">
+                  <pic:nvPicPr>
+                    <pic:cNvPr id="0" name=""/>
+                    <pic:cNvPicPr/>
+                  </pic:nvPicPr>
+                  <pic:blipFill>
+                    <a:blip r:embed="rId10"/>
+                    <a:stretch>
+                      <a:fillRect/>
+                    </a:stretch>
+                  </pic:blipFill>
+                  <pic:spPr>
+                    <a:xfrm>
+                      <a:off x="0" y="0"/>
+                      <a:ext cx="2676525" cy="7562850"/>
+                    </a:xfrm>
+                    <a:prstGeom prst="rect">
+                      <a:avLst/>
+                    </a:prstGeom>
+                  </pic:spPr>
+                </pic:pic>
+              </a:graphicData>
+            </a:graphic>
+          </wp:inline>
+        </w:drawing>
+      </w:r>
+      <w:r>
+        <w:tab/>
+      </w:r>
+      <w:r>
+        <w:tab/>
+        <w:t xml:space="preserve">           </w:t>
+      </w:r>
+      <w:r>
+        <w:rPr>
+          <w:noProof/>
+        </w:rPr>
+        <w:drawing>
+          <wp:inline distT="0" distB="0" distL="0" distR="0" wp14:anchorId="3DB22272" wp14:editId="75E03F96">
+            <wp:extent cx="2247900" cy="2647950"/>
+            <wp:effectExtent l="0" t="0" r="0" b="0"/>
+            <wp:docPr id="21" name="Afbeelding 21"/>
             <wp:cNvGraphicFramePr>
               <a:graphicFrameLocks xmlns:a="http://schemas.openxmlformats.org/drawingml/2006/main" noChangeAspect="1"/>
             </wp:cNvGraphicFramePr>
@@ -4366,53 +4418,6 @@
                   <pic:spPr>
                     <a:xfrm>
                       <a:off x="0" y="0"/>
-                      <a:ext cx="2676525" cy="7562850"/>
-                    </a:xfrm>
-                    <a:prstGeom prst="rect">
-                      <a:avLst/>
-                    </a:prstGeom>
-                  </pic:spPr>
-                </pic:pic>
-              </a:graphicData>
-            </a:graphic>
-          </wp:inline>
-        </w:drawing>
-      </w:r>
-      <w:r>
-        <w:tab/>
-      </w:r>
-      <w:r>
-        <w:tab/>
-        <w:t xml:space="preserve">           </w:t>
-      </w:r>
-      <w:r>
-        <w:rPr>
-          <w:noProof/>
-        </w:rPr>
-        <w:drawing>
-          <wp:inline distT="0" distB="0" distL="0" distR="0" wp14:anchorId="3DB22272" wp14:editId="75E03F96">
-            <wp:extent cx="2247900" cy="2647950"/>
-            <wp:effectExtent l="0" t="0" r="0" b="0"/>
-            <wp:docPr id="21" name="Afbeelding 21"/>
-            <wp:cNvGraphicFramePr>
-              <a:graphicFrameLocks xmlns:a="http://schemas.openxmlformats.org/drawingml/2006/main" noChangeAspect="1"/>
-            </wp:cNvGraphicFramePr>
-            <a:graphic xmlns:a="http://schemas.openxmlformats.org/drawingml/2006/main">
-              <a:graphicData uri="http://schemas.openxmlformats.org/drawingml/2006/picture">
-                <pic:pic xmlns:pic="http://schemas.openxmlformats.org/drawingml/2006/picture">
-                  <pic:nvPicPr>
-                    <pic:cNvPr id="0" name=""/>
-                    <pic:cNvPicPr/>
-                  </pic:nvPicPr>
-                  <pic:blipFill>
-                    <a:blip r:embed="rId12"/>
-                    <a:stretch>
-                      <a:fillRect/>
-                    </a:stretch>
-                  </pic:blipFill>
-                  <pic:spPr>
-                    <a:xfrm>
-                      <a:off x="0" y="0"/>
                       <a:ext cx="2247900" cy="2647950"/>
                     </a:xfrm>
                     <a:prstGeom prst="rect">
@@ -4460,7 +4465,13 @@
         <w:t xml:space="preserve">ekozen </w:t>
       </w:r>
       <w:r>
-        <w:t>opgave is “</w:t>
+        <w:t xml:space="preserve">opgave </w:t>
+      </w:r>
+      <w:r>
+        <w:t>is:</w:t>
+      </w:r>
+      <w:r>
+        <w:t xml:space="preserve"> “</w:t>
       </w:r>
       <w:r>
         <w:t>Sudoku  problem by brute force</w:t>
@@ -4469,7 +4480,13 @@
         <w:t>”.</w:t>
       </w:r>
       <w:r>
-        <w:t xml:space="preserve"> Dit houdt in dat een sudoku doormiddel van het brute force algorithme moet worden opgelost.</w:t>
+        <w:t xml:space="preserve"> Dit houdt in dat een sudoku doormiddel van het brute force </w:t>
+      </w:r>
+      <w:r>
+        <w:t>algoritme</w:t>
+      </w:r>
+      <w:r>
+        <w:t xml:space="preserve"> moet worden opgelost.</w:t>
       </w:r>
     </w:p>
     <w:p>
@@ -4532,7 +4549,7 @@
                     <pic:cNvPicPr/>
                   </pic:nvPicPr>
                   <pic:blipFill rotWithShape="1">
-                    <a:blip r:embed="rId13"/>
+                    <a:blip r:embed="rId12"/>
                     <a:srcRect l="3199" t="25277" r="82464" b="44893"/>
                     <a:stretch/>
                   </pic:blipFill>
@@ -4580,7 +4597,13 @@
     <w:p/>
     <w:p>
       <w:r>
-        <w:t>Wanneer er een zet terug  gedaan zal dat nummer worden opgehoogd. Als dit tot en met het getal ‘9’ ook niet meer kan wordt er nog een stap terug gezet totdat er een getal kan worden verandert. Daarna zal de richting weer vooruitgaan.</w:t>
+        <w:t xml:space="preserve">Wanneer er een zet </w:t>
+      </w:r>
+      <w:r>
+        <w:t xml:space="preserve">terug </w:t>
+      </w:r>
+      <w:r>
+        <w:t>gedaan zal dat nummer worden opgehoogd. Als dit tot en met het getal ‘9’ ook niet meer kan wordt er nog een stap terug gezet totdat er een getal kan worden verandert. Daarna zal de richting weer vooruitgaan.</w:t>
       </w:r>
       <w:r>
         <w:t xml:space="preserve"> Wanneer er bij het eerste vakje geen mogelijkheid meer is kan er worden geconcludeerd dat de sudoku niet kan worden opgelost.</w:t>
@@ -4634,7 +4657,7 @@
                     <pic:cNvPicPr/>
                   </pic:nvPicPr>
                   <pic:blipFill rotWithShape="1">
-                    <a:blip r:embed="rId13"/>
+                    <a:blip r:embed="rId12"/>
                     <a:srcRect l="3199" t="56634" r="82464" b="13536"/>
                     <a:stretch/>
                   </pic:blipFill>
@@ -6098,7 +6121,7 @@
           </mc:Choice>
           <mc:Fallback>
             <w:pict>
-              <v:shapetype id="_x0000_t202" coordsize="21600,21600" o:spt="202" path="m,l,21600r21600,l21600,xe">
+              <v:shapetype w14:anchorId="06BE1B75" id="_x0000_t202" coordsize="21600,21600" o:spt="202" path="m,l,21600r21600,l21600,xe">
                 <v:stroke joinstyle="miter"/>
                 <v:path gradientshapeok="t" o:connecttype="rect"/>
               </v:shapetype>
@@ -7469,7 +7492,7 @@
                     <pic:cNvPicPr/>
                   </pic:nvPicPr>
                   <pic:blipFill rotWithShape="1">
-                    <a:blip r:embed="rId13"/>
+                    <a:blip r:embed="rId12"/>
                     <a:srcRect l="3200" t="56802" r="82463" b="13367"/>
                     <a:stretch/>
                   </pic:blipFill>
@@ -7921,7 +7944,7 @@
                     <pic:cNvPicPr/>
                   </pic:nvPicPr>
                   <pic:blipFill rotWithShape="1">
-                    <a:blip r:embed="rId14"/>
+                    <a:blip r:embed="rId13"/>
                     <a:srcRect t="14341" r="759" b="3042"/>
                     <a:stretch/>
                   </pic:blipFill>
@@ -7984,7 +8007,7 @@
                     <pic:cNvPicPr/>
                   </pic:nvPicPr>
                   <pic:blipFill rotWithShape="1">
-                    <a:blip r:embed="rId15"/>
+                    <a:blip r:embed="rId14"/>
                     <a:srcRect t="10033" b="5632"/>
                     <a:stretch/>
                   </pic:blipFill>
@@ -8087,7 +8110,7 @@
                     </pic:cNvPicPr>
                   </pic:nvPicPr>
                   <pic:blipFill>
-                    <a:blip r:embed="rId16">
+                    <a:blip r:embed="rId15">
                       <a:extLst>
                         <a:ext uri="{28A0092B-C50C-407E-A947-70E740481C1C}">
                           <a14:useLocalDpi xmlns:a14="http://schemas.microsoft.com/office/drawing/2010/main" val="0"/>
@@ -8189,7 +8212,7 @@
                     <pic:cNvPicPr/>
                   </pic:nvPicPr>
                   <pic:blipFill rotWithShape="1">
-                    <a:blip r:embed="rId17"/>
+                    <a:blip r:embed="rId16"/>
                     <a:srcRect l="3428" t="62091" r="84929" b="12487"/>
                     <a:stretch/>
                   </pic:blipFill>
@@ -8245,7 +8268,7 @@
                     <pic:cNvPicPr/>
                   </pic:nvPicPr>
                   <pic:blipFill rotWithShape="1">
-                    <a:blip r:embed="rId18"/>
+                    <a:blip r:embed="rId17"/>
                     <a:srcRect l="3369" t="61007" r="84985" b="9670"/>
                     <a:stretch/>
                   </pic:blipFill>
@@ -8300,13 +8323,17 @@
     <w:p/>
     <w:p>
       <w:r>
-        <w:t>Per rij en colom wordt er op de valide plaatsen een queen geplaatst en wanneer een rij geen queen bevat zal er doormiddel van backtracking een vorige q</w:t>
+        <w:t xml:space="preserve">Per rij en </w:t>
+      </w:r>
+      <w:r>
+        <w:t>kolom</w:t>
+      </w:r>
+      <w:r>
+        <w:t xml:space="preserve"> wordt er op de valide plaatsen een queen geplaatst en wanneer een rij geen queen bevat zal er doormiddel van backtracking een vorige q</w:t>
       </w:r>
       <w:r>
         <w:t>ueen worden verplaatst, net zolang totdat alle n queens op het bord passen zonder elkaar te kunnen slaan.</w:t>
       </w:r>
-      <w:bookmarkStart w:id="34" w:name="_GoBack"/>
-      <w:bookmarkEnd w:id="34"/>
     </w:p>
     <w:p>
       <w:r>
@@ -8985,7 +9012,7 @@
           </mc:Choice>
           <mc:Fallback>
             <w:pict>
-              <v:shape id="_x0000_s1027" type="#_x0000_t202" style="position:absolute;margin-left:-12.65pt;margin-top:3.45pt;width:475.8pt;height:110.55pt;z-index:251666432;visibility:visible;mso-wrap-style:square;mso-width-percent:0;mso-height-percent:200;mso-wrap-distance-left:9pt;mso-wrap-distance-top:0;mso-wrap-distance-right:9pt;mso-wrap-distance-bottom:0;mso-position-horizontal:absolute;mso-position-horizontal-relative:text;mso-position-vertical:absolute;mso-position-vertical-relative:text;mso-width-percent:0;mso-height-percent:200;mso-width-relative:margin;mso-height-relative:margin;v-text-anchor:top" o:gfxdata="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">
+              <v:shape w14:anchorId="5810AEE7" id="_x0000_s1027" type="#_x0000_t202" style="position:absolute;margin-left:-12.65pt;margin-top:3.45pt;width:475.8pt;height:110.55pt;z-index:251666432;visibility:visible;mso-wrap-style:square;mso-width-percent:0;mso-height-percent:200;mso-wrap-distance-left:9pt;mso-wrap-distance-top:0;mso-wrap-distance-right:9pt;mso-wrap-distance-bottom:0;mso-position-horizontal:absolute;mso-position-horizontal-relative:text;mso-position-vertical:absolute;mso-position-vertical-relative:text;mso-width-percent:0;mso-height-percent:200;mso-width-relative:margin;mso-height-relative:margin;v-text-anchor:top" o:gfxdata="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">
                 <v:textbox style="mso-fit-shape-to-text:t">
                   <w:txbxContent>
                     <w:p>
@@ -9620,8 +9647,8 @@
       <w:pPr>
         <w:pStyle w:val="Kop2"/>
       </w:pPr>
-      <w:bookmarkStart w:id="35" w:name="_Toc440099218"/>
-      <w:bookmarkStart w:id="36" w:name="_Toc440464443"/>
+      <w:bookmarkStart w:id="34" w:name="_Toc440099218"/>
+      <w:bookmarkStart w:id="35" w:name="_Toc440464443"/>
       <w:r>
         <w:lastRenderedPageBreak/>
         <w:t xml:space="preserve">Week 6 – </w:t>
@@ -9629,56 +9656,56 @@
       <w:r>
         <w:t>Approximation</w:t>
       </w:r>
+      <w:bookmarkEnd w:id="34"/>
       <w:bookmarkEnd w:id="35"/>
+    </w:p>
+    <w:p>
+      <w:pPr>
+        <w:pStyle w:val="Kop3"/>
+      </w:pPr>
+      <w:bookmarkStart w:id="36" w:name="_Toc440099219"/>
+      <w:r>
+        <w:t>De opdracht</w:t>
+      </w:r>
       <w:bookmarkEnd w:id="36"/>
     </w:p>
     <w:p>
+      <w:r>
+        <w:t>De opdracht van week 6 is om een probleem met een benaderingsalgoritme. Een benaderingsalgoritme probeert door meerdere pogingen te optimaliseren het optimale resultaat te behalen. Doordat veel van de methoden met een willekeurigheidfactor (Mutatie in genetisch en de start waarde in hill</w:t>
+      </w:r>
+      <w:r>
+        <w:t>-</w:t>
+      </w:r>
+      <w:r>
+        <w:t>climbing) is er een kans dat het resultaat alsnog niet optimaal is. Echter geeft het zeer snel een benadering van een oplossing.</w:t>
+      </w:r>
+    </w:p>
+    <w:p>
+      <w:r>
+        <w:t xml:space="preserve">Er is gekozen om de Right Down probleem uit de presentatie op te lossen met behulp van </w:t>
+      </w:r>
+      <w:r>
+        <w:t>h</w:t>
+      </w:r>
+      <w:r>
+        <w:t>ill-</w:t>
+      </w:r>
+      <w:r>
+        <w:t>c</w:t>
+      </w:r>
+      <w:r>
+        <w:t>limbing.</w:t>
+      </w:r>
+    </w:p>
+    <w:p>
       <w:pPr>
         <w:pStyle w:val="Kop3"/>
       </w:pPr>
-      <w:bookmarkStart w:id="37" w:name="_Toc440099219"/>
-      <w:r>
-        <w:t>De opdracht</w:t>
+      <w:bookmarkStart w:id="37" w:name="_Toc440099220"/>
+      <w:r>
+        <w:t>De uitvoering</w:t>
       </w:r>
       <w:bookmarkEnd w:id="37"/>
-    </w:p>
-    <w:p>
-      <w:r>
-        <w:t>De opdracht van week 6 is om een probleem met een benaderingsalgoritme. Een benaderingsalgoritme probeert door meerdere pogingen te optimaliseren het optimale resultaat te behalen. Doordat veel van de methoden met een willekeurigheidfactor (Mutatie in genetisch en de start waarde in hill</w:t>
-      </w:r>
-      <w:r>
-        <w:t>-</w:t>
-      </w:r>
-      <w:r>
-        <w:t>climbing) is er een kans dat het resultaat alsnog niet optimaal is. Echter geeft het zeer snel een benadering van een oplossing.</w:t>
-      </w:r>
-    </w:p>
-    <w:p>
-      <w:r>
-        <w:t xml:space="preserve">Er is gekozen om de Right Down probleem uit de presentatie op te lossen met behulp van </w:t>
-      </w:r>
-      <w:r>
-        <w:t>h</w:t>
-      </w:r>
-      <w:r>
-        <w:t>ill-</w:t>
-      </w:r>
-      <w:r>
-        <w:t>c</w:t>
-      </w:r>
-      <w:r>
-        <w:t>limbing.</w:t>
-      </w:r>
-    </w:p>
-    <w:p>
-      <w:pPr>
-        <w:pStyle w:val="Kop3"/>
-      </w:pPr>
-      <w:bookmarkStart w:id="38" w:name="_Toc440099220"/>
-      <w:r>
-        <w:t>De uitvoering</w:t>
-      </w:r>
-      <w:bookmarkEnd w:id="38"/>
     </w:p>
     <w:p>
       <w:r>
@@ -11267,7 +11294,7 @@
           <w:color w:val="4F81BD" w:themeColor="accent1"/>
         </w:rPr>
       </w:pPr>
-      <w:bookmarkStart w:id="39" w:name="_Toc440099221"/>
+      <w:bookmarkStart w:id="38" w:name="_Toc440099221"/>
       <w:r>
         <w:br w:type="page"/>
       </w:r>
@@ -11280,7 +11307,7 @@
         <w:lastRenderedPageBreak/>
         <w:t>Het resultaat</w:t>
       </w:r>
-      <w:bookmarkEnd w:id="39"/>
+      <w:bookmarkEnd w:id="38"/>
     </w:p>
     <w:p>
       <w:pPr>
@@ -11318,7 +11345,7 @@
                     <pic:cNvPicPr/>
                   </pic:nvPicPr>
                   <pic:blipFill rotWithShape="1">
-                    <a:blip r:embed="rId19"/>
+                    <a:blip r:embed="rId18"/>
                     <a:srcRect t="1926"/>
                     <a:stretch/>
                   </pic:blipFill>
@@ -11912,29 +11939,29 @@
       <w:pPr>
         <w:pStyle w:val="Kop1"/>
       </w:pPr>
-      <w:bookmarkStart w:id="40" w:name="_Toc440099222"/>
-      <w:bookmarkStart w:id="41" w:name="_Toc440464444"/>
+      <w:bookmarkStart w:id="39" w:name="_Toc440099222"/>
+      <w:bookmarkStart w:id="40" w:name="_Toc440464444"/>
       <w:r>
         <w:lastRenderedPageBreak/>
         <w:t>Eindopdrachten Remco</w:t>
       </w:r>
+      <w:bookmarkEnd w:id="39"/>
       <w:bookmarkEnd w:id="40"/>
+    </w:p>
+    <w:p>
+      <w:pPr>
+        <w:pStyle w:val="Kop2"/>
+      </w:pPr>
+      <w:bookmarkStart w:id="41" w:name="_Toc440099223"/>
+      <w:bookmarkStart w:id="42" w:name="_Toc440464445"/>
+      <w:r>
+        <w:t>Slotprobleem</w:t>
+      </w:r>
+      <w:r>
+        <w:t xml:space="preserve"> 2a – Geld Teruggeven</w:t>
+      </w:r>
       <w:bookmarkEnd w:id="41"/>
-    </w:p>
-    <w:p>
-      <w:pPr>
-        <w:pStyle w:val="Kop2"/>
-      </w:pPr>
-      <w:bookmarkStart w:id="42" w:name="_Toc440099223"/>
-      <w:bookmarkStart w:id="43" w:name="_Toc440464445"/>
-      <w:r>
-        <w:t>Slotprobleem</w:t>
-      </w:r>
-      <w:r>
-        <w:t xml:space="preserve"> 2a – Geld Teruggeven</w:t>
-      </w:r>
       <w:bookmarkEnd w:id="42"/>
-      <w:bookmarkEnd w:id="43"/>
     </w:p>
     <w:p>
       <w:pPr>
@@ -12148,7 +12175,7 @@
                     <pic:cNvPicPr/>
                   </pic:nvPicPr>
                   <pic:blipFill rotWithShape="1">
-                    <a:blip r:embed="rId20"/>
+                    <a:blip r:embed="rId19"/>
                     <a:srcRect l="77844" b="67264"/>
                     <a:stretch/>
                   </pic:blipFill>
@@ -12225,7 +12252,7 @@
                     <pic:cNvPicPr/>
                   </pic:nvPicPr>
                   <pic:blipFill rotWithShape="1">
-                    <a:blip r:embed="rId20"/>
+                    <a:blip r:embed="rId19"/>
                     <a:srcRect t="82064" r="77844" b="8967"/>
                     <a:stretch/>
                   </pic:blipFill>
@@ -12280,19 +12307,7 @@
     <w:p/>
     <w:p>
       <w:r>
-        <w:t xml:space="preserve">In het onderstaande codevoorbeeld staat het algoritme. </w:t>
-      </w:r>
-      <w:r>
-        <w:t>Het algoritme heeft als invoer het bedrag van het wisselgeld</w:t>
-      </w:r>
-      <w:r>
-        <w:t>.</w:t>
-      </w:r>
-      <w:r>
-        <w:t xml:space="preserve"> </w:t>
-      </w:r>
-      <w:r>
-        <w:t>De klasse van het algoritme krijgt in de constructor de waarden van de valuta door in een lijst. Per valuta moet er dus een nieuwe instantie worden gemaakt.</w:t>
+        <w:t>In het onderstaande codevoorbeeld staat het algoritme. Het algoritme heeft als invoer het bedrag van het wisselgeld. De klasse van het algoritme krijgt in de constructor de waarden van de valuta door in een lijst. Per valuta moet er dus een nieuwe instantie worden gemaakt.</w:t>
       </w:r>
     </w:p>
     <w:p/>
@@ -12614,7 +12629,7 @@
       <w:pPr>
         <w:spacing w:after="200" w:line="276" w:lineRule="auto"/>
       </w:pPr>
-      <w:bookmarkStart w:id="44" w:name="_Toc440099224"/>
+      <w:bookmarkStart w:id="43" w:name="_Toc440099224"/>
       <w:r>
         <w:br w:type="page"/>
       </w:r>
@@ -12646,7 +12661,7 @@
                     <pic:cNvPicPr/>
                   </pic:nvPicPr>
                   <pic:blipFill>
-                    <a:blip r:embed="rId21"/>
+                    <a:blip r:embed="rId20"/>
                     <a:stretch>
                       <a:fillRect/>
                     </a:stretch>
@@ -12674,7 +12689,7 @@
       <w:pPr>
         <w:pStyle w:val="Kop2"/>
       </w:pPr>
-      <w:bookmarkStart w:id="45" w:name="_Toc440464446"/>
+      <w:bookmarkStart w:id="44" w:name="_Toc440464446"/>
       <w:r>
         <w:lastRenderedPageBreak/>
         <w:t>Slotprobleem</w:t>
@@ -12682,184 +12697,192 @@
       <w:r>
         <w:t xml:space="preserve"> 10 - Anagrammen</w:t>
       </w:r>
+      <w:bookmarkEnd w:id="43"/>
       <w:bookmarkEnd w:id="44"/>
+    </w:p>
+    <w:p>
+      <w:pPr>
+        <w:pStyle w:val="Kop3"/>
+      </w:pPr>
+      <w:r>
+        <w:t>De opdracht</w:t>
+      </w:r>
+    </w:p>
+    <w:p>
+      <w:pPr>
+        <w:pStyle w:val="Geenafstand"/>
+      </w:pPr>
+      <w:r>
+        <w:t>Anagrammen zijn woorden die uit dezelfde letters zijn samengesteld. Voorbeeld: ‘een’, ‘nee’, en ‘ene’ zijn anagrammen van elkaar.</w:t>
+      </w:r>
+    </w:p>
+    <w:p>
+      <w:pPr>
+        <w:pStyle w:val="Geenafstand"/>
+      </w:pPr>
+    </w:p>
+    <w:p>
+      <w:pPr>
+        <w:pStyle w:val="Geenafstand"/>
+      </w:pPr>
+      <w:r>
+        <w:t>Schrijf een algoritme dat alle anagrammen vindt die voorkomen in een stuk tekst, die je invoert. Het verschil tussen hoofd- en kleine letters mag je negeren. Elk woord komt maar een keer voor in zijn lijst van anagrammen.</w:t>
+      </w:r>
+    </w:p>
+    <w:p>
+      <w:pPr>
+        <w:pStyle w:val="Kop3"/>
+      </w:pPr>
+      <w:r>
+        <w:t>De uitwerking</w:t>
+      </w:r>
+    </w:p>
+    <w:p>
+      <w:r>
+        <w:t xml:space="preserve">Om een </w:t>
+      </w:r>
+      <w:r>
+        <w:t>ge</w:t>
+      </w:r>
+      <w:r>
+        <w:t xml:space="preserve">makkelijk algoritme te maken is de tekst opgesplitst in losse woorden en van deze woorden zijn objecten gemaakt. </w:t>
+      </w:r>
+      <w:r>
+        <w:t>Dit heeft als zeer groot voordeel dat er per woord kan worden aangegeven of</w:t>
+      </w:r>
+      <w:r>
+        <w:t xml:space="preserve"> deze al</w:t>
+      </w:r>
+      <w:r>
+        <w:t xml:space="preserve"> herkent is als anagram of niet. Dit voorkomt dubbelen en onnodige vergelijkingen.</w:t>
+      </w:r>
+    </w:p>
+    <w:p/>
+    <w:p>
+      <w:r>
+        <w:t xml:space="preserve">Om verdere onnodige vergelijkingen te voorkomen wordt er </w:t>
+      </w:r>
+      <w:r>
+        <w:t>van tevoren</w:t>
+      </w:r>
+      <w:r>
+        <w:t xml:space="preserve"> </w:t>
+      </w:r>
+      <w:r>
+        <w:t>gekeken naar de lengte</w:t>
+      </w:r>
+      <w:r>
+        <w:t>, of een woord hetzelfde index heeft</w:t>
+      </w:r>
+      <w:r>
+        <w:t xml:space="preserve"> en</w:t>
+      </w:r>
+      <w:r>
+        <w:t xml:space="preserve"> of het woord identiek is.</w:t>
+      </w:r>
+      <w:r>
+        <w:t xml:space="preserve"> Als de lengte overeenkomt en het niet hetzelfde woord is zullen de twee woorden worden gesorteerd op alfabet</w:t>
+      </w:r>
+      <w:r>
+        <w:t>isch volgorde</w:t>
+      </w:r>
+      <w:r>
+        <w:t xml:space="preserve"> om te kijken of het anagrammen zijn van elkaar.</w:t>
+      </w:r>
+      <w:r>
+        <w:t xml:space="preserve"> </w:t>
+      </w:r>
+      <w:r>
+        <w:t>Wanneer een woord bij een anagram hoort wordt een eigenschap van dat object aangepast</w:t>
+      </w:r>
+      <w:r>
+        <w:t xml:space="preserve"> zodat het niet nog een keer vergeleken wordt</w:t>
+      </w:r>
+      <w:r>
+        <w:t>. Wanneer een woord hetzelfde</w:t>
+      </w:r>
+      <w:r>
+        <w:t xml:space="preserve"> woord</w:t>
+      </w:r>
+      <w:r>
+        <w:t xml:space="preserve"> waarm</w:t>
+      </w:r>
+      <w:r>
+        <w:t>e</w:t>
+      </w:r>
+      <w:r>
+        <w:t xml:space="preserve">e </w:t>
+      </w:r>
+      <w:r>
+        <w:t xml:space="preserve">het </w:t>
+      </w:r>
+      <w:r>
+        <w:t>vergeleken</w:t>
+      </w:r>
+      <w:r>
+        <w:t xml:space="preserve"> is wordt zijn eigenschap wel omgezet naar een anagram, maar wordt deze niet toegevoegd aan de lijst, omdat het eerste</w:t>
+      </w:r>
+      <w:r>
+        <w:t xml:space="preserve"> woord</w:t>
+      </w:r>
+      <w:r>
+        <w:t xml:space="preserve"> hier al in staat.</w:t>
+      </w:r>
+    </w:p>
+    <w:p/>
+    <w:p>
+      <w:r>
+        <w:t>Bij het vergelijken van woorden wordt ieder woord in ‘lowercamelcase’ op alfabetische volgorde gezet. Bij het aanmaken van de woorden wordt er al gefilterd op leestekens zodat er alleen nog letters overblijven.</w:t>
+      </w:r>
+    </w:p>
+    <w:p/>
+    <w:p>
+      <w:r>
+        <w:t xml:space="preserve">Na een klein onderzoek naar diverse algoritmes kan er voorzichtig worden gezegd dat dit </w:t>
+      </w:r>
+      <w:r>
+        <w:t xml:space="preserve">algoritme afgeleid is van het </w:t>
+      </w:r>
+      <w:r>
+        <w:t>‘</w:t>
+      </w:r>
+      <w:r>
+        <w:t>Li</w:t>
+      </w:r>
+      <w:r>
+        <w:t>s</w:t>
+      </w:r>
+      <w:r>
+        <w:t xml:space="preserve">t </w:t>
+      </w:r>
+      <w:r>
+        <w:t>search</w:t>
+      </w:r>
+      <w:r>
+        <w:t>’</w:t>
+      </w:r>
+      <w:r>
+        <w:t xml:space="preserve"> algoritme. </w:t>
+      </w:r>
+      <w:r>
+        <w:t>Het List se</w:t>
+      </w:r>
+      <w:r>
+        <w:t>a</w:t>
+      </w:r>
+      <w:r>
+        <w:t>r</w:t>
+      </w:r>
+      <w:r>
+        <w:t>ch algoritme zoekt aan de hand van één wo</w:t>
+      </w:r>
+      <w:r>
+        <w:t>o</w:t>
+      </w:r>
+      <w:bookmarkStart w:id="45" w:name="_GoBack"/>
       <w:bookmarkEnd w:id="45"/>
-    </w:p>
-    <w:p>
-      <w:pPr>
-        <w:pStyle w:val="Kop3"/>
-      </w:pPr>
-      <w:r>
-        <w:t>De opdracht</w:t>
-      </w:r>
-    </w:p>
-    <w:p>
-      <w:pPr>
-        <w:pStyle w:val="Geenafstand"/>
-      </w:pPr>
-      <w:r>
-        <w:t>Anagrammen zijn woorden die uit dezelfde letters zijn samengesteld. Voorbeeld: ‘een’, ‘nee’, en ‘ene’ zijn anagrammen van elkaar.</w:t>
-      </w:r>
-    </w:p>
-    <w:p>
-      <w:pPr>
-        <w:pStyle w:val="Geenafstand"/>
-      </w:pPr>
-    </w:p>
-    <w:p>
-      <w:pPr>
-        <w:pStyle w:val="Geenafstand"/>
-      </w:pPr>
-      <w:r>
-        <w:t>Schrijf een algoritme dat alle anagrammen vindt die voorkomen in een stuk tekst, die je invoert. Het verschil tussen hoofd- en kleine letters mag je negeren. Elk woord komt maar een keer voor in zijn lijst van anagrammen.</w:t>
-      </w:r>
-    </w:p>
-    <w:p>
-      <w:pPr>
-        <w:pStyle w:val="Kop3"/>
-      </w:pPr>
-      <w:r>
-        <w:t>De uitwerking</w:t>
-      </w:r>
-    </w:p>
-    <w:p>
-      <w:r>
-        <w:t xml:space="preserve">Om een makkelijk algoritme te maken is de tekst opgesplitst in losse woorden en van deze woorden zijn objecten gemaakt. </w:t>
-      </w:r>
-      <w:r>
-        <w:t>Dit heeft als zeer groot voordeel dat er per woord kan worden aangegeven of</w:t>
-      </w:r>
-      <w:r>
-        <w:t xml:space="preserve"> deze al</w:t>
-      </w:r>
-      <w:r>
-        <w:t xml:space="preserve"> herkent is als anagram of niet. Dit voorkomt dubbelen en onnodige vergelijkingen.</w:t>
-      </w:r>
-    </w:p>
-    <w:p/>
-    <w:p>
-      <w:r>
-        <w:t xml:space="preserve">Om verdere </w:t>
-      </w:r>
-      <w:r>
-        <w:t>onnodige vergelijkingen</w:t>
-      </w:r>
-      <w:r>
-        <w:t xml:space="preserve"> te voorkomen wordt er </w:t>
-      </w:r>
-      <w:r>
-        <w:t>van tevoren</w:t>
-      </w:r>
-      <w:r>
-        <w:t xml:space="preserve"> </w:t>
-      </w:r>
-      <w:r>
-        <w:t>gekeken naar de lengte</w:t>
-      </w:r>
-      <w:r>
-        <w:t>, of een woord hetzelfde index heeft</w:t>
-      </w:r>
-      <w:r>
-        <w:t xml:space="preserve"> en</w:t>
-      </w:r>
-      <w:r>
-        <w:t xml:space="preserve"> of het woord identiek is.</w:t>
-      </w:r>
-      <w:r>
-        <w:t xml:space="preserve"> Als de lengte overeenkomt en het niet hetzelfde woord is zullen de twee woorden worden gesorteerd op alfabet</w:t>
-      </w:r>
-      <w:r>
-        <w:t>isch volgorde</w:t>
-      </w:r>
-      <w:r>
-        <w:t xml:space="preserve"> om te kijken of het anagrammen zijn van elkaar.</w:t>
-      </w:r>
-      <w:r>
-        <w:t xml:space="preserve"> </w:t>
-      </w:r>
-      <w:r>
-        <w:t>Wanneer een woord bij een anagram hoort wordt een eigenschap van dat object aangepast</w:t>
-      </w:r>
-      <w:r>
-        <w:t xml:space="preserve"> zodat het niet nog een keer vergeleken wordt</w:t>
-      </w:r>
-      <w:r>
-        <w:t>. Wanneer een woord hetzelfde</w:t>
-      </w:r>
-      <w:r>
-        <w:t xml:space="preserve"> woord</w:t>
-      </w:r>
-      <w:r>
-        <w:t xml:space="preserve"> waarm</w:t>
-      </w:r>
-      <w:r>
-        <w:t>e</w:t>
-      </w:r>
-      <w:r>
-        <w:t xml:space="preserve">e </w:t>
-      </w:r>
-      <w:r>
-        <w:t xml:space="preserve">het </w:t>
-      </w:r>
-      <w:r>
-        <w:t>vergeleken</w:t>
-      </w:r>
-      <w:r>
-        <w:t xml:space="preserve"> is wordt zijn eigenschap wel omgezet naar een anagram, maar wordt deze niet toegevoegd aan de lijst, omdat het eerste</w:t>
-      </w:r>
-      <w:r>
-        <w:t xml:space="preserve"> woord</w:t>
-      </w:r>
-      <w:r>
-        <w:t xml:space="preserve"> hier al in staat.</w:t>
-      </w:r>
-    </w:p>
-    <w:p/>
-    <w:p>
-      <w:r>
-        <w:t>Bij het vergelijken van woorden wordt ieder woord in ‘lowercamelcase’ op alfabetische volgorde gezet. Bij het aanmaken van de woorden wordt er al gefilterd op leestekens zodat er alleen nog letters overblijven.</w:t>
-      </w:r>
-    </w:p>
-    <w:p/>
-    <w:p>
-      <w:r>
-        <w:t xml:space="preserve">Na een klein onderzoek naar diverse algoritmes kan er voorzichtig worden gezegd dat dit </w:t>
-      </w:r>
-      <w:r>
-        <w:t xml:space="preserve">algoritme afgeleid is van het </w:t>
-      </w:r>
-      <w:r>
-        <w:t>‘</w:t>
-      </w:r>
-      <w:r>
-        <w:t>Li</w:t>
-      </w:r>
-      <w:r>
-        <w:t>s</w:t>
-      </w:r>
-      <w:r>
-        <w:t xml:space="preserve">t </w:t>
-      </w:r>
-      <w:r>
-        <w:t>search</w:t>
-      </w:r>
-      <w:r>
-        <w:t>’</w:t>
-      </w:r>
-      <w:r>
-        <w:t xml:space="preserve"> algoritme. </w:t>
-      </w:r>
-      <w:r>
-        <w:t>Het List se</w:t>
-      </w:r>
-      <w:r>
-        <w:t>a</w:t>
-      </w:r>
-      <w:r>
-        <w:t>r</w:t>
-      </w:r>
-      <w:r>
-        <w:t xml:space="preserve">ch algoritme zoekt aan de hand van één word </w:t>
+      <w:r>
+        <w:t xml:space="preserve">rd </w:t>
       </w:r>
       <w:r>
         <w:t xml:space="preserve">in </w:t>
@@ -13783,7 +13806,7 @@
                     <pic:cNvPicPr/>
                   </pic:nvPicPr>
                   <pic:blipFill rotWithShape="1">
-                    <a:blip r:embed="rId22">
+                    <a:blip r:embed="rId21">
                       <a:extLst>
                         <a:ext uri="{28A0092B-C50C-407E-A947-70E740481C1C}">
                           <a14:useLocalDpi xmlns:a14="http://schemas.microsoft.com/office/drawing/2010/main" val="0"/>
@@ -13836,7 +13859,7 @@
                     <pic:cNvPicPr/>
                   </pic:nvPicPr>
                   <pic:blipFill rotWithShape="1">
-                    <a:blip r:embed="rId22">
+                    <a:blip r:embed="rId21">
                       <a:extLst>
                         <a:ext uri="{28A0092B-C50C-407E-A947-70E740481C1C}">
                           <a14:useLocalDpi xmlns:a14="http://schemas.microsoft.com/office/drawing/2010/main" val="0"/>
@@ -13899,7 +13922,7 @@
                     <pic:cNvPicPr/>
                   </pic:nvPicPr>
                   <pic:blipFill rotWithShape="1">
-                    <a:blip r:embed="rId22"/>
+                    <a:blip r:embed="rId21"/>
                     <a:srcRect t="18088" r="79006"/>
                     <a:stretch/>
                   </pic:blipFill>
@@ -16605,7 +16628,7 @@
     <w:p/>
     <w:p/>
     <w:sectPr>
-      <w:footerReference w:type="default" r:id="rId23"/>
+      <w:footerReference w:type="default" r:id="rId22"/>
       <w:pgSz w:w="11906" w:h="16838"/>
       <w:pgMar w:top="1417" w:right="1417" w:bottom="1417" w:left="1417" w:header="708" w:footer="708" w:gutter="0"/>
       <w:pgNumType w:start="0"/>
@@ -16618,7 +16641,7 @@
 </file>
 
 <file path=word/endnotes.xml><?xml version="1.0" encoding="utf-8"?>
-<w:endnotes xmlns:wpc="http://schemas.microsoft.com/office/word/2010/wordprocessingCanvas" xmlns:mc="http://schemas.openxmlformats.org/markup-compatibility/2006" xmlns:o="urn:schemas-microsoft-com:office:office" xmlns:r="http://schemas.openxmlformats.org/officeDocument/2006/relationships" xmlns:m="http://schemas.openxmlformats.org/officeDocument/2006/math" xmlns:v="urn:schemas-microsoft-com:vml" xmlns:wp14="http://schemas.microsoft.com/office/word/2010/wordprocessingDrawing" xmlns:wp="http://schemas.openxmlformats.org/drawingml/2006/wordprocessingDrawing" xmlns:w10="urn:schemas-microsoft-com:office:word" xmlns:w="http://schemas.openxmlformats.org/wordprocessingml/2006/main" xmlns:w14="http://schemas.microsoft.com/office/word/2010/wordml" xmlns:wpg="http://schemas.microsoft.com/office/word/2010/wordprocessingGroup" xmlns:wpi="http://schemas.microsoft.com/office/word/2010/wordprocessingInk" xmlns:wne="http://schemas.microsoft.com/office/word/2006/wordml" xmlns:wps="http://schemas.microsoft.com/office/word/2010/wordprocessingShape" mc:Ignorable="w14 wp14">
+<w:endnotes xmlns:wpc="http://schemas.microsoft.com/office/word/2010/wordprocessingCanvas" xmlns:mc="http://schemas.openxmlformats.org/markup-compatibility/2006" xmlns:o="urn:schemas-microsoft-com:office:office" xmlns:r="http://schemas.openxmlformats.org/officeDocument/2006/relationships" xmlns:m="http://schemas.openxmlformats.org/officeDocument/2006/math" xmlns:v="urn:schemas-microsoft-com:vml" xmlns:wp14="http://schemas.microsoft.com/office/word/2010/wordprocessingDrawing" xmlns:wp="http://schemas.openxmlformats.org/drawingml/2006/wordprocessingDrawing" xmlns:w10="urn:schemas-microsoft-com:office:word" xmlns:w="http://schemas.openxmlformats.org/wordprocessingml/2006/main" xmlns:w14="http://schemas.microsoft.com/office/word/2010/wordml" xmlns:w15="http://schemas.microsoft.com/office/word/2012/wordml" xmlns:wpg="http://schemas.microsoft.com/office/word/2010/wordprocessingGroup" xmlns:wpi="http://schemas.microsoft.com/office/word/2010/wordprocessingInk" xmlns:wne="http://schemas.microsoft.com/office/word/2006/wordml" xmlns:wps="http://schemas.microsoft.com/office/word/2010/wordprocessingShape" mc:Ignorable="w14 w15 wp14">
   <w:endnote w:type="separator" w:id="-1">
     <w:p>
       <w:r>
@@ -16637,7 +16660,7 @@
 </file>
 
 <file path=word/footer1.xml><?xml version="1.0" encoding="utf-8"?>
-<w:ftr xmlns:wpc="http://schemas.microsoft.com/office/word/2010/wordprocessingCanvas" xmlns:mc="http://schemas.openxmlformats.org/markup-compatibility/2006" xmlns:o="urn:schemas-microsoft-com:office:office" xmlns:r="http://schemas.openxmlformats.org/officeDocument/2006/relationships" xmlns:m="http://schemas.openxmlformats.org/officeDocument/2006/math" xmlns:v="urn:schemas-microsoft-com:vml" xmlns:wp14="http://schemas.microsoft.com/office/word/2010/wordprocessingDrawing" xmlns:wp="http://schemas.openxmlformats.org/drawingml/2006/wordprocessingDrawing" xmlns:w10="urn:schemas-microsoft-com:office:word" xmlns:w="http://schemas.openxmlformats.org/wordprocessingml/2006/main" xmlns:w14="http://schemas.microsoft.com/office/word/2010/wordml" xmlns:wpg="http://schemas.microsoft.com/office/word/2010/wordprocessingGroup" xmlns:wpi="http://schemas.microsoft.com/office/word/2010/wordprocessingInk" xmlns:wne="http://schemas.microsoft.com/office/word/2006/wordml" xmlns:wps="http://schemas.microsoft.com/office/word/2010/wordprocessingShape" mc:Ignorable="w14 wp14">
+<w:ftr xmlns:wpc="http://schemas.microsoft.com/office/word/2010/wordprocessingCanvas" xmlns:mc="http://schemas.openxmlformats.org/markup-compatibility/2006" xmlns:o="urn:schemas-microsoft-com:office:office" xmlns:r="http://schemas.openxmlformats.org/officeDocument/2006/relationships" xmlns:m="http://schemas.openxmlformats.org/officeDocument/2006/math" xmlns:v="urn:schemas-microsoft-com:vml" xmlns:wp14="http://schemas.microsoft.com/office/word/2010/wordprocessingDrawing" xmlns:wp="http://schemas.openxmlformats.org/drawingml/2006/wordprocessingDrawing" xmlns:w10="urn:schemas-microsoft-com:office:word" xmlns:w="http://schemas.openxmlformats.org/wordprocessingml/2006/main" xmlns:w14="http://schemas.microsoft.com/office/word/2010/wordml" xmlns:w15="http://schemas.microsoft.com/office/word/2012/wordml" xmlns:wpg="http://schemas.microsoft.com/office/word/2010/wordprocessingGroup" xmlns:wpi="http://schemas.microsoft.com/office/word/2010/wordprocessingInk" xmlns:wne="http://schemas.microsoft.com/office/word/2006/wordml" xmlns:wps="http://schemas.microsoft.com/office/word/2010/wordprocessingShape" mc:Ignorable="w14 w15 wp14">
   <w:sdt>
     <w:sdtPr>
       <w:id w:val="-929350295"/>
@@ -16646,6 +16669,7 @@
         <w:docPartUnique/>
       </w:docPartObj>
     </w:sdtPr>
+    <w:sdtEndPr/>
     <w:sdtContent>
       <w:p>
         <w:pPr>
@@ -16664,7 +16688,7 @@
           <w:rPr>
             <w:noProof/>
           </w:rPr>
-          <w:t>16</w:t>
+          <w:t>23</w:t>
         </w:r>
         <w:r>
           <w:fldChar w:fldCharType="end"/>
@@ -16681,7 +16705,7 @@
 </file>
 
 <file path=word/footnotes.xml><?xml version="1.0" encoding="utf-8"?>
-<w:footnotes xmlns:wpc="http://schemas.microsoft.com/office/word/2010/wordprocessingCanvas" xmlns:mc="http://schemas.openxmlformats.org/markup-compatibility/2006" xmlns:o="urn:schemas-microsoft-com:office:office" xmlns:r="http://schemas.openxmlformats.org/officeDocument/2006/relationships" xmlns:m="http://schemas.openxmlformats.org/officeDocument/2006/math" xmlns:v="urn:schemas-microsoft-com:vml" xmlns:wp14="http://schemas.microsoft.com/office/word/2010/wordprocessingDrawing" xmlns:wp="http://schemas.openxmlformats.org/drawingml/2006/wordprocessingDrawing" xmlns:w10="urn:schemas-microsoft-com:office:word" xmlns:w="http://schemas.openxmlformats.org/wordprocessingml/2006/main" xmlns:w14="http://schemas.microsoft.com/office/word/2010/wordml" xmlns:wpg="http://schemas.microsoft.com/office/word/2010/wordprocessingGroup" xmlns:wpi="http://schemas.microsoft.com/office/word/2010/wordprocessingInk" xmlns:wne="http://schemas.microsoft.com/office/word/2006/wordml" xmlns:wps="http://schemas.microsoft.com/office/word/2010/wordprocessingShape" mc:Ignorable="w14 wp14">
+<w:footnotes xmlns:wpc="http://schemas.microsoft.com/office/word/2010/wordprocessingCanvas" xmlns:mc="http://schemas.openxmlformats.org/markup-compatibility/2006" xmlns:o="urn:schemas-microsoft-com:office:office" xmlns:r="http://schemas.openxmlformats.org/officeDocument/2006/relationships" xmlns:m="http://schemas.openxmlformats.org/officeDocument/2006/math" xmlns:v="urn:schemas-microsoft-com:vml" xmlns:wp14="http://schemas.microsoft.com/office/word/2010/wordprocessingDrawing" xmlns:wp="http://schemas.openxmlformats.org/drawingml/2006/wordprocessingDrawing" xmlns:w10="urn:schemas-microsoft-com:office:word" xmlns:w="http://schemas.openxmlformats.org/wordprocessingml/2006/main" xmlns:w14="http://schemas.microsoft.com/office/word/2010/wordml" xmlns:w15="http://schemas.microsoft.com/office/word/2012/wordml" xmlns:wpg="http://schemas.microsoft.com/office/word/2010/wordprocessingGroup" xmlns:wpi="http://schemas.microsoft.com/office/word/2010/wordprocessingInk" xmlns:wne="http://schemas.microsoft.com/office/word/2006/wordml" xmlns:wps="http://schemas.microsoft.com/office/word/2010/wordprocessingShape" mc:Ignorable="w14 w15 wp14">
   <w:footnote w:type="separator" w:id="-1">
     <w:p>
       <w:r>
@@ -16700,8 +16724,8 @@
 </file>
 
 <file path=word/numbering.xml><?xml version="1.0" encoding="utf-8"?>
-<w:numbering xmlns:wpc="http://schemas.microsoft.com/office/word/2010/wordprocessingCanvas" xmlns:mc="http://schemas.openxmlformats.org/markup-compatibility/2006" xmlns:o="urn:schemas-microsoft-com:office:office" xmlns:r="http://schemas.openxmlformats.org/officeDocument/2006/relationships" xmlns:m="http://schemas.openxmlformats.org/officeDocument/2006/math" xmlns:v="urn:schemas-microsoft-com:vml" xmlns:wp14="http://schemas.microsoft.com/office/word/2010/wordprocessingDrawing" xmlns:wp="http://schemas.openxmlformats.org/drawingml/2006/wordprocessingDrawing" xmlns:w10="urn:schemas-microsoft-com:office:word" xmlns:w="http://schemas.openxmlformats.org/wordprocessingml/2006/main" xmlns:w14="http://schemas.microsoft.com/office/word/2010/wordml" xmlns:wpg="http://schemas.microsoft.com/office/word/2010/wordprocessingGroup" xmlns:wpi="http://schemas.microsoft.com/office/word/2010/wordprocessingInk" xmlns:wne="http://schemas.microsoft.com/office/word/2006/wordml" xmlns:wps="http://schemas.microsoft.com/office/word/2010/wordprocessingShape" mc:Ignorable="w14 wp14">
-  <w:abstractNum w:abstractNumId="0">
+<w:numbering xmlns:wpc="http://schemas.microsoft.com/office/word/2010/wordprocessingCanvas" xmlns:mc="http://schemas.openxmlformats.org/markup-compatibility/2006" xmlns:o="urn:schemas-microsoft-com:office:office" xmlns:r="http://schemas.openxmlformats.org/officeDocument/2006/relationships" xmlns:m="http://schemas.openxmlformats.org/officeDocument/2006/math" xmlns:v="urn:schemas-microsoft-com:vml" xmlns:wp14="http://schemas.microsoft.com/office/word/2010/wordprocessingDrawing" xmlns:wp="http://schemas.openxmlformats.org/drawingml/2006/wordprocessingDrawing" xmlns:w10="urn:schemas-microsoft-com:office:word" xmlns:w="http://schemas.openxmlformats.org/wordprocessingml/2006/main" xmlns:w14="http://schemas.microsoft.com/office/word/2010/wordml" xmlns:w15="http://schemas.microsoft.com/office/word/2012/wordml" xmlns:wpg="http://schemas.microsoft.com/office/word/2010/wordprocessingGroup" xmlns:wpi="http://schemas.microsoft.com/office/word/2010/wordprocessingInk" xmlns:wne="http://schemas.microsoft.com/office/word/2006/wordml" xmlns:wps="http://schemas.microsoft.com/office/word/2010/wordprocessingShape" mc:Ignorable="w14 w15 wp14">
+  <w:abstractNum w:abstractNumId="0" w15:restartNumberingAfterBreak="0">
     <w:nsid w:val="0B0F7087"/>
     <w:multiLevelType w:val="hybridMultilevel"/>
     <w:tmpl w:val="72E40914"/>
@@ -16787,7 +16811,7 @@
       </w:pPr>
     </w:lvl>
   </w:abstractNum>
-  <w:abstractNum w:abstractNumId="1">
+  <w:abstractNum w:abstractNumId="1" w15:restartNumberingAfterBreak="0">
     <w:nsid w:val="14AF327F"/>
     <w:multiLevelType w:val="hybridMultilevel"/>
     <w:tmpl w:val="CB4A6B88"/>
@@ -16900,7 +16924,7 @@
       </w:rPr>
     </w:lvl>
   </w:abstractNum>
-  <w:abstractNum w:abstractNumId="2">
+  <w:abstractNum w:abstractNumId="2" w15:restartNumberingAfterBreak="0">
     <w:nsid w:val="477C17CE"/>
     <w:multiLevelType w:val="hybridMultilevel"/>
     <w:tmpl w:val="DA1CE210"/>
@@ -17013,7 +17037,7 @@
       </w:rPr>
     </w:lvl>
   </w:abstractNum>
-  <w:abstractNum w:abstractNumId="3">
+  <w:abstractNum w:abstractNumId="3" w15:restartNumberingAfterBreak="0">
     <w:nsid w:val="4DDC2B7F"/>
     <w:multiLevelType w:val="hybridMultilevel"/>
     <w:tmpl w:val="AF5E3E42"/>
@@ -17126,7 +17150,7 @@
       </w:rPr>
     </w:lvl>
   </w:abstractNum>
-  <w:abstractNum w:abstractNumId="4">
+  <w:abstractNum w:abstractNumId="4" w15:restartNumberingAfterBreak="0">
     <w:nsid w:val="67881329"/>
     <w:multiLevelType w:val="multilevel"/>
     <w:tmpl w:val="04130025"/>
@@ -17240,7 +17264,7 @@
 </file>
 
 <file path=word/styles.xml><?xml version="1.0" encoding="utf-8"?>
-<w:styles xmlns:mc="http://schemas.openxmlformats.org/markup-compatibility/2006" xmlns:r="http://schemas.openxmlformats.org/officeDocument/2006/relationships" xmlns:w="http://schemas.openxmlformats.org/wordprocessingml/2006/main" xmlns:w14="http://schemas.microsoft.com/office/word/2010/wordml" mc:Ignorable="w14">
+<w:styles xmlns:mc="http://schemas.openxmlformats.org/markup-compatibility/2006" xmlns:r="http://schemas.openxmlformats.org/officeDocument/2006/relationships" xmlns:w="http://schemas.openxmlformats.org/wordprocessingml/2006/main" xmlns:w14="http://schemas.microsoft.com/office/word/2010/wordml" xmlns:w15="http://schemas.microsoft.com/office/word/2012/wordml" mc:Ignorable="w14 w15">
   <w:docDefaults>
     <w:rPrDefault>
       <w:rPr>
@@ -17256,145 +17280,378 @@
       </w:pPr>
     </w:pPrDefault>
   </w:docDefaults>
-  <w:latentStyles w:defLockedState="0" w:defUIPriority="99" w:defSemiHidden="1" w:defUnhideWhenUsed="1" w:defQFormat="0" w:count="267">
-    <w:lsdException w:name="Normal" w:semiHidden="0" w:uiPriority="0" w:unhideWhenUsed="0" w:qFormat="1"/>
-    <w:lsdException w:name="heading 1" w:semiHidden="0" w:uiPriority="9" w:unhideWhenUsed="0" w:qFormat="1"/>
-    <w:lsdException w:name="heading 2" w:uiPriority="9" w:qFormat="1"/>
-    <w:lsdException w:name="heading 3" w:uiPriority="9" w:qFormat="1"/>
-    <w:lsdException w:name="heading 4" w:uiPriority="9" w:qFormat="1"/>
-    <w:lsdException w:name="heading 5" w:uiPriority="9" w:qFormat="1"/>
-    <w:lsdException w:name="heading 6" w:uiPriority="9" w:qFormat="1"/>
-    <w:lsdException w:name="heading 7" w:uiPriority="9" w:qFormat="1"/>
-    <w:lsdException w:name="heading 8" w:uiPriority="9" w:qFormat="1"/>
-    <w:lsdException w:name="heading 9" w:uiPriority="9" w:qFormat="1"/>
-    <w:lsdException w:name="toc 1" w:uiPriority="39"/>
-    <w:lsdException w:name="toc 2" w:uiPriority="39"/>
-    <w:lsdException w:name="toc 3" w:uiPriority="39"/>
-    <w:lsdException w:name="toc 4" w:uiPriority="39"/>
-    <w:lsdException w:name="toc 5" w:uiPriority="39"/>
-    <w:lsdException w:name="toc 6" w:uiPriority="39"/>
-    <w:lsdException w:name="toc 7" w:uiPriority="39"/>
-    <w:lsdException w:name="toc 8" w:uiPriority="39"/>
-    <w:lsdException w:name="toc 9" w:uiPriority="39"/>
-    <w:lsdException w:name="caption" w:uiPriority="35" w:qFormat="1"/>
-    <w:lsdException w:name="Title" w:semiHidden="0" w:uiPriority="10" w:unhideWhenUsed="0" w:qFormat="1"/>
-    <w:lsdException w:name="Default Paragraph Font" w:uiPriority="1"/>
-    <w:lsdException w:name="Subtitle" w:semiHidden="0" w:uiPriority="11" w:unhideWhenUsed="0" w:qFormat="1"/>
-    <w:lsdException w:name="Strong" w:semiHidden="0" w:uiPriority="22" w:unhideWhenUsed="0" w:qFormat="1"/>
-    <w:lsdException w:name="Emphasis" w:semiHidden="0" w:uiPriority="20" w:unhideWhenUsed="0" w:qFormat="1"/>
-    <w:lsdException w:name="Plain Text" w:uiPriority="0"/>
-    <w:lsdException w:name="Table Grid" w:semiHidden="0" w:uiPriority="59" w:unhideWhenUsed="0"/>
-    <w:lsdException w:name="Placeholder Text" w:unhideWhenUsed="0"/>
-    <w:lsdException w:name="No Spacing" w:semiHidden="0" w:uiPriority="1" w:unhideWhenUsed="0" w:qFormat="1"/>
-    <w:lsdException w:name="Light Shading" w:semiHidden="0" w:uiPriority="60" w:unhideWhenUsed="0"/>
-    <w:lsdException w:name="Light List" w:semiHidden="0" w:uiPriority="61" w:unhideWhenUsed="0"/>
-    <w:lsdException w:name="Light Grid" w:semiHidden="0" w:uiPriority="62" w:unhideWhenUsed="0"/>
-    <w:lsdException w:name="Medium Shading 1" w:semiHidden="0" w:uiPriority="63" w:unhideWhenUsed="0"/>
-    <w:lsdException w:name="Medium Shading 2" w:semiHidden="0" w:uiPriority="64" w:unhideWhenUsed="0"/>
-    <w:lsdException w:name="Medium List 1" w:semiHidden="0" w:uiPriority="65" w:unhideWhenUsed="0"/>
-    <w:lsdException w:name="Medium List 2" w:semiHidden="0" w:uiPriority="66" w:unhideWhenUsed="0"/>
-    <w:lsdException w:name="Medium Grid 1" w:semiHidden="0" w:uiPriority="67" w:unhideWhenUsed="0"/>
-    <w:lsdException w:name="Medium Grid 2" w:semiHidden="0" w:uiPriority="68" w:unhideWhenUsed="0"/>
-    <w:lsdException w:name="Medium Grid 3" w:semiHidden="0" w:uiPriority="69" w:unhideWhenUsed="0"/>
-    <w:lsdException w:name="Dark List" w:semiHidden="0" w:uiPriority="70" w:unhideWhenUsed="0"/>
-    <w:lsdException w:name="Colorful Shading" w:semiHidden="0" w:uiPriority="71" w:unhideWhenUsed="0"/>
-    <w:lsdException w:name="Colorful List" w:semiHidden="0" w:uiPriority="72" w:unhideWhenUsed="0"/>
-    <w:lsdException w:name="Colorful Grid" w:semiHidden="0" w:uiPriority="73" w:unhideWhenUsed="0"/>
-    <w:lsdException w:name="Light Shading Accent 1" w:semiHidden="0" w:uiPriority="60" w:unhideWhenUsed="0"/>
-    <w:lsdException w:name="Light List Accent 1" w:semiHidden="0" w:uiPriority="61" w:unhideWhenUsed="0"/>
-    <w:lsdException w:name="Light Grid Accent 1" w:semiHidden="0" w:uiPriority="62" w:unhideWhenUsed="0"/>
-    <w:lsdException w:name="Medium Shading 1 Accent 1" w:semiHidden="0" w:uiPriority="63" w:unhideWhenUsed="0"/>
-    <w:lsdException w:name="Medium Shading 2 Accent 1" w:semiHidden="0" w:uiPriority="64" w:unhideWhenUsed="0"/>
-    <w:lsdException w:name="Medium List 1 Accent 1" w:semiHidden="0" w:uiPriority="65" w:unhideWhenUsed="0"/>
-    <w:lsdException w:name="Revision" w:unhideWhenUsed="0"/>
-    <w:lsdException w:name="List Paragraph" w:semiHidden="0" w:uiPriority="34" w:unhideWhenUsed="0" w:qFormat="1"/>
-    <w:lsdException w:name="Quote" w:semiHidden="0" w:uiPriority="29" w:unhideWhenUsed="0" w:qFormat="1"/>
-    <w:lsdException w:name="Intense Quote" w:semiHidden="0" w:uiPriority="30" w:unhideWhenUsed="0" w:qFormat="1"/>
-    <w:lsdException w:name="Medium List 2 Accent 1" w:semiHidden="0" w:uiPriority="66" w:unhideWhenUsed="0"/>
-    <w:lsdException w:name="Medium Grid 1 Accent 1" w:semiHidden="0" w:uiPriority="67" w:unhideWhenUsed="0"/>
-    <w:lsdException w:name="Medium Grid 2 Accent 1" w:semiHidden="0" w:uiPriority="68" w:unhideWhenUsed="0"/>
-    <w:lsdException w:name="Medium Grid 3 Accent 1" w:semiHidden="0" w:uiPriority="69" w:unhideWhenUsed="0"/>
-    <w:lsdException w:name="Dark List Accent 1" w:semiHidden="0" w:uiPriority="70" w:unhideWhenUsed="0"/>
-    <w:lsdException w:name="Colorful Shading Accent 1" w:semiHidden="0" w:uiPriority="71" w:unhideWhenUsed="0"/>
-    <w:lsdException w:name="Colorful List Accent 1" w:semiHidden="0" w:uiPriority="72" w:unhideWhenUsed="0"/>
-    <w:lsdException w:name="Colorful Grid Accent 1" w:semiHidden="0" w:uiPriority="73" w:unhideWhenUsed="0"/>
-    <w:lsdException w:name="Light Shading Accent 2" w:semiHidden="0" w:uiPriority="60" w:unhideWhenUsed="0"/>
-    <w:lsdException w:name="Light List Accent 2" w:semiHidden="0" w:uiPriority="61" w:unhideWhenUsed="0"/>
-    <w:lsdException w:name="Light Grid Accent 2" w:semiHidden="0" w:uiPriority="62" w:unhideWhenUsed="0"/>
-    <w:lsdException w:name="Medium Shading 1 Accent 2" w:semiHidden="0" w:uiPriority="63" w:unhideWhenUsed="0"/>
-    <w:lsdException w:name="Medium Shading 2 Accent 2" w:semiHidden="0" w:uiPriority="64" w:unhideWhenUsed="0"/>
-    <w:lsdException w:name="Medium List 1 Accent 2" w:semiHidden="0" w:uiPriority="65" w:unhideWhenUsed="0"/>
-    <w:lsdException w:name="Medium List 2 Accent 2" w:semiHidden="0" w:uiPriority="66" w:unhideWhenUsed="0"/>
-    <w:lsdException w:name="Medium Grid 1 Accent 2" w:semiHidden="0" w:uiPriority="67" w:unhideWhenUsed="0"/>
-    <w:lsdException w:name="Medium Grid 2 Accent 2" w:semiHidden="0" w:uiPriority="68" w:unhideWhenUsed="0"/>
-    <w:lsdException w:name="Medium Grid 3 Accent 2" w:semiHidden="0" w:uiPriority="69" w:unhideWhenUsed="0"/>
-    <w:lsdException w:name="Dark List Accent 2" w:semiHidden="0" w:uiPriority="70" w:unhideWhenUsed="0"/>
-    <w:lsdException w:name="Colorful Shading Accent 2" w:semiHidden="0" w:uiPriority="71" w:unhideWhenUsed="0"/>
-    <w:lsdException w:name="Colorful List Accent 2" w:semiHidden="0" w:uiPriority="72" w:unhideWhenUsed="0"/>
-    <w:lsdException w:name="Colorful Grid Accent 2" w:semiHidden="0" w:uiPriority="73" w:unhideWhenUsed="0"/>
-    <w:lsdException w:name="Light Shading Accent 3" w:semiHidden="0" w:uiPriority="60" w:unhideWhenUsed="0"/>
-    <w:lsdException w:name="Light List Accent 3" w:semiHidden="0" w:uiPriority="61" w:unhideWhenUsed="0"/>
-    <w:lsdException w:name="Light Grid Accent 3" w:semiHidden="0" w:uiPriority="62" w:unhideWhenUsed="0"/>
-    <w:lsdException w:name="Medium Shading 1 Accent 3" w:semiHidden="0" w:uiPriority="63" w:unhideWhenUsed="0"/>
-    <w:lsdException w:name="Medium Shading 2 Accent 3" w:semiHidden="0" w:uiPriority="64" w:unhideWhenUsed="0"/>
-    <w:lsdException w:name="Medium List 1 Accent 3" w:semiHidden="0" w:uiPriority="65" w:unhideWhenUsed="0"/>
-    <w:lsdException w:name="Medium List 2 Accent 3" w:semiHidden="0" w:uiPriority="66" w:unhideWhenUsed="0"/>
-    <w:lsdException w:name="Medium Grid 1 Accent 3" w:semiHidden="0" w:uiPriority="67" w:unhideWhenUsed="0"/>
-    <w:lsdException w:name="Medium Grid 2 Accent 3" w:semiHidden="0" w:uiPriority="68" w:unhideWhenUsed="0"/>
-    <w:lsdException w:name="Medium Grid 3 Accent 3" w:semiHidden="0" w:uiPriority="69" w:unhideWhenUsed="0"/>
-    <w:lsdException w:name="Dark List Accent 3" w:semiHidden="0" w:uiPriority="70" w:unhideWhenUsed="0"/>
-    <w:lsdException w:name="Colorful Shading Accent 3" w:semiHidden="0" w:uiPriority="71" w:unhideWhenUsed="0"/>
-    <w:lsdException w:name="Colorful List Accent 3" w:semiHidden="0" w:uiPriority="72" w:unhideWhenUsed="0"/>
-    <w:lsdException w:name="Colorful Grid Accent 3" w:semiHidden="0" w:uiPriority="73" w:unhideWhenUsed="0"/>
-    <w:lsdException w:name="Light Shading Accent 4" w:semiHidden="0" w:uiPriority="60" w:unhideWhenUsed="0"/>
-    <w:lsdException w:name="Light List Accent 4" w:semiHidden="0" w:uiPriority="61" w:unhideWhenUsed="0"/>
-    <w:lsdException w:name="Light Grid Accent 4" w:semiHidden="0" w:uiPriority="62" w:unhideWhenUsed="0"/>
-    <w:lsdException w:name="Medium Shading 1 Accent 4" w:semiHidden="0" w:uiPriority="63" w:unhideWhenUsed="0"/>
-    <w:lsdException w:name="Medium Shading 2 Accent 4" w:semiHidden="0" w:uiPriority="64" w:unhideWhenUsed="0"/>
-    <w:lsdException w:name="Medium List 1 Accent 4" w:semiHidden="0" w:uiPriority="65" w:unhideWhenUsed="0"/>
-    <w:lsdException w:name="Medium List 2 Accent 4" w:semiHidden="0" w:uiPriority="66" w:unhideWhenUsed="0"/>
-    <w:lsdException w:name="Medium Grid 1 Accent 4" w:semiHidden="0" w:uiPriority="67" w:unhideWhenUsed="0"/>
-    <w:lsdException w:name="Medium Grid 2 Accent 4" w:semiHidden="0" w:uiPriority="68" w:unhideWhenUsed="0"/>
-    <w:lsdException w:name="Medium Grid 3 Accent 4" w:semiHidden="0" w:uiPriority="69" w:unhideWhenUsed="0"/>
-    <w:lsdException w:name="Dark List Accent 4" w:semiHidden="0" w:uiPriority="70" w:unhideWhenUsed="0"/>
-    <w:lsdException w:name="Colorful Shading Accent 4" w:semiHidden="0" w:uiPriority="71" w:unhideWhenUsed="0"/>
-    <w:lsdException w:name="Colorful List Accent 4" w:semiHidden="0" w:uiPriority="72" w:unhideWhenUsed="0"/>
-    <w:lsdException w:name="Colorful Grid Accent 4" w:semiHidden="0" w:uiPriority="73" w:unhideWhenUsed="0"/>
-    <w:lsdException w:name="Light Shading Accent 5" w:semiHidden="0" w:uiPriority="60" w:unhideWhenUsed="0"/>
-    <w:lsdException w:name="Light List Accent 5" w:semiHidden="0" w:uiPriority="61" w:unhideWhenUsed="0"/>
-    <w:lsdException w:name="Light Grid Accent 5" w:semiHidden="0" w:uiPriority="62" w:unhideWhenUsed="0"/>
-    <w:lsdException w:name="Medium Shading 1 Accent 5" w:semiHidden="0" w:uiPriority="63" w:unhideWhenUsed="0"/>
-    <w:lsdException w:name="Medium Shading 2 Accent 5" w:semiHidden="0" w:uiPriority="64" w:unhideWhenUsed="0"/>
-    <w:lsdException w:name="Medium List 1 Accent 5" w:semiHidden="0" w:uiPriority="65" w:unhideWhenUsed="0"/>
-    <w:lsdException w:name="Medium List 2 Accent 5" w:semiHidden="0" w:uiPriority="66" w:unhideWhenUsed="0"/>
-    <w:lsdException w:name="Medium Grid 1 Accent 5" w:semiHidden="0" w:uiPriority="67" w:unhideWhenUsed="0"/>
-    <w:lsdException w:name="Medium Grid 2 Accent 5" w:semiHidden="0" w:uiPriority="68" w:unhideWhenUsed="0"/>
-    <w:lsdException w:name="Medium Grid 3 Accent 5" w:semiHidden="0" w:uiPriority="69" w:unhideWhenUsed="0"/>
-    <w:lsdException w:name="Dark List Accent 5" w:semiHidden="0" w:uiPriority="70" w:unhideWhenUsed="0"/>
-    <w:lsdException w:name="Colorful Shading Accent 5" w:semiHidden="0" w:uiPriority="71" w:unhideWhenUsed="0"/>
-    <w:lsdException w:name="Colorful List Accent 5" w:semiHidden="0" w:uiPriority="72" w:unhideWhenUsed="0"/>
-    <w:lsdException w:name="Colorful Grid Accent 5" w:semiHidden="0" w:uiPriority="73" w:unhideWhenUsed="0"/>
-    <w:lsdException w:name="Light Shading Accent 6" w:semiHidden="0" w:uiPriority="60" w:unhideWhenUsed="0"/>
-    <w:lsdException w:name="Light List Accent 6" w:semiHidden="0" w:uiPriority="61" w:unhideWhenUsed="0"/>
-    <w:lsdException w:name="Light Grid Accent 6" w:semiHidden="0" w:uiPriority="62" w:unhideWhenUsed="0"/>
-    <w:lsdException w:name="Medium Shading 1 Accent 6" w:semiHidden="0" w:uiPriority="63" w:unhideWhenUsed="0"/>
-    <w:lsdException w:name="Medium Shading 2 Accent 6" w:semiHidden="0" w:uiPriority="64" w:unhideWhenUsed="0"/>
-    <w:lsdException w:name="Medium List 1 Accent 6" w:semiHidden="0" w:uiPriority="65" w:unhideWhenUsed="0"/>
-    <w:lsdException w:name="Medium List 2 Accent 6" w:semiHidden="0" w:uiPriority="66" w:unhideWhenUsed="0"/>
-    <w:lsdException w:name="Medium Grid 1 Accent 6" w:semiHidden="0" w:uiPriority="67" w:unhideWhenUsed="0"/>
-    <w:lsdException w:name="Medium Grid 2 Accent 6" w:semiHidden="0" w:uiPriority="68" w:unhideWhenUsed="0"/>
-    <w:lsdException w:name="Medium Grid 3 Accent 6" w:semiHidden="0" w:uiPriority="69" w:unhideWhenUsed="0"/>
-    <w:lsdException w:name="Dark List Accent 6" w:semiHidden="0" w:uiPriority="70" w:unhideWhenUsed="0"/>
-    <w:lsdException w:name="Colorful Shading Accent 6" w:semiHidden="0" w:uiPriority="71" w:unhideWhenUsed="0"/>
-    <w:lsdException w:name="Colorful List Accent 6" w:semiHidden="0" w:uiPriority="72" w:unhideWhenUsed="0"/>
-    <w:lsdException w:name="Colorful Grid Accent 6" w:semiHidden="0" w:uiPriority="73" w:unhideWhenUsed="0"/>
-    <w:lsdException w:name="Subtle Emphasis" w:semiHidden="0" w:uiPriority="19" w:unhideWhenUsed="0" w:qFormat="1"/>
-    <w:lsdException w:name="Intense Emphasis" w:semiHidden="0" w:uiPriority="21" w:unhideWhenUsed="0" w:qFormat="1"/>
-    <w:lsdException w:name="Subtle Reference" w:semiHidden="0" w:uiPriority="31" w:unhideWhenUsed="0" w:qFormat="1"/>
-    <w:lsdException w:name="Intense Reference" w:semiHidden="0" w:uiPriority="32" w:unhideWhenUsed="0" w:qFormat="1"/>
-    <w:lsdException w:name="Book Title" w:semiHidden="0" w:uiPriority="33" w:unhideWhenUsed="0" w:qFormat="1"/>
-    <w:lsdException w:name="Bibliography" w:uiPriority="37"/>
-    <w:lsdException w:name="TOC Heading" w:uiPriority="39" w:qFormat="1"/>
+  <w:latentStyles w:defLockedState="0" w:defUIPriority="99" w:defSemiHidden="0" w:defUnhideWhenUsed="0" w:defQFormat="0" w:count="371">
+    <w:lsdException w:name="Normal" w:uiPriority="0" w:qFormat="1"/>
+    <w:lsdException w:name="heading 1" w:uiPriority="9" w:qFormat="1"/>
+    <w:lsdException w:name="heading 2" w:semiHidden="1" w:uiPriority="9" w:unhideWhenUsed="1" w:qFormat="1"/>
+    <w:lsdException w:name="heading 3" w:semiHidden="1" w:uiPriority="9" w:unhideWhenUsed="1" w:qFormat="1"/>
+    <w:lsdException w:name="heading 4" w:semiHidden="1" w:uiPriority="9" w:unhideWhenUsed="1" w:qFormat="1"/>
+    <w:lsdException w:name="heading 5" w:semiHidden="1" w:uiPriority="9" w:unhideWhenUsed="1" w:qFormat="1"/>
+    <w:lsdException w:name="heading 6" w:semiHidden="1" w:uiPriority="9" w:unhideWhenUsed="1" w:qFormat="1"/>
+    <w:lsdException w:name="heading 7" w:semiHidden="1" w:uiPriority="9" w:unhideWhenUsed="1" w:qFormat="1"/>
+    <w:lsdException w:name="heading 8" w:semiHidden="1" w:uiPriority="9" w:unhideWhenUsed="1" w:qFormat="1"/>
+    <w:lsdException w:name="heading 9" w:semiHidden="1" w:uiPriority="9" w:unhideWhenUsed="1" w:qFormat="1"/>
+    <w:lsdException w:name="index 1" w:semiHidden="1" w:unhideWhenUsed="1"/>
+    <w:lsdException w:name="index 2" w:semiHidden="1" w:unhideWhenUsed="1"/>
+    <w:lsdException w:name="index 3" w:semiHidden="1" w:unhideWhenUsed="1"/>
+    <w:lsdException w:name="index 4" w:semiHidden="1" w:unhideWhenUsed="1"/>
+    <w:lsdException w:name="index 5" w:semiHidden="1" w:unhideWhenUsed="1"/>
+    <w:lsdException w:name="index 6" w:semiHidden="1" w:unhideWhenUsed="1"/>
+    <w:lsdException w:name="index 7" w:semiHidden="1" w:unhideWhenUsed="1"/>
+    <w:lsdException w:name="index 8" w:semiHidden="1" w:unhideWhenUsed="1"/>
+    <w:lsdException w:name="index 9" w:semiHidden="1" w:unhideWhenUsed="1"/>
+    <w:lsdException w:name="toc 1" w:semiHidden="1" w:uiPriority="39" w:unhideWhenUsed="1"/>
+    <w:lsdException w:name="toc 2" w:semiHidden="1" w:uiPriority="39" w:unhideWhenUsed="1"/>
+    <w:lsdException w:name="toc 3" w:semiHidden="1" w:uiPriority="39" w:unhideWhenUsed="1"/>
+    <w:lsdException w:name="toc 4" w:semiHidden="1" w:uiPriority="39" w:unhideWhenUsed="1"/>
+    <w:lsdException w:name="toc 5" w:semiHidden="1" w:uiPriority="39" w:unhideWhenUsed="1"/>
+    <w:lsdException w:name="toc 6" w:semiHidden="1" w:uiPriority="39" w:unhideWhenUsed="1"/>
+    <w:lsdException w:name="toc 7" w:semiHidden="1" w:uiPriority="39" w:unhideWhenUsed="1"/>
+    <w:lsdException w:name="toc 8" w:semiHidden="1" w:uiPriority="39" w:unhideWhenUsed="1"/>
+    <w:lsdException w:name="toc 9" w:semiHidden="1" w:uiPriority="39" w:unhideWhenUsed="1"/>
+    <w:lsdException w:name="Normal Indent" w:semiHidden="1" w:unhideWhenUsed="1"/>
+    <w:lsdException w:name="footnote text" w:semiHidden="1" w:unhideWhenUsed="1"/>
+    <w:lsdException w:name="annotation text" w:semiHidden="1" w:unhideWhenUsed="1"/>
+    <w:lsdException w:name="header" w:semiHidden="1" w:unhideWhenUsed="1"/>
+    <w:lsdException w:name="footer" w:semiHidden="1" w:unhideWhenUsed="1"/>
+    <w:lsdException w:name="index heading" w:semiHidden="1" w:unhideWhenUsed="1"/>
+    <w:lsdException w:name="caption" w:semiHidden="1" w:uiPriority="35" w:unhideWhenUsed="1" w:qFormat="1"/>
+    <w:lsdException w:name="table of figures" w:semiHidden="1" w:unhideWhenUsed="1"/>
+    <w:lsdException w:name="envelope address" w:semiHidden="1" w:unhideWhenUsed="1"/>
+    <w:lsdException w:name="envelope return" w:semiHidden="1" w:unhideWhenUsed="1"/>
+    <w:lsdException w:name="footnote reference" w:semiHidden="1" w:unhideWhenUsed="1"/>
+    <w:lsdException w:name="annotation reference" w:semiHidden="1" w:unhideWhenUsed="1"/>
+    <w:lsdException w:name="line number" w:semiHidden="1" w:unhideWhenUsed="1"/>
+    <w:lsdException w:name="page number" w:semiHidden="1" w:unhideWhenUsed="1"/>
+    <w:lsdException w:name="endnote reference" w:semiHidden="1" w:unhideWhenUsed="1"/>
+    <w:lsdException w:name="endnote text" w:semiHidden="1" w:unhideWhenUsed="1"/>
+    <w:lsdException w:name="table of authorities" w:semiHidden="1" w:unhideWhenUsed="1"/>
+    <w:lsdException w:name="macro" w:semiHidden="1" w:unhideWhenUsed="1"/>
+    <w:lsdException w:name="toa heading" w:semiHidden="1" w:unhideWhenUsed="1"/>
+    <w:lsdException w:name="List" w:semiHidden="1" w:unhideWhenUsed="1"/>
+    <w:lsdException w:name="List Bullet" w:semiHidden="1" w:unhideWhenUsed="1"/>
+    <w:lsdException w:name="List Number" w:semiHidden="1" w:unhideWhenUsed="1"/>
+    <w:lsdException w:name="List 2" w:semiHidden="1" w:unhideWhenUsed="1"/>
+    <w:lsdException w:name="List 3" w:semiHidden="1" w:unhideWhenUsed="1"/>
+    <w:lsdException w:name="List 4" w:semiHidden="1" w:unhideWhenUsed="1"/>
+    <w:lsdException w:name="List 5" w:semiHidden="1" w:unhideWhenUsed="1"/>
+    <w:lsdException w:name="List Bullet 2" w:semiHidden="1" w:unhideWhenUsed="1"/>
+    <w:lsdException w:name="List Bullet 3" w:semiHidden="1" w:unhideWhenUsed="1"/>
+    <w:lsdException w:name="List Bullet 4" w:semiHidden="1" w:unhideWhenUsed="1"/>
+    <w:lsdException w:name="List Bullet 5" w:semiHidden="1" w:unhideWhenUsed="1"/>
+    <w:lsdException w:name="List Number 2" w:semiHidden="1" w:unhideWhenUsed="1"/>
+    <w:lsdException w:name="List Number 3" w:semiHidden="1" w:unhideWhenUsed="1"/>
+    <w:lsdException w:name="List Number 4" w:semiHidden="1" w:unhideWhenUsed="1"/>
+    <w:lsdException w:name="List Number 5" w:semiHidden="1" w:unhideWhenUsed="1"/>
+    <w:lsdException w:name="Title" w:uiPriority="10" w:qFormat="1"/>
+    <w:lsdException w:name="Closing" w:semiHidden="1" w:unhideWhenUsed="1"/>
+    <w:lsdException w:name="Signature" w:semiHidden="1" w:unhideWhenUsed="1"/>
+    <w:lsdException w:name="Default Paragraph Font" w:semiHidden="1" w:uiPriority="1" w:unhideWhenUsed="1"/>
+    <w:lsdException w:name="Body Text" w:semiHidden="1" w:unhideWhenUsed="1"/>
+    <w:lsdException w:name="Body Text Indent" w:semiHidden="1" w:unhideWhenUsed="1"/>
+    <w:lsdException w:name="List Continue" w:semiHidden="1" w:unhideWhenUsed="1"/>
+    <w:lsdException w:name="List Continue 2" w:semiHidden="1" w:unhideWhenUsed="1"/>
+    <w:lsdException w:name="List Continue 3" w:semiHidden="1" w:unhideWhenUsed="1"/>
+    <w:lsdException w:name="List Continue 4" w:semiHidden="1" w:unhideWhenUsed="1"/>
+    <w:lsdException w:name="List Continue 5" w:semiHidden="1" w:unhideWhenUsed="1"/>
+    <w:lsdException w:name="Message Header" w:semiHidden="1" w:unhideWhenUsed="1"/>
+    <w:lsdException w:name="Subtitle" w:uiPriority="11" w:qFormat="1"/>
+    <w:lsdException w:name="Salutation" w:semiHidden="1" w:unhideWhenUsed="1"/>
+    <w:lsdException w:name="Date" w:semiHidden="1" w:unhideWhenUsed="1"/>
+    <w:lsdException w:name="Body Text First Indent" w:semiHidden="1" w:unhideWhenUsed="1"/>
+    <w:lsdException w:name="Body Text First Indent 2" w:semiHidden="1" w:unhideWhenUsed="1"/>
+    <w:lsdException w:name="Note Heading" w:semiHidden="1" w:unhideWhenUsed="1"/>
+    <w:lsdException w:name="Body Text 2" w:semiHidden="1" w:unhideWhenUsed="1"/>
+    <w:lsdException w:name="Body Text 3" w:semiHidden="1" w:unhideWhenUsed="1"/>
+    <w:lsdException w:name="Body Text Indent 2" w:semiHidden="1" w:unhideWhenUsed="1"/>
+    <w:lsdException w:name="Body Text Indent 3" w:semiHidden="1" w:unhideWhenUsed="1"/>
+    <w:lsdException w:name="Block Text" w:semiHidden="1" w:unhideWhenUsed="1"/>
+    <w:lsdException w:name="Hyperlink" w:semiHidden="1" w:unhideWhenUsed="1"/>
+    <w:lsdException w:name="FollowedHyperlink" w:semiHidden="1" w:unhideWhenUsed="1"/>
+    <w:lsdException w:name="Strong" w:uiPriority="22" w:qFormat="1"/>
+    <w:lsdException w:name="Emphasis" w:uiPriority="20" w:qFormat="1"/>
+    <w:lsdException w:name="Document Map" w:semiHidden="1" w:unhideWhenUsed="1"/>
+    <w:lsdException w:name="Plain Text" w:semiHidden="1" w:uiPriority="0" w:unhideWhenUsed="1"/>
+    <w:lsdException w:name="E-mail Signature" w:semiHidden="1" w:unhideWhenUsed="1"/>
+    <w:lsdException w:name="HTML Top of Form" w:semiHidden="1" w:unhideWhenUsed="1"/>
+    <w:lsdException w:name="HTML Bottom of Form" w:semiHidden="1" w:unhideWhenUsed="1"/>
+    <w:lsdException w:name="Normal (Web)" w:semiHidden="1" w:unhideWhenUsed="1"/>
+    <w:lsdException w:name="HTML Acronym" w:semiHidden="1" w:unhideWhenUsed="1"/>
+    <w:lsdException w:name="HTML Address" w:semiHidden="1" w:unhideWhenUsed="1"/>
+    <w:lsdException w:name="HTML Cite" w:semiHidden="1" w:unhideWhenUsed="1"/>
+    <w:lsdException w:name="HTML Code" w:semiHidden="1" w:unhideWhenUsed="1"/>
+    <w:lsdException w:name="HTML Definition" w:semiHidden="1" w:unhideWhenUsed="1"/>
+    <w:lsdException w:name="HTML Keyboard" w:semiHidden="1" w:unhideWhenUsed="1"/>
+    <w:lsdException w:name="HTML Preformatted" w:semiHidden="1" w:unhideWhenUsed="1"/>
+    <w:lsdException w:name="HTML Sample" w:semiHidden="1" w:unhideWhenUsed="1"/>
+    <w:lsdException w:name="HTML Typewriter" w:semiHidden="1" w:unhideWhenUsed="1"/>
+    <w:lsdException w:name="HTML Variable" w:semiHidden="1" w:unhideWhenUsed="1"/>
+    <w:lsdException w:name="Normal Table" w:semiHidden="1" w:unhideWhenUsed="1"/>
+    <w:lsdException w:name="annotation subject" w:semiHidden="1" w:unhideWhenUsed="1"/>
+    <w:lsdException w:name="No List" w:semiHidden="1" w:unhideWhenUsed="1"/>
+    <w:lsdException w:name="Outline List 1" w:semiHidden="1" w:unhideWhenUsed="1"/>
+    <w:lsdException w:name="Outline List 2" w:semiHidden="1" w:unhideWhenUsed="1"/>
+    <w:lsdException w:name="Outline List 3" w:semiHidden="1" w:unhideWhenUsed="1"/>
+    <w:lsdException w:name="Table Simple 1" w:semiHidden="1" w:unhideWhenUsed="1"/>
+    <w:lsdException w:name="Table Simple 2" w:semiHidden="1" w:unhideWhenUsed="1"/>
+    <w:lsdException w:name="Table Simple 3" w:semiHidden="1" w:unhideWhenUsed="1"/>
+    <w:lsdException w:name="Table Classic 1" w:semiHidden="1" w:unhideWhenUsed="1"/>
+    <w:lsdException w:name="Table Classic 2" w:semiHidden="1" w:unhideWhenUsed="1"/>
+    <w:lsdException w:name="Table Classic 3" w:semiHidden="1" w:unhideWhenUsed="1"/>
+    <w:lsdException w:name="Table Classic 4" w:semiHidden="1" w:unhideWhenUsed="1"/>
+    <w:lsdException w:name="Table Colorful 1" w:semiHidden="1" w:unhideWhenUsed="1"/>
+    <w:lsdException w:name="Table Colorful 2" w:semiHidden="1" w:unhideWhenUsed="1"/>
+    <w:lsdException w:name="Table Colorful 3" w:semiHidden="1" w:unhideWhenUsed="1"/>
+    <w:lsdException w:name="Table Columns 1" w:semiHidden="1" w:unhideWhenUsed="1"/>
+    <w:lsdException w:name="Table Columns 2" w:semiHidden="1" w:unhideWhenUsed="1"/>
+    <w:lsdException w:name="Table Columns 3" w:semiHidden="1" w:unhideWhenUsed="1"/>
+    <w:lsdException w:name="Table Columns 4" w:semiHidden="1" w:unhideWhenUsed="1"/>
+    <w:lsdException w:name="Table Columns 5" w:semiHidden="1" w:unhideWhenUsed="1"/>
+    <w:lsdException w:name="Table Grid 1" w:semiHidden="1" w:unhideWhenUsed="1"/>
+    <w:lsdException w:name="Table Grid 2" w:semiHidden="1" w:unhideWhenUsed="1"/>
+    <w:lsdException w:name="Table Grid 3" w:semiHidden="1" w:unhideWhenUsed="1"/>
+    <w:lsdException w:name="Table Grid 4" w:semiHidden="1" w:unhideWhenUsed="1"/>
+    <w:lsdException w:name="Table Grid 5" w:semiHidden="1" w:unhideWhenUsed="1"/>
+    <w:lsdException w:name="Table Grid 6" w:semiHidden="1" w:unhideWhenUsed="1"/>
+    <w:lsdException w:name="Table Grid 7" w:semiHidden="1" w:unhideWhenUsed="1"/>
+    <w:lsdException w:name="Table Grid 8" w:semiHidden="1" w:unhideWhenUsed="1"/>
+    <w:lsdException w:name="Table List 1" w:semiHidden="1" w:unhideWhenUsed="1"/>
+    <w:lsdException w:name="Table List 2" w:semiHidden="1" w:unhideWhenUsed="1"/>
+    <w:lsdException w:name="Table List 3" w:semiHidden="1" w:unhideWhenUsed="1"/>
+    <w:lsdException w:name="Table List 4" w:semiHidden="1" w:unhideWhenUsed="1"/>
+    <w:lsdException w:name="Table List 5" w:semiHidden="1" w:unhideWhenUsed="1"/>
+    <w:lsdException w:name="Table List 6" w:semiHidden="1" w:unhideWhenUsed="1"/>
+    <w:lsdException w:name="Table List 7" w:semiHidden="1" w:unhideWhenUsed="1"/>
+    <w:lsdException w:name="Table List 8" w:semiHidden="1" w:unhideWhenUsed="1"/>
+    <w:lsdException w:name="Table 3D effects 1" w:semiHidden="1" w:unhideWhenUsed="1"/>
+    <w:lsdException w:name="Table 3D effects 2" w:semiHidden="1" w:unhideWhenUsed="1"/>
+    <w:lsdException w:name="Table 3D effects 3" w:semiHidden="1" w:unhideWhenUsed="1"/>
+    <w:lsdException w:name="Table Contemporary" w:semiHidden="1" w:unhideWhenUsed="1"/>
+    <w:lsdException w:name="Table Elegant" w:semiHidden="1" w:unhideWhenUsed="1"/>
+    <w:lsdException w:name="Table Professional" w:semiHidden="1" w:unhideWhenUsed="1"/>
+    <w:lsdException w:name="Table Subtle 1" w:semiHidden="1" w:unhideWhenUsed="1"/>
+    <w:lsdException w:name="Table Subtle 2" w:semiHidden="1" w:unhideWhenUsed="1"/>
+    <w:lsdException w:name="Table Web 1" w:semiHidden="1" w:unhideWhenUsed="1"/>
+    <w:lsdException w:name="Table Web 2" w:semiHidden="1" w:unhideWhenUsed="1"/>
+    <w:lsdException w:name="Table Web 3" w:semiHidden="1" w:unhideWhenUsed="1"/>
+    <w:lsdException w:name="Balloon Text" w:semiHidden="1" w:unhideWhenUsed="1"/>
+    <w:lsdException w:name="Table Grid" w:uiPriority="59"/>
+    <w:lsdException w:name="Table Theme" w:semiHidden="1" w:unhideWhenUsed="1"/>
+    <w:lsdException w:name="Placeholder Text" w:semiHidden="1"/>
+    <w:lsdException w:name="No Spacing" w:uiPriority="1" w:qFormat="1"/>
+    <w:lsdException w:name="Light Shading" w:uiPriority="60"/>
+    <w:lsdException w:name="Light List" w:uiPriority="61"/>
+    <w:lsdException w:name="Light Grid" w:uiPriority="62"/>
+    <w:lsdException w:name="Medium Shading 1" w:uiPriority="63"/>
+    <w:lsdException w:name="Medium Shading 2" w:uiPriority="64"/>
+    <w:lsdException w:name="Medium List 1" w:uiPriority="65"/>
+    <w:lsdException w:name="Medium List 2" w:uiPriority="66"/>
+    <w:lsdException w:name="Medium Grid 1" w:uiPriority="67"/>
+    <w:lsdException w:name="Medium Grid 2" w:uiPriority="68"/>
+    <w:lsdException w:name="Medium Grid 3" w:uiPriority="69"/>
+    <w:lsdException w:name="Dark List" w:uiPriority="70"/>
+    <w:lsdException w:name="Colorful Shading" w:uiPriority="71"/>
+    <w:lsdException w:name="Colorful List" w:uiPriority="72"/>
+    <w:lsdException w:name="Colorful Grid" w:uiPriority="73"/>
+    <w:lsdException w:name="Light Shading Accent 1" w:uiPriority="60"/>
+    <w:lsdException w:name="Light List Accent 1" w:uiPriority="61"/>
+    <w:lsdException w:name="Light Grid Accent 1" w:uiPriority="62"/>
+    <w:lsdException w:name="Medium Shading 1 Accent 1" w:uiPriority="63"/>
+    <w:lsdException w:name="Medium Shading 2 Accent 1" w:uiPriority="64"/>
+    <w:lsdException w:name="Medium List 1 Accent 1" w:uiPriority="65"/>
+    <w:lsdException w:name="Revision" w:semiHidden="1"/>
+    <w:lsdException w:name="List Paragraph" w:uiPriority="34" w:qFormat="1"/>
+    <w:lsdException w:name="Quote" w:uiPriority="29" w:qFormat="1"/>
+    <w:lsdException w:name="Intense Quote" w:uiPriority="30" w:qFormat="1"/>
+    <w:lsdException w:name="Medium List 2 Accent 1" w:uiPriority="66"/>
+    <w:lsdException w:name="Medium Grid 1 Accent 1" w:uiPriority="67"/>
+    <w:lsdException w:name="Medium Grid 2 Accent 1" w:uiPriority="68"/>
+    <w:lsdException w:name="Medium Grid 3 Accent 1" w:uiPriority="69"/>
+    <w:lsdException w:name="Dark List Accent 1" w:uiPriority="70"/>
+    <w:lsdException w:name="Colorful Shading Accent 1" w:uiPriority="71"/>
+    <w:lsdException w:name="Colorful List Accent 1" w:uiPriority="72"/>
+    <w:lsdException w:name="Colorful Grid Accent 1" w:uiPriority="73"/>
+    <w:lsdException w:name="Light Shading Accent 2" w:uiPriority="60"/>
+    <w:lsdException w:name="Light List Accent 2" w:uiPriority="61"/>
+    <w:lsdException w:name="Light Grid Accent 2" w:uiPriority="62"/>
+    <w:lsdException w:name="Medium Shading 1 Accent 2" w:uiPriority="63"/>
+    <w:lsdException w:name="Medium Shading 2 Accent 2" w:uiPriority="64"/>
+    <w:lsdException w:name="Medium List 1 Accent 2" w:uiPriority="65"/>
+    <w:lsdException w:name="Medium List 2 Accent 2" w:uiPriority="66"/>
+    <w:lsdException w:name="Medium Grid 1 Accent 2" w:uiPriority="67"/>
+    <w:lsdException w:name="Medium Grid 2 Accent 2" w:uiPriority="68"/>
+    <w:lsdException w:name="Medium Grid 3 Accent 2" w:uiPriority="69"/>
+    <w:lsdException w:name="Dark List Accent 2" w:uiPriority="70"/>
+    <w:lsdException w:name="Colorful Shading Accent 2" w:uiPriority="71"/>
+    <w:lsdException w:name="Colorful List Accent 2" w:uiPriority="72"/>
+    <w:lsdException w:name="Colorful Grid Accent 2" w:uiPriority="73"/>
+    <w:lsdException w:name="Light Shading Accent 3" w:uiPriority="60"/>
+    <w:lsdException w:name="Light List Accent 3" w:uiPriority="61"/>
+    <w:lsdException w:name="Light Grid Accent 3" w:uiPriority="62"/>
+    <w:lsdException w:name="Medium Shading 1 Accent 3" w:uiPriority="63"/>
+    <w:lsdException w:name="Medium Shading 2 Accent 3" w:uiPriority="64"/>
+    <w:lsdException w:name="Medium List 1 Accent 3" w:uiPriority="65"/>
+    <w:lsdException w:name="Medium List 2 Accent 3" w:uiPriority="66"/>
+    <w:lsdException w:name="Medium Grid 1 Accent 3" w:uiPriority="67"/>
+    <w:lsdException w:name="Medium Grid 2 Accent 3" w:uiPriority="68"/>
+    <w:lsdException w:name="Medium Grid 3 Accent 3" w:uiPriority="69"/>
+    <w:lsdException w:name="Dark List Accent 3" w:uiPriority="70"/>
+    <w:lsdException w:name="Colorful Shading Accent 3" w:uiPriority="71"/>
+    <w:lsdException w:name="Colorful List Accent 3" w:uiPriority="72"/>
+    <w:lsdException w:name="Colorful Grid Accent 3" w:uiPriority="73"/>
+    <w:lsdException w:name="Light Shading Accent 4" w:uiPriority="60"/>
+    <w:lsdException w:name="Light List Accent 4" w:uiPriority="61"/>
+    <w:lsdException w:name="Light Grid Accent 4" w:uiPriority="62"/>
+    <w:lsdException w:name="Medium Shading 1 Accent 4" w:uiPriority="63"/>
+    <w:lsdException w:name="Medium Shading 2 Accent 4" w:uiPriority="64"/>
+    <w:lsdException w:name="Medium List 1 Accent 4" w:uiPriority="65"/>
+    <w:lsdException w:name="Medium List 2 Accent 4" w:uiPriority="66"/>
+    <w:lsdException w:name="Medium Grid 1 Accent 4" w:uiPriority="67"/>
+    <w:lsdException w:name="Medium Grid 2 Accent 4" w:uiPriority="68"/>
+    <w:lsdException w:name="Medium Grid 3 Accent 4" w:uiPriority="69"/>
+    <w:lsdException w:name="Dark List Accent 4" w:uiPriority="70"/>
+    <w:lsdException w:name="Colorful Shading Accent 4" w:uiPriority="71"/>
+    <w:lsdException w:name="Colorful List Accent 4" w:uiPriority="72"/>
+    <w:lsdException w:name="Colorful Grid Accent 4" w:uiPriority="73"/>
+    <w:lsdException w:name="Light Shading Accent 5" w:uiPriority="60"/>
+    <w:lsdException w:name="Light List Accent 5" w:uiPriority="61"/>
+    <w:lsdException w:name="Light Grid Accent 5" w:uiPriority="62"/>
+    <w:lsdException w:name="Medium Shading 1 Accent 5" w:uiPriority="63"/>
+    <w:lsdException w:name="Medium Shading 2 Accent 5" w:uiPriority="64"/>
+    <w:lsdException w:name="Medium List 1 Accent 5" w:uiPriority="65"/>
+    <w:lsdException w:name="Medium List 2 Accent 5" w:uiPriority="66"/>
+    <w:lsdException w:name="Medium Grid 1 Accent 5" w:uiPriority="67"/>
+    <w:lsdException w:name="Medium Grid 2 Accent 5" w:uiPriority="68"/>
+    <w:lsdException w:name="Medium Grid 3 Accent 5" w:uiPriority="69"/>
+    <w:lsdException w:name="Dark List Accent 5" w:uiPriority="70"/>
+    <w:lsdException w:name="Colorful Shading Accent 5" w:uiPriority="71"/>
+    <w:lsdException w:name="Colorful List Accent 5" w:uiPriority="72"/>
+    <w:lsdException w:name="Colorful Grid Accent 5" w:uiPriority="73"/>
+    <w:lsdException w:name="Light Shading Accent 6" w:uiPriority="60"/>
+    <w:lsdException w:name="Light List Accent 6" w:uiPriority="61"/>
+    <w:lsdException w:name="Light Grid Accent 6" w:uiPriority="62"/>
+    <w:lsdException w:name="Medium Shading 1 Accent 6" w:uiPriority="63"/>
+    <w:lsdException w:name="Medium Shading 2 Accent 6" w:uiPriority="64"/>
+    <w:lsdException w:name="Medium List 1 Accent 6" w:uiPriority="65"/>
+    <w:lsdException w:name="Medium List 2 Accent 6" w:uiPriority="66"/>
+    <w:lsdException w:name="Medium Grid 1 Accent 6" w:uiPriority="67"/>
+    <w:lsdException w:name="Medium Grid 2 Accent 6" w:uiPriority="68"/>
+    <w:lsdException w:name="Medium Grid 3 Accent 6" w:uiPriority="69"/>
+    <w:lsdException w:name="Dark List Accent 6" w:uiPriority="70"/>
+    <w:lsdException w:name="Colorful Shading Accent 6" w:uiPriority="71"/>
+    <w:lsdException w:name="Colorful List Accent 6" w:uiPriority="72"/>
+    <w:lsdException w:name="Colorful Grid Accent 6" w:uiPriority="73"/>
+    <w:lsdException w:name="Subtle Emphasis" w:uiPriority="19" w:qFormat="1"/>
+    <w:lsdException w:name="Intense Emphasis" w:uiPriority="21" w:qFormat="1"/>
+    <w:lsdException w:name="Subtle Reference" w:uiPriority="31" w:qFormat="1"/>
+    <w:lsdException w:name="Intense Reference" w:uiPriority="32" w:qFormat="1"/>
+    <w:lsdException w:name="Book Title" w:uiPriority="33" w:qFormat="1"/>
+    <w:lsdException w:name="Bibliography" w:semiHidden="1" w:uiPriority="37" w:unhideWhenUsed="1"/>
+    <w:lsdException w:name="TOC Heading" w:semiHidden="1" w:uiPriority="39" w:unhideWhenUsed="1" w:qFormat="1"/>
+    <w:lsdException w:name="Plain Table 1" w:uiPriority="41"/>
+    <w:lsdException w:name="Plain Table 2" w:uiPriority="42"/>
+    <w:lsdException w:name="Plain Table 3" w:uiPriority="43"/>
+    <w:lsdException w:name="Plain Table 4" w:uiPriority="44"/>
+    <w:lsdException w:name="Plain Table 5" w:uiPriority="45"/>
+    <w:lsdException w:name="Grid Table Light" w:uiPriority="40"/>
+    <w:lsdException w:name="Grid Table 1 Light" w:uiPriority="46"/>
+    <w:lsdException w:name="Grid Table 2" w:uiPriority="47"/>
+    <w:lsdException w:name="Grid Table 3" w:uiPriority="48"/>
+    <w:lsdException w:name="Grid Table 4" w:uiPriority="49"/>
+    <w:lsdException w:name="Grid Table 5 Dark" w:uiPriority="50"/>
+    <w:lsdException w:name="Grid Table 6 Colorful" w:uiPriority="51"/>
+    <w:lsdException w:name="Grid Table 7 Colorful" w:uiPriority="52"/>
+    <w:lsdException w:name="Grid Table 1 Light Accent 1" w:uiPriority="46"/>
+    <w:lsdException w:name="Grid Table 2 Accent 1" w:uiPriority="47"/>
+    <w:lsdException w:name="Grid Table 3 Accent 1" w:uiPriority="48"/>
+    <w:lsdException w:name="Grid Table 4 Accent 1" w:uiPriority="49"/>
+    <w:lsdException w:name="Grid Table 5 Dark Accent 1" w:uiPriority="50"/>
+    <w:lsdException w:name="Grid Table 6 Colorful Accent 1" w:uiPriority="51"/>
+    <w:lsdException w:name="Grid Table 7 Colorful Accent 1" w:uiPriority="52"/>
+    <w:lsdException w:name="Grid Table 1 Light Accent 2" w:uiPriority="46"/>
+    <w:lsdException w:name="Grid Table 2 Accent 2" w:uiPriority="47"/>
+    <w:lsdException w:name="Grid Table 3 Accent 2" w:uiPriority="48"/>
+    <w:lsdException w:name="Grid Table 4 Accent 2" w:uiPriority="49"/>
+    <w:lsdException w:name="Grid Table 5 Dark Accent 2" w:uiPriority="50"/>
+    <w:lsdException w:name="Grid Table 6 Colorful Accent 2" w:uiPriority="51"/>
+    <w:lsdException w:name="Grid Table 7 Colorful Accent 2" w:uiPriority="52"/>
+    <w:lsdException w:name="Grid Table 1 Light Accent 3" w:uiPriority="46"/>
+    <w:lsdException w:name="Grid Table 2 Accent 3" w:uiPriority="47"/>
+    <w:lsdException w:name="Grid Table 3 Accent 3" w:uiPriority="48"/>
+    <w:lsdException w:name="Grid Table 4 Accent 3" w:uiPriority="49"/>
+    <w:lsdException w:name="Grid Table 5 Dark Accent 3" w:uiPriority="50"/>
+    <w:lsdException w:name="Grid Table 6 Colorful Accent 3" w:uiPriority="51"/>
+    <w:lsdException w:name="Grid Table 7 Colorful Accent 3" w:uiPriority="52"/>
+    <w:lsdException w:name="Grid Table 1 Light Accent 4" w:uiPriority="46"/>
+    <w:lsdException w:name="Grid Table 2 Accent 4" w:uiPriority="47"/>
+    <w:lsdException w:name="Grid Table 3 Accent 4" w:uiPriority="48"/>
+    <w:lsdException w:name="Grid Table 4 Accent 4" w:uiPriority="49"/>
+    <w:lsdException w:name="Grid Table 5 Dark Accent 4" w:uiPriority="50"/>
+    <w:lsdException w:name="Grid Table 6 Colorful Accent 4" w:uiPriority="51"/>
+    <w:lsdException w:name="Grid Table 7 Colorful Accent 4" w:uiPriority="52"/>
+    <w:lsdException w:name="Grid Table 1 Light Accent 5" w:uiPriority="46"/>
+    <w:lsdException w:name="Grid Table 2 Accent 5" w:uiPriority="47"/>
+    <w:lsdException w:name="Grid Table 3 Accent 5" w:uiPriority="48"/>
+    <w:lsdException w:name="Grid Table 4 Accent 5" w:uiPriority="49"/>
+    <w:lsdException w:name="Grid Table 5 Dark Accent 5" w:uiPriority="50"/>
+    <w:lsdException w:name="Grid Table 6 Colorful Accent 5" w:uiPriority="51"/>
+    <w:lsdException w:name="Grid Table 7 Colorful Accent 5" w:uiPriority="52"/>
+    <w:lsdException w:name="Grid Table 1 Light Accent 6" w:uiPriority="46"/>
+    <w:lsdException w:name="Grid Table 2 Accent 6" w:uiPriority="47"/>
+    <w:lsdException w:name="Grid Table 3 Accent 6" w:uiPriority="48"/>
+    <w:lsdException w:name="Grid Table 4 Accent 6" w:uiPriority="49"/>
+    <w:lsdException w:name="Grid Table 5 Dark Accent 6" w:uiPriority="50"/>
+    <w:lsdException w:name="Grid Table 6 Colorful Accent 6" w:uiPriority="51"/>
+    <w:lsdException w:name="Grid Table 7 Colorful Accent 6" w:uiPriority="52"/>
+    <w:lsdException w:name="List Table 1 Light" w:uiPriority="46"/>
+    <w:lsdException w:name="List Table 2" w:uiPriority="47"/>
+    <w:lsdException w:name="List Table 3" w:uiPriority="48"/>
+    <w:lsdException w:name="List Table 4" w:uiPriority="49"/>
+    <w:lsdException w:name="List Table 5 Dark" w:uiPriority="50"/>
+    <w:lsdException w:name="List Table 6 Colorful" w:uiPriority="51"/>
+    <w:lsdException w:name="List Table 7 Colorful" w:uiPriority="52"/>
+    <w:lsdException w:name="List Table 1 Light Accent 1" w:uiPriority="46"/>
+    <w:lsdException w:name="List Table 2 Accent 1" w:uiPriority="47"/>
+    <w:lsdException w:name="List Table 3 Accent 1" w:uiPriority="48"/>
+    <w:lsdException w:name="List Table 4 Accent 1" w:uiPriority="49"/>
+    <w:lsdException w:name="List Table 5 Dark Accent 1" w:uiPriority="50"/>
+    <w:lsdException w:name="List Table 6 Colorful Accent 1" w:uiPriority="51"/>
+    <w:lsdException w:name="List Table 7 Colorful Accent 1" w:uiPriority="52"/>
+    <w:lsdException w:name="List Table 1 Light Accent 2" w:uiPriority="46"/>
+    <w:lsdException w:name="List Table 2 Accent 2" w:uiPriority="47"/>
+    <w:lsdException w:name="List Table 3 Accent 2" w:uiPriority="48"/>
+    <w:lsdException w:name="List Table 4 Accent 2" w:uiPriority="49"/>
+    <w:lsdException w:name="List Table 5 Dark Accent 2" w:uiPriority="50"/>
+    <w:lsdException w:name="List Table 6 Colorful Accent 2" w:uiPriority="51"/>
+    <w:lsdException w:name="List Table 7 Colorful Accent 2" w:uiPriority="52"/>
+    <w:lsdException w:name="List Table 1 Light Accent 3" w:uiPriority="46"/>
+    <w:lsdException w:name="List Table 2 Accent 3" w:uiPriority="47"/>
+    <w:lsdException w:name="List Table 3 Accent 3" w:uiPriority="48"/>
+    <w:lsdException w:name="List Table 4 Accent 3" w:uiPriority="49"/>
+    <w:lsdException w:name="List Table 5 Dark Accent 3" w:uiPriority="50"/>
+    <w:lsdException w:name="List Table 6 Colorful Accent 3" w:uiPriority="51"/>
+    <w:lsdException w:name="List Table 7 Colorful Accent 3" w:uiPriority="52"/>
+    <w:lsdException w:name="List Table 1 Light Accent 4" w:uiPriority="46"/>
+    <w:lsdException w:name="List Table 2 Accent 4" w:uiPriority="47"/>
+    <w:lsdException w:name="List Table 3 Accent 4" w:uiPriority="48"/>
+    <w:lsdException w:name="List Table 4 Accent 4" w:uiPriority="49"/>
+    <w:lsdException w:name="List Table 5 Dark Accent 4" w:uiPriority="50"/>
+    <w:lsdException w:name="List Table 6 Colorful Accent 4" w:uiPriority="51"/>
+    <w:lsdException w:name="List Table 7 Colorful Accent 4" w:uiPriority="52"/>
+    <w:lsdException w:name="List Table 1 Light Accent 5" w:uiPriority="46"/>
+    <w:lsdException w:name="List Table 2 Accent 5" w:uiPriority="47"/>
+    <w:lsdException w:name="List Table 3 Accent 5" w:uiPriority="48"/>
+    <w:lsdException w:name="List Table 4 Accent 5" w:uiPriority="49"/>
+    <w:lsdException w:name="List Table 5 Dark Accent 5" w:uiPriority="50"/>
+    <w:lsdException w:name="List Table 6 Colorful Accent 5" w:uiPriority="51"/>
+    <w:lsdException w:name="List Table 7 Colorful Accent 5" w:uiPriority="52"/>
+    <w:lsdException w:name="List Table 1 Light Accent 6" w:uiPriority="46"/>
+    <w:lsdException w:name="List Table 2 Accent 6" w:uiPriority="47"/>
+    <w:lsdException w:name="List Table 3 Accent 6" w:uiPriority="48"/>
+    <w:lsdException w:name="List Table 4 Accent 6" w:uiPriority="49"/>
+    <w:lsdException w:name="List Table 5 Dark Accent 6" w:uiPriority="50"/>
+    <w:lsdException w:name="List Table 6 Colorful Accent 6" w:uiPriority="51"/>
+    <w:lsdException w:name="List Table 7 Colorful Accent 6" w:uiPriority="52"/>
   </w:latentStyles>
   <w:style w:type="paragraph" w:default="1" w:styleId="Standaard">
     <w:name w:val="Normal"/>
@@ -18641,1408 +18898,6 @@
 </w:styles>
 </file>
 
-<file path=word/stylesWithEffects.xml><?xml version="1.0" encoding="utf-8"?>
-<w:styles xmlns:wpc="http://schemas.microsoft.com/office/word/2010/wordprocessingCanvas" xmlns:mc="http://schemas.openxmlformats.org/markup-compatibility/2006" xmlns:o="urn:schemas-microsoft-com:office:office" xmlns:r="http://schemas.openxmlformats.org/officeDocument/2006/relationships" xmlns:m="http://schemas.openxmlformats.org/officeDocument/2006/math" xmlns:v="urn:schemas-microsoft-com:vml" xmlns:wp14="http://schemas.microsoft.com/office/word/2010/wordprocessingDrawing" xmlns:wp="http://schemas.openxmlformats.org/drawingml/2006/wordprocessingDrawing" xmlns:w10="urn:schemas-microsoft-com:office:word" xmlns:w="http://schemas.openxmlformats.org/wordprocessingml/2006/main" xmlns:w14="http://schemas.microsoft.com/office/word/2010/wordml" xmlns:wpg="http://schemas.microsoft.com/office/word/2010/wordprocessingGroup" xmlns:wpi="http://schemas.microsoft.com/office/word/2010/wordprocessingInk" xmlns:wne="http://schemas.microsoft.com/office/word/2006/wordml" xmlns:wps="http://schemas.microsoft.com/office/word/2010/wordprocessingShape" mc:Ignorable="w14 wp14">
-  <w:docDefaults>
-    <w:rPrDefault>
-      <w:rPr>
-        <w:rFonts w:asciiTheme="minorHAnsi" w:eastAsiaTheme="minorHAnsi" w:hAnsiTheme="minorHAnsi" w:cstheme="minorBidi"/>
-        <w:sz w:val="22"/>
-        <w:szCs w:val="22"/>
-        <w:lang w:val="nl-NL" w:eastAsia="en-US" w:bidi="ar-SA"/>
-      </w:rPr>
-    </w:rPrDefault>
-    <w:pPrDefault>
-      <w:pPr>
-        <w:spacing w:after="200" w:line="276" w:lineRule="auto"/>
-      </w:pPr>
-    </w:pPrDefault>
-  </w:docDefaults>
-  <w:latentStyles w:defLockedState="0" w:defUIPriority="99" w:defSemiHidden="1" w:defUnhideWhenUsed="1" w:defQFormat="0" w:count="267">
-    <w:lsdException w:name="Normal" w:semiHidden="0" w:uiPriority="0" w:unhideWhenUsed="0" w:qFormat="1"/>
-    <w:lsdException w:name="heading 1" w:semiHidden="0" w:uiPriority="9" w:unhideWhenUsed="0" w:qFormat="1"/>
-    <w:lsdException w:name="heading 2" w:uiPriority="9" w:qFormat="1"/>
-    <w:lsdException w:name="heading 3" w:uiPriority="9" w:qFormat="1"/>
-    <w:lsdException w:name="heading 4" w:uiPriority="9" w:qFormat="1"/>
-    <w:lsdException w:name="heading 5" w:uiPriority="9" w:qFormat="1"/>
-    <w:lsdException w:name="heading 6" w:uiPriority="9" w:qFormat="1"/>
-    <w:lsdException w:name="heading 7" w:uiPriority="9" w:qFormat="1"/>
-    <w:lsdException w:name="heading 8" w:uiPriority="9" w:qFormat="1"/>
-    <w:lsdException w:name="heading 9" w:uiPriority="9" w:qFormat="1"/>
-    <w:lsdException w:name="toc 1" w:uiPriority="39"/>
-    <w:lsdException w:name="toc 2" w:uiPriority="39"/>
-    <w:lsdException w:name="toc 3" w:uiPriority="39"/>
-    <w:lsdException w:name="toc 4" w:uiPriority="39"/>
-    <w:lsdException w:name="toc 5" w:uiPriority="39"/>
-    <w:lsdException w:name="toc 6" w:uiPriority="39"/>
-    <w:lsdException w:name="toc 7" w:uiPriority="39"/>
-    <w:lsdException w:name="toc 8" w:uiPriority="39"/>
-    <w:lsdException w:name="toc 9" w:uiPriority="39"/>
-    <w:lsdException w:name="caption" w:uiPriority="35" w:qFormat="1"/>
-    <w:lsdException w:name="Title" w:semiHidden="0" w:uiPriority="10" w:unhideWhenUsed="0" w:qFormat="1"/>
-    <w:lsdException w:name="Default Paragraph Font" w:uiPriority="1"/>
-    <w:lsdException w:name="Subtitle" w:semiHidden="0" w:uiPriority="11" w:unhideWhenUsed="0" w:qFormat="1"/>
-    <w:lsdException w:name="Strong" w:semiHidden="0" w:uiPriority="22" w:unhideWhenUsed="0" w:qFormat="1"/>
-    <w:lsdException w:name="Emphasis" w:semiHidden="0" w:uiPriority="20" w:unhideWhenUsed="0" w:qFormat="1"/>
-    <w:lsdException w:name="Plain Text" w:uiPriority="0"/>
-    <w:lsdException w:name="Table Grid" w:semiHidden="0" w:uiPriority="59" w:unhideWhenUsed="0"/>
-    <w:lsdException w:name="Placeholder Text" w:unhideWhenUsed="0"/>
-    <w:lsdException w:name="No Spacing" w:semiHidden="0" w:uiPriority="1" w:unhideWhenUsed="0" w:qFormat="1"/>
-    <w:lsdException w:name="Light Shading" w:semiHidden="0" w:uiPriority="60" w:unhideWhenUsed="0"/>
-    <w:lsdException w:name="Light List" w:semiHidden="0" w:uiPriority="61" w:unhideWhenUsed="0"/>
-    <w:lsdException w:name="Light Grid" w:semiHidden="0" w:uiPriority="62" w:unhideWhenUsed="0"/>
-    <w:lsdException w:name="Medium Shading 1" w:semiHidden="0" w:uiPriority="63" w:unhideWhenUsed="0"/>
-    <w:lsdException w:name="Medium Shading 2" w:semiHidden="0" w:uiPriority="64" w:unhideWhenUsed="0"/>
-    <w:lsdException w:name="Medium List 1" w:semiHidden="0" w:uiPriority="65" w:unhideWhenUsed="0"/>
-    <w:lsdException w:name="Medium List 2" w:semiHidden="0" w:uiPriority="66" w:unhideWhenUsed="0"/>
-    <w:lsdException w:name="Medium Grid 1" w:semiHidden="0" w:uiPriority="67" w:unhideWhenUsed="0"/>
-    <w:lsdException w:name="Medium Grid 2" w:semiHidden="0" w:uiPriority="68" w:unhideWhenUsed="0"/>
-    <w:lsdException w:name="Medium Grid 3" w:semiHidden="0" w:uiPriority="69" w:unhideWhenUsed="0"/>
-    <w:lsdException w:name="Dark List" w:semiHidden="0" w:uiPriority="70" w:unhideWhenUsed="0"/>
-    <w:lsdException w:name="Colorful Shading" w:semiHidden="0" w:uiPriority="71" w:unhideWhenUsed="0"/>
-    <w:lsdException w:name="Colorful List" w:semiHidden="0" w:uiPriority="72" w:unhideWhenUsed="0"/>
-    <w:lsdException w:name="Colorful Grid" w:semiHidden="0" w:uiPriority="73" w:unhideWhenUsed="0"/>
-    <w:lsdException w:name="Light Shading Accent 1" w:semiHidden="0" w:uiPriority="60" w:unhideWhenUsed="0"/>
-    <w:lsdException w:name="Light List Accent 1" w:semiHidden="0" w:uiPriority="61" w:unhideWhenUsed="0"/>
-    <w:lsdException w:name="Light Grid Accent 1" w:semiHidden="0" w:uiPriority="62" w:unhideWhenUsed="0"/>
-    <w:lsdException w:name="Medium Shading 1 Accent 1" w:semiHidden="0" w:uiPriority="63" w:unhideWhenUsed="0"/>
-    <w:lsdException w:name="Medium Shading 2 Accent 1" w:semiHidden="0" w:uiPriority="64" w:unhideWhenUsed="0"/>
-    <w:lsdException w:name="Medium List 1 Accent 1" w:semiHidden="0" w:uiPriority="65" w:unhideWhenUsed="0"/>
-    <w:lsdException w:name="Revision" w:unhideWhenUsed="0"/>
-    <w:lsdException w:name="List Paragraph" w:semiHidden="0" w:uiPriority="34" w:unhideWhenUsed="0" w:qFormat="1"/>
-    <w:lsdException w:name="Quote" w:semiHidden="0" w:uiPriority="29" w:unhideWhenUsed="0" w:qFormat="1"/>
-    <w:lsdException w:name="Intense Quote" w:semiHidden="0" w:uiPriority="30" w:unhideWhenUsed="0" w:qFormat="1"/>
-    <w:lsdException w:name="Medium List 2 Accent 1" w:semiHidden="0" w:uiPriority="66" w:unhideWhenUsed="0"/>
-    <w:lsdException w:name="Medium Grid 1 Accent 1" w:semiHidden="0" w:uiPriority="67" w:unhideWhenUsed="0"/>
-    <w:lsdException w:name="Medium Grid 2 Accent 1" w:semiHidden="0" w:uiPriority="68" w:unhideWhenUsed="0"/>
-    <w:lsdException w:name="Medium Grid 3 Accent 1" w:semiHidden="0" w:uiPriority="69" w:unhideWhenUsed="0"/>
-    <w:lsdException w:name="Dark List Accent 1" w:semiHidden="0" w:uiPriority="70" w:unhideWhenUsed="0"/>
-    <w:lsdException w:name="Colorful Shading Accent 1" w:semiHidden="0" w:uiPriority="71" w:unhideWhenUsed="0"/>
-    <w:lsdException w:name="Colorful List Accent 1" w:semiHidden="0" w:uiPriority="72" w:unhideWhenUsed="0"/>
-    <w:lsdException w:name="Colorful Grid Accent 1" w:semiHidden="0" w:uiPriority="73" w:unhideWhenUsed="0"/>
-    <w:lsdException w:name="Light Shading Accent 2" w:semiHidden="0" w:uiPriority="60" w:unhideWhenUsed="0"/>
-    <w:lsdException w:name="Light List Accent 2" w:semiHidden="0" w:uiPriority="61" w:unhideWhenUsed="0"/>
-    <w:lsdException w:name="Light Grid Accent 2" w:semiHidden="0" w:uiPriority="62" w:unhideWhenUsed="0"/>
-    <w:lsdException w:name="Medium Shading 1 Accent 2" w:semiHidden="0" w:uiPriority="63" w:unhideWhenUsed="0"/>
-    <w:lsdException w:name="Medium Shading 2 Accent 2" w:semiHidden="0" w:uiPriority="64" w:unhideWhenUsed="0"/>
-    <w:lsdException w:name="Medium List 1 Accent 2" w:semiHidden="0" w:uiPriority="65" w:unhideWhenUsed="0"/>
-    <w:lsdException w:name="Medium List 2 Accent 2" w:semiHidden="0" w:uiPriority="66" w:unhideWhenUsed="0"/>
-    <w:lsdException w:name="Medium Grid 1 Accent 2" w:semiHidden="0" w:uiPriority="67" w:unhideWhenUsed="0"/>
-    <w:lsdException w:name="Medium Grid 2 Accent 2" w:semiHidden="0" w:uiPriority="68" w:unhideWhenUsed="0"/>
-    <w:lsdException w:name="Medium Grid 3 Accent 2" w:semiHidden="0" w:uiPriority="69" w:unhideWhenUsed="0"/>
-    <w:lsdException w:name="Dark List Accent 2" w:semiHidden="0" w:uiPriority="70" w:unhideWhenUsed="0"/>
-    <w:lsdException w:name="Colorful Shading Accent 2" w:semiHidden="0" w:uiPriority="71" w:unhideWhenUsed="0"/>
-    <w:lsdException w:name="Colorful List Accent 2" w:semiHidden="0" w:uiPriority="72" w:unhideWhenUsed="0"/>
-    <w:lsdException w:name="Colorful Grid Accent 2" w:semiHidden="0" w:uiPriority="73" w:unhideWhenUsed="0"/>
-    <w:lsdException w:name="Light Shading Accent 3" w:semiHidden="0" w:uiPriority="60" w:unhideWhenUsed="0"/>
-    <w:lsdException w:name="Light List Accent 3" w:semiHidden="0" w:uiPriority="61" w:unhideWhenUsed="0"/>
-    <w:lsdException w:name="Light Grid Accent 3" w:semiHidden="0" w:uiPriority="62" w:unhideWhenUsed="0"/>
-    <w:lsdException w:name="Medium Shading 1 Accent 3" w:semiHidden="0" w:uiPriority="63" w:unhideWhenUsed="0"/>
-    <w:lsdException w:name="Medium Shading 2 Accent 3" w:semiHidden="0" w:uiPriority="64" w:unhideWhenUsed="0"/>
-    <w:lsdException w:name="Medium List 1 Accent 3" w:semiHidden="0" w:uiPriority="65" w:unhideWhenUsed="0"/>
-    <w:lsdException w:name="Medium List 2 Accent 3" w:semiHidden="0" w:uiPriority="66" w:unhideWhenUsed="0"/>
-    <w:lsdException w:name="Medium Grid 1 Accent 3" w:semiHidden="0" w:uiPriority="67" w:unhideWhenUsed="0"/>
-    <w:lsdException w:name="Medium Grid 2 Accent 3" w:semiHidden="0" w:uiPriority="68" w:unhideWhenUsed="0"/>
-    <w:lsdException w:name="Medium Grid 3 Accent 3" w:semiHidden="0" w:uiPriority="69" w:unhideWhenUsed="0"/>
-    <w:lsdException w:name="Dark List Accent 3" w:semiHidden="0" w:uiPriority="70" w:unhideWhenUsed="0"/>
-    <w:lsdException w:name="Colorful Shading Accent 3" w:semiHidden="0" w:uiPriority="71" w:unhideWhenUsed="0"/>
-    <w:lsdException w:name="Colorful List Accent 3" w:semiHidden="0" w:uiPriority="72" w:unhideWhenUsed="0"/>
-    <w:lsdException w:name="Colorful Grid Accent 3" w:semiHidden="0" w:uiPriority="73" w:unhideWhenUsed="0"/>
-    <w:lsdException w:name="Light Shading Accent 4" w:semiHidden="0" w:uiPriority="60" w:unhideWhenUsed="0"/>
-    <w:lsdException w:name="Light List Accent 4" w:semiHidden="0" w:uiPriority="61" w:unhideWhenUsed="0"/>
-    <w:lsdException w:name="Light Grid Accent 4" w:semiHidden="0" w:uiPriority="62" w:unhideWhenUsed="0"/>
-    <w:lsdException w:name="Medium Shading 1 Accent 4" w:semiHidden="0" w:uiPriority="63" w:unhideWhenUsed="0"/>
-    <w:lsdException w:name="Medium Shading 2 Accent 4" w:semiHidden="0" w:uiPriority="64" w:unhideWhenUsed="0"/>
-    <w:lsdException w:name="Medium List 1 Accent 4" w:semiHidden="0" w:uiPriority="65" w:unhideWhenUsed="0"/>
-    <w:lsdException w:name="Medium List 2 Accent 4" w:semiHidden="0" w:uiPriority="66" w:unhideWhenUsed="0"/>
-    <w:lsdException w:name="Medium Grid 1 Accent 4" w:semiHidden="0" w:uiPriority="67" w:unhideWhenUsed="0"/>
-    <w:lsdException w:name="Medium Grid 2 Accent 4" w:semiHidden="0" w:uiPriority="68" w:unhideWhenUsed="0"/>
-    <w:lsdException w:name="Medium Grid 3 Accent 4" w:semiHidden="0" w:uiPriority="69" w:unhideWhenUsed="0"/>
-    <w:lsdException w:name="Dark List Accent 4" w:semiHidden="0" w:uiPriority="70" w:unhideWhenUsed="0"/>
-    <w:lsdException w:name="Colorful Shading Accent 4" w:semiHidden="0" w:uiPriority="71" w:unhideWhenUsed="0"/>
-    <w:lsdException w:name="Colorful List Accent 4" w:semiHidden="0" w:uiPriority="72" w:unhideWhenUsed="0"/>
-    <w:lsdException w:name="Colorful Grid Accent 4" w:semiHidden="0" w:uiPriority="73" w:unhideWhenUsed="0"/>
-    <w:lsdException w:name="Light Shading Accent 5" w:semiHidden="0" w:uiPriority="60" w:unhideWhenUsed="0"/>
-    <w:lsdException w:name="Light List Accent 5" w:semiHidden="0" w:uiPriority="61" w:unhideWhenUsed="0"/>
-    <w:lsdException w:name="Light Grid Accent 5" w:semiHidden="0" w:uiPriority="62" w:unhideWhenUsed="0"/>
-    <w:lsdException w:name="Medium Shading 1 Accent 5" w:semiHidden="0" w:uiPriority="63" w:unhideWhenUsed="0"/>
-    <w:lsdException w:name="Medium Shading 2 Accent 5" w:semiHidden="0" w:uiPriority="64" w:unhideWhenUsed="0"/>
-    <w:lsdException w:name="Medium List 1 Accent 5" w:semiHidden="0" w:uiPriority="65" w:unhideWhenUsed="0"/>
-    <w:lsdException w:name="Medium List 2 Accent 5" w:semiHidden="0" w:uiPriority="66" w:unhideWhenUsed="0"/>
-    <w:lsdException w:name="Medium Grid 1 Accent 5" w:semiHidden="0" w:uiPriority="67" w:unhideWhenUsed="0"/>
-    <w:lsdException w:name="Medium Grid 2 Accent 5" w:semiHidden="0" w:uiPriority="68" w:unhideWhenUsed="0"/>
-    <w:lsdException w:name="Medium Grid 3 Accent 5" w:semiHidden="0" w:uiPriority="69" w:unhideWhenUsed="0"/>
-    <w:lsdException w:name="Dark List Accent 5" w:semiHidden="0" w:uiPriority="70" w:unhideWhenUsed="0"/>
-    <w:lsdException w:name="Colorful Shading Accent 5" w:semiHidden="0" w:uiPriority="71" w:unhideWhenUsed="0"/>
-    <w:lsdException w:name="Colorful List Accent 5" w:semiHidden="0" w:uiPriority="72" w:unhideWhenUsed="0"/>
-    <w:lsdException w:name="Colorful Grid Accent 5" w:semiHidden="0" w:uiPriority="73" w:unhideWhenUsed="0"/>
-    <w:lsdException w:name="Light Shading Accent 6" w:semiHidden="0" w:uiPriority="60" w:unhideWhenUsed="0"/>
-    <w:lsdException w:name="Light List Accent 6" w:semiHidden="0" w:uiPriority="61" w:unhideWhenUsed="0"/>
-    <w:lsdException w:name="Light Grid Accent 6" w:semiHidden="0" w:uiPriority="62" w:unhideWhenUsed="0"/>
-    <w:lsdException w:name="Medium Shading 1 Accent 6" w:semiHidden="0" w:uiPriority="63" w:unhideWhenUsed="0"/>
-    <w:lsdException w:name="Medium Shading 2 Accent 6" w:semiHidden="0" w:uiPriority="64" w:unhideWhenUsed="0"/>
-    <w:lsdException w:name="Medium List 1 Accent 6" w:semiHidden="0" w:uiPriority="65" w:unhideWhenUsed="0"/>
-    <w:lsdException w:name="Medium List 2 Accent 6" w:semiHidden="0" w:uiPriority="66" w:unhideWhenUsed="0"/>
-    <w:lsdException w:name="Medium Grid 1 Accent 6" w:semiHidden="0" w:uiPriority="67" w:unhideWhenUsed="0"/>
-    <w:lsdException w:name="Medium Grid 2 Accent 6" w:semiHidden="0" w:uiPriority="68" w:unhideWhenUsed="0"/>
-    <w:lsdException w:name="Medium Grid 3 Accent 6" w:semiHidden="0" w:uiPriority="69" w:unhideWhenUsed="0"/>
-    <w:lsdException w:name="Dark List Accent 6" w:semiHidden="0" w:uiPriority="70" w:unhideWhenUsed="0"/>
-    <w:lsdException w:name="Colorful Shading Accent 6" w:semiHidden="0" w:uiPriority="71" w:unhideWhenUsed="0"/>
-    <w:lsdException w:name="Colorful List Accent 6" w:semiHidden="0" w:uiPriority="72" w:unhideWhenUsed="0"/>
-    <w:lsdException w:name="Colorful Grid Accent 6" w:semiHidden="0" w:uiPriority="73" w:unhideWhenUsed="0"/>
-    <w:lsdException w:name="Subtle Emphasis" w:semiHidden="0" w:uiPriority="19" w:unhideWhenUsed="0" w:qFormat="1"/>
-    <w:lsdException w:name="Intense Emphasis" w:semiHidden="0" w:uiPriority="21" w:unhideWhenUsed="0" w:qFormat="1"/>
-    <w:lsdException w:name="Subtle Reference" w:semiHidden="0" w:uiPriority="31" w:unhideWhenUsed="0" w:qFormat="1"/>
-    <w:lsdException w:name="Intense Reference" w:semiHidden="0" w:uiPriority="32" w:unhideWhenUsed="0" w:qFormat="1"/>
-    <w:lsdException w:name="Book Title" w:semiHidden="0" w:uiPriority="33" w:unhideWhenUsed="0" w:qFormat="1"/>
-    <w:lsdException w:name="Bibliography" w:uiPriority="37"/>
-    <w:lsdException w:name="TOC Heading" w:uiPriority="39" w:qFormat="1"/>
-  </w:latentStyles>
-  <w:style w:type="paragraph" w:default="1" w:styleId="Standaard">
-    <w:name w:val="Normal"/>
-    <w:qFormat/>
-    <w:rsid w:val="00825CF6"/>
-    <w:pPr>
-      <w:spacing w:after="0" w:line="240" w:lineRule="auto"/>
-    </w:pPr>
-    <w:rPr>
-      <w:rFonts w:eastAsiaTheme="minorEastAsia"/>
-      <w:lang w:eastAsia="nl-NL"/>
-    </w:rPr>
-  </w:style>
-  <w:style w:type="paragraph" w:styleId="Kop1">
-    <w:name w:val="heading 1"/>
-    <w:basedOn w:val="Standaard"/>
-    <w:next w:val="Standaard"/>
-    <w:link w:val="Kop1Char"/>
-    <w:uiPriority w:val="9"/>
-    <w:qFormat/>
-    <w:rsid w:val="002E5992"/>
-    <w:pPr>
-      <w:keepNext/>
-      <w:keepLines/>
-      <w:numPr>
-        <w:numId w:val="1"/>
-      </w:numPr>
-      <w:spacing w:before="480"/>
-      <w:outlineLvl w:val="0"/>
-    </w:pPr>
-    <w:rPr>
-      <w:rFonts w:asciiTheme="majorHAnsi" w:eastAsiaTheme="majorEastAsia" w:hAnsiTheme="majorHAnsi" w:cstheme="majorBidi"/>
-      <w:b/>
-      <w:bCs/>
-      <w:color w:val="365F91" w:themeColor="accent1" w:themeShade="BF"/>
-      <w:sz w:val="28"/>
-      <w:szCs w:val="28"/>
-    </w:rPr>
-  </w:style>
-  <w:style w:type="paragraph" w:styleId="Kop2">
-    <w:name w:val="heading 2"/>
-    <w:basedOn w:val="Standaard"/>
-    <w:next w:val="Standaard"/>
-    <w:link w:val="Kop2Char"/>
-    <w:uiPriority w:val="9"/>
-    <w:unhideWhenUsed/>
-    <w:qFormat/>
-    <w:rsid w:val="002E5992"/>
-    <w:pPr>
-      <w:keepNext/>
-      <w:keepLines/>
-      <w:numPr>
-        <w:ilvl w:val="1"/>
-        <w:numId w:val="1"/>
-      </w:numPr>
-      <w:spacing w:before="200"/>
-      <w:outlineLvl w:val="1"/>
-    </w:pPr>
-    <w:rPr>
-      <w:rFonts w:asciiTheme="majorHAnsi" w:eastAsiaTheme="majorEastAsia" w:hAnsiTheme="majorHAnsi" w:cstheme="majorBidi"/>
-      <w:b/>
-      <w:bCs/>
-      <w:color w:val="4F81BD" w:themeColor="accent1"/>
-      <w:sz w:val="26"/>
-      <w:szCs w:val="26"/>
-    </w:rPr>
-  </w:style>
-  <w:style w:type="paragraph" w:styleId="Kop3">
-    <w:name w:val="heading 3"/>
-    <w:basedOn w:val="Standaard"/>
-    <w:next w:val="Standaard"/>
-    <w:link w:val="Kop3Char"/>
-    <w:uiPriority w:val="9"/>
-    <w:unhideWhenUsed/>
-    <w:qFormat/>
-    <w:rsid w:val="002E5992"/>
-    <w:pPr>
-      <w:keepNext/>
-      <w:keepLines/>
-      <w:numPr>
-        <w:ilvl w:val="2"/>
-        <w:numId w:val="1"/>
-      </w:numPr>
-      <w:spacing w:before="200"/>
-      <w:outlineLvl w:val="2"/>
-    </w:pPr>
-    <w:rPr>
-      <w:rFonts w:asciiTheme="majorHAnsi" w:eastAsiaTheme="majorEastAsia" w:hAnsiTheme="majorHAnsi" w:cstheme="majorBidi"/>
-      <w:b/>
-      <w:bCs/>
-      <w:color w:val="4F81BD" w:themeColor="accent1"/>
-    </w:rPr>
-  </w:style>
-  <w:style w:type="paragraph" w:styleId="Kop4">
-    <w:name w:val="heading 4"/>
-    <w:basedOn w:val="Standaard"/>
-    <w:next w:val="Standaard"/>
-    <w:link w:val="Kop4Char"/>
-    <w:uiPriority w:val="9"/>
-    <w:unhideWhenUsed/>
-    <w:qFormat/>
-    <w:rsid w:val="002E5992"/>
-    <w:pPr>
-      <w:keepNext/>
-      <w:keepLines/>
-      <w:numPr>
-        <w:ilvl w:val="3"/>
-        <w:numId w:val="1"/>
-      </w:numPr>
-      <w:spacing w:before="200"/>
-      <w:outlineLvl w:val="3"/>
-    </w:pPr>
-    <w:rPr>
-      <w:rFonts w:asciiTheme="majorHAnsi" w:eastAsiaTheme="majorEastAsia" w:hAnsiTheme="majorHAnsi" w:cstheme="majorBidi"/>
-      <w:b/>
-      <w:bCs/>
-      <w:i/>
-      <w:iCs/>
-      <w:color w:val="4F81BD" w:themeColor="accent1"/>
-    </w:rPr>
-  </w:style>
-  <w:style w:type="paragraph" w:styleId="Kop5">
-    <w:name w:val="heading 5"/>
-    <w:basedOn w:val="Standaard"/>
-    <w:next w:val="Standaard"/>
-    <w:link w:val="Kop5Char"/>
-    <w:uiPriority w:val="9"/>
-    <w:semiHidden/>
-    <w:unhideWhenUsed/>
-    <w:qFormat/>
-    <w:rsid w:val="002E5992"/>
-    <w:pPr>
-      <w:keepNext/>
-      <w:keepLines/>
-      <w:numPr>
-        <w:ilvl w:val="4"/>
-        <w:numId w:val="1"/>
-      </w:numPr>
-      <w:spacing w:before="200"/>
-      <w:outlineLvl w:val="4"/>
-    </w:pPr>
-    <w:rPr>
-      <w:rFonts w:asciiTheme="majorHAnsi" w:eastAsiaTheme="majorEastAsia" w:hAnsiTheme="majorHAnsi" w:cstheme="majorBidi"/>
-      <w:color w:val="243F60" w:themeColor="accent1" w:themeShade="7F"/>
-    </w:rPr>
-  </w:style>
-  <w:style w:type="paragraph" w:styleId="Kop6">
-    <w:name w:val="heading 6"/>
-    <w:basedOn w:val="Standaard"/>
-    <w:next w:val="Standaard"/>
-    <w:link w:val="Kop6Char"/>
-    <w:uiPriority w:val="9"/>
-    <w:semiHidden/>
-    <w:unhideWhenUsed/>
-    <w:qFormat/>
-    <w:rsid w:val="002E5992"/>
-    <w:pPr>
-      <w:keepNext/>
-      <w:keepLines/>
-      <w:numPr>
-        <w:ilvl w:val="5"/>
-        <w:numId w:val="1"/>
-      </w:numPr>
-      <w:spacing w:before="200"/>
-      <w:outlineLvl w:val="5"/>
-    </w:pPr>
-    <w:rPr>
-      <w:rFonts w:asciiTheme="majorHAnsi" w:eastAsiaTheme="majorEastAsia" w:hAnsiTheme="majorHAnsi" w:cstheme="majorBidi"/>
-      <w:i/>
-      <w:iCs/>
-      <w:color w:val="243F60" w:themeColor="accent1" w:themeShade="7F"/>
-    </w:rPr>
-  </w:style>
-  <w:style w:type="paragraph" w:styleId="Kop7">
-    <w:name w:val="heading 7"/>
-    <w:basedOn w:val="Standaard"/>
-    <w:next w:val="Standaard"/>
-    <w:link w:val="Kop7Char"/>
-    <w:uiPriority w:val="9"/>
-    <w:semiHidden/>
-    <w:unhideWhenUsed/>
-    <w:qFormat/>
-    <w:rsid w:val="002E5992"/>
-    <w:pPr>
-      <w:keepNext/>
-      <w:keepLines/>
-      <w:numPr>
-        <w:ilvl w:val="6"/>
-        <w:numId w:val="1"/>
-      </w:numPr>
-      <w:spacing w:before="200"/>
-      <w:outlineLvl w:val="6"/>
-    </w:pPr>
-    <w:rPr>
-      <w:rFonts w:asciiTheme="majorHAnsi" w:eastAsiaTheme="majorEastAsia" w:hAnsiTheme="majorHAnsi" w:cstheme="majorBidi"/>
-      <w:i/>
-      <w:iCs/>
-      <w:color w:val="404040" w:themeColor="text1" w:themeTint="BF"/>
-    </w:rPr>
-  </w:style>
-  <w:style w:type="paragraph" w:styleId="Kop8">
-    <w:name w:val="heading 8"/>
-    <w:basedOn w:val="Standaard"/>
-    <w:next w:val="Standaard"/>
-    <w:link w:val="Kop8Char"/>
-    <w:uiPriority w:val="9"/>
-    <w:semiHidden/>
-    <w:unhideWhenUsed/>
-    <w:qFormat/>
-    <w:rsid w:val="002E5992"/>
-    <w:pPr>
-      <w:keepNext/>
-      <w:keepLines/>
-      <w:numPr>
-        <w:ilvl w:val="7"/>
-        <w:numId w:val="1"/>
-      </w:numPr>
-      <w:spacing w:before="200"/>
-      <w:outlineLvl w:val="7"/>
-    </w:pPr>
-    <w:rPr>
-      <w:rFonts w:asciiTheme="majorHAnsi" w:eastAsiaTheme="majorEastAsia" w:hAnsiTheme="majorHAnsi" w:cstheme="majorBidi"/>
-      <w:color w:val="404040" w:themeColor="text1" w:themeTint="BF"/>
-      <w:sz w:val="20"/>
-      <w:szCs w:val="20"/>
-    </w:rPr>
-  </w:style>
-  <w:style w:type="paragraph" w:styleId="Kop9">
-    <w:name w:val="heading 9"/>
-    <w:basedOn w:val="Standaard"/>
-    <w:next w:val="Standaard"/>
-    <w:link w:val="Kop9Char"/>
-    <w:uiPriority w:val="9"/>
-    <w:semiHidden/>
-    <w:unhideWhenUsed/>
-    <w:qFormat/>
-    <w:rsid w:val="002E5992"/>
-    <w:pPr>
-      <w:keepNext/>
-      <w:keepLines/>
-      <w:numPr>
-        <w:ilvl w:val="8"/>
-        <w:numId w:val="1"/>
-      </w:numPr>
-      <w:spacing w:before="200"/>
-      <w:outlineLvl w:val="8"/>
-    </w:pPr>
-    <w:rPr>
-      <w:rFonts w:asciiTheme="majorHAnsi" w:eastAsiaTheme="majorEastAsia" w:hAnsiTheme="majorHAnsi" w:cstheme="majorBidi"/>
-      <w:i/>
-      <w:iCs/>
-      <w:color w:val="404040" w:themeColor="text1" w:themeTint="BF"/>
-      <w:sz w:val="20"/>
-      <w:szCs w:val="20"/>
-    </w:rPr>
-  </w:style>
-  <w:style w:type="character" w:default="1" w:styleId="Standaardalinea-lettertype">
-    <w:name w:val="Default Paragraph Font"/>
-    <w:uiPriority w:val="1"/>
-    <w:semiHidden/>
-    <w:unhideWhenUsed/>
-  </w:style>
-  <w:style w:type="table" w:default="1" w:styleId="Standaardtabel">
-    <w:name w:val="Normal Table"/>
-    <w:uiPriority w:val="99"/>
-    <w:semiHidden/>
-    <w:unhideWhenUsed/>
-    <w:tblPr>
-      <w:tblInd w:w="0" w:type="dxa"/>
-      <w:tblCellMar>
-        <w:top w:w="0" w:type="dxa"/>
-        <w:left w:w="108" w:type="dxa"/>
-        <w:bottom w:w="0" w:type="dxa"/>
-        <w:right w:w="108" w:type="dxa"/>
-      </w:tblCellMar>
-    </w:tblPr>
-  </w:style>
-  <w:style w:type="numbering" w:default="1" w:styleId="Geenlijst">
-    <w:name w:val="No List"/>
-    <w:uiPriority w:val="99"/>
-    <w:semiHidden/>
-    <w:unhideWhenUsed/>
-  </w:style>
-  <w:style w:type="paragraph" w:styleId="Geenafstand">
-    <w:name w:val="No Spacing"/>
-    <w:link w:val="GeenafstandChar"/>
-    <w:uiPriority w:val="1"/>
-    <w:qFormat/>
-    <w:rsid w:val="002E5992"/>
-    <w:pPr>
-      <w:spacing w:after="0" w:line="240" w:lineRule="auto"/>
-    </w:pPr>
-    <w:rPr>
-      <w:rFonts w:eastAsiaTheme="minorEastAsia"/>
-      <w:lang w:eastAsia="nl-NL"/>
-    </w:rPr>
-  </w:style>
-  <w:style w:type="character" w:customStyle="1" w:styleId="GeenafstandChar">
-    <w:name w:val="Geen afstand Char"/>
-    <w:basedOn w:val="Standaardalinea-lettertype"/>
-    <w:link w:val="Geenafstand"/>
-    <w:uiPriority w:val="1"/>
-    <w:rsid w:val="002E5992"/>
-    <w:rPr>
-      <w:rFonts w:eastAsiaTheme="minorEastAsia"/>
-      <w:lang w:eastAsia="nl-NL"/>
-    </w:rPr>
-  </w:style>
-  <w:style w:type="paragraph" w:styleId="Ballontekst">
-    <w:name w:val="Balloon Text"/>
-    <w:basedOn w:val="Standaard"/>
-    <w:link w:val="BallontekstChar"/>
-    <w:uiPriority w:val="99"/>
-    <w:semiHidden/>
-    <w:unhideWhenUsed/>
-    <w:rsid w:val="002E5992"/>
-    <w:rPr>
-      <w:rFonts w:ascii="Tahoma" w:hAnsi="Tahoma" w:cs="Tahoma"/>
-      <w:sz w:val="16"/>
-      <w:szCs w:val="16"/>
-    </w:rPr>
-  </w:style>
-  <w:style w:type="character" w:customStyle="1" w:styleId="BallontekstChar">
-    <w:name w:val="Ballontekst Char"/>
-    <w:basedOn w:val="Standaardalinea-lettertype"/>
-    <w:link w:val="Ballontekst"/>
-    <w:uiPriority w:val="99"/>
-    <w:semiHidden/>
-    <w:rsid w:val="002E5992"/>
-    <w:rPr>
-      <w:rFonts w:ascii="Tahoma" w:hAnsi="Tahoma" w:cs="Tahoma"/>
-      <w:sz w:val="16"/>
-      <w:szCs w:val="16"/>
-    </w:rPr>
-  </w:style>
-  <w:style w:type="character" w:customStyle="1" w:styleId="Kop1Char">
-    <w:name w:val="Kop 1 Char"/>
-    <w:basedOn w:val="Standaardalinea-lettertype"/>
-    <w:link w:val="Kop1"/>
-    <w:uiPriority w:val="9"/>
-    <w:rsid w:val="002E5992"/>
-    <w:rPr>
-      <w:rFonts w:asciiTheme="majorHAnsi" w:eastAsiaTheme="majorEastAsia" w:hAnsiTheme="majorHAnsi" w:cstheme="majorBidi"/>
-      <w:b/>
-      <w:bCs/>
-      <w:color w:val="365F91" w:themeColor="accent1" w:themeShade="BF"/>
-      <w:sz w:val="28"/>
-      <w:szCs w:val="28"/>
-      <w:lang w:eastAsia="nl-NL"/>
-    </w:rPr>
-  </w:style>
-  <w:style w:type="paragraph" w:styleId="Kopvaninhoudsopgave">
-    <w:name w:val="TOC Heading"/>
-    <w:basedOn w:val="Kop1"/>
-    <w:next w:val="Standaard"/>
-    <w:uiPriority w:val="39"/>
-    <w:unhideWhenUsed/>
-    <w:qFormat/>
-    <w:rsid w:val="002E5992"/>
-    <w:pPr>
-      <w:outlineLvl w:val="9"/>
-    </w:pPr>
-  </w:style>
-  <w:style w:type="character" w:customStyle="1" w:styleId="Kop2Char">
-    <w:name w:val="Kop 2 Char"/>
-    <w:basedOn w:val="Standaardalinea-lettertype"/>
-    <w:link w:val="Kop2"/>
-    <w:uiPriority w:val="9"/>
-    <w:rsid w:val="002E5992"/>
-    <w:rPr>
-      <w:rFonts w:asciiTheme="majorHAnsi" w:eastAsiaTheme="majorEastAsia" w:hAnsiTheme="majorHAnsi" w:cstheme="majorBidi"/>
-      <w:b/>
-      <w:bCs/>
-      <w:color w:val="4F81BD" w:themeColor="accent1"/>
-      <w:sz w:val="26"/>
-      <w:szCs w:val="26"/>
-      <w:lang w:eastAsia="nl-NL"/>
-    </w:rPr>
-  </w:style>
-  <w:style w:type="paragraph" w:styleId="Inhopg1">
-    <w:name w:val="toc 1"/>
-    <w:basedOn w:val="Standaard"/>
-    <w:next w:val="Standaard"/>
-    <w:autoRedefine/>
-    <w:uiPriority w:val="39"/>
-    <w:unhideWhenUsed/>
-    <w:rsid w:val="002E5992"/>
-    <w:pPr>
-      <w:tabs>
-        <w:tab w:val="left" w:pos="440"/>
-        <w:tab w:val="right" w:leader="dot" w:pos="9062"/>
-      </w:tabs>
-      <w:spacing w:after="100"/>
-    </w:pPr>
-  </w:style>
-  <w:style w:type="paragraph" w:styleId="Inhopg2">
-    <w:name w:val="toc 2"/>
-    <w:basedOn w:val="Standaard"/>
-    <w:next w:val="Standaard"/>
-    <w:autoRedefine/>
-    <w:uiPriority w:val="39"/>
-    <w:unhideWhenUsed/>
-    <w:rsid w:val="002E5992"/>
-    <w:pPr>
-      <w:spacing w:after="100"/>
-      <w:ind w:left="220"/>
-    </w:pPr>
-  </w:style>
-  <w:style w:type="character" w:styleId="Hyperlink">
-    <w:name w:val="Hyperlink"/>
-    <w:basedOn w:val="Standaardalinea-lettertype"/>
-    <w:uiPriority w:val="99"/>
-    <w:unhideWhenUsed/>
-    <w:rsid w:val="002E5992"/>
-    <w:rPr>
-      <w:color w:val="0000FF" w:themeColor="hyperlink"/>
-      <w:u w:val="single"/>
-    </w:rPr>
-  </w:style>
-  <w:style w:type="paragraph" w:styleId="Koptekst">
-    <w:name w:val="header"/>
-    <w:basedOn w:val="Standaard"/>
-    <w:link w:val="KoptekstChar"/>
-    <w:uiPriority w:val="99"/>
-    <w:unhideWhenUsed/>
-    <w:rsid w:val="002E5992"/>
-    <w:pPr>
-      <w:tabs>
-        <w:tab w:val="center" w:pos="4536"/>
-        <w:tab w:val="right" w:pos="9072"/>
-      </w:tabs>
-    </w:pPr>
-  </w:style>
-  <w:style w:type="character" w:customStyle="1" w:styleId="KoptekstChar">
-    <w:name w:val="Koptekst Char"/>
-    <w:basedOn w:val="Standaardalinea-lettertype"/>
-    <w:link w:val="Koptekst"/>
-    <w:uiPriority w:val="99"/>
-    <w:rsid w:val="002E5992"/>
-    <w:rPr>
-      <w:rFonts w:eastAsiaTheme="minorEastAsia"/>
-      <w:lang w:eastAsia="nl-NL"/>
-    </w:rPr>
-  </w:style>
-  <w:style w:type="paragraph" w:styleId="Voettekst">
-    <w:name w:val="footer"/>
-    <w:basedOn w:val="Standaard"/>
-    <w:link w:val="VoettekstChar"/>
-    <w:uiPriority w:val="99"/>
-    <w:unhideWhenUsed/>
-    <w:rsid w:val="002E5992"/>
-    <w:pPr>
-      <w:tabs>
-        <w:tab w:val="center" w:pos="4536"/>
-        <w:tab w:val="right" w:pos="9072"/>
-      </w:tabs>
-    </w:pPr>
-  </w:style>
-  <w:style w:type="character" w:customStyle="1" w:styleId="VoettekstChar">
-    <w:name w:val="Voettekst Char"/>
-    <w:basedOn w:val="Standaardalinea-lettertype"/>
-    <w:link w:val="Voettekst"/>
-    <w:uiPriority w:val="99"/>
-    <w:rsid w:val="002E5992"/>
-    <w:rPr>
-      <w:rFonts w:eastAsiaTheme="minorEastAsia"/>
-      <w:lang w:eastAsia="nl-NL"/>
-    </w:rPr>
-  </w:style>
-  <w:style w:type="character" w:customStyle="1" w:styleId="Kop3Char">
-    <w:name w:val="Kop 3 Char"/>
-    <w:basedOn w:val="Standaardalinea-lettertype"/>
-    <w:link w:val="Kop3"/>
-    <w:uiPriority w:val="9"/>
-    <w:rsid w:val="002E5992"/>
-    <w:rPr>
-      <w:rFonts w:asciiTheme="majorHAnsi" w:eastAsiaTheme="majorEastAsia" w:hAnsiTheme="majorHAnsi" w:cstheme="majorBidi"/>
-      <w:b/>
-      <w:bCs/>
-      <w:color w:val="4F81BD" w:themeColor="accent1"/>
-      <w:lang w:eastAsia="nl-NL"/>
-    </w:rPr>
-  </w:style>
-  <w:style w:type="character" w:customStyle="1" w:styleId="Kop4Char">
-    <w:name w:val="Kop 4 Char"/>
-    <w:basedOn w:val="Standaardalinea-lettertype"/>
-    <w:link w:val="Kop4"/>
-    <w:uiPriority w:val="9"/>
-    <w:rsid w:val="002E5992"/>
-    <w:rPr>
-      <w:rFonts w:asciiTheme="majorHAnsi" w:eastAsiaTheme="majorEastAsia" w:hAnsiTheme="majorHAnsi" w:cstheme="majorBidi"/>
-      <w:b/>
-      <w:bCs/>
-      <w:i/>
-      <w:iCs/>
-      <w:color w:val="4F81BD" w:themeColor="accent1"/>
-      <w:lang w:eastAsia="nl-NL"/>
-    </w:rPr>
-  </w:style>
-  <w:style w:type="character" w:customStyle="1" w:styleId="Kop5Char">
-    <w:name w:val="Kop 5 Char"/>
-    <w:basedOn w:val="Standaardalinea-lettertype"/>
-    <w:link w:val="Kop5"/>
-    <w:uiPriority w:val="9"/>
-    <w:semiHidden/>
-    <w:rsid w:val="002E5992"/>
-    <w:rPr>
-      <w:rFonts w:asciiTheme="majorHAnsi" w:eastAsiaTheme="majorEastAsia" w:hAnsiTheme="majorHAnsi" w:cstheme="majorBidi"/>
-      <w:color w:val="243F60" w:themeColor="accent1" w:themeShade="7F"/>
-      <w:lang w:eastAsia="nl-NL"/>
-    </w:rPr>
-  </w:style>
-  <w:style w:type="character" w:customStyle="1" w:styleId="Kop6Char">
-    <w:name w:val="Kop 6 Char"/>
-    <w:basedOn w:val="Standaardalinea-lettertype"/>
-    <w:link w:val="Kop6"/>
-    <w:uiPriority w:val="9"/>
-    <w:semiHidden/>
-    <w:rsid w:val="002E5992"/>
-    <w:rPr>
-      <w:rFonts w:asciiTheme="majorHAnsi" w:eastAsiaTheme="majorEastAsia" w:hAnsiTheme="majorHAnsi" w:cstheme="majorBidi"/>
-      <w:i/>
-      <w:iCs/>
-      <w:color w:val="243F60" w:themeColor="accent1" w:themeShade="7F"/>
-      <w:lang w:eastAsia="nl-NL"/>
-    </w:rPr>
-  </w:style>
-  <w:style w:type="character" w:customStyle="1" w:styleId="Kop7Char">
-    <w:name w:val="Kop 7 Char"/>
-    <w:basedOn w:val="Standaardalinea-lettertype"/>
-    <w:link w:val="Kop7"/>
-    <w:uiPriority w:val="9"/>
-    <w:semiHidden/>
-    <w:rsid w:val="002E5992"/>
-    <w:rPr>
-      <w:rFonts w:asciiTheme="majorHAnsi" w:eastAsiaTheme="majorEastAsia" w:hAnsiTheme="majorHAnsi" w:cstheme="majorBidi"/>
-      <w:i/>
-      <w:iCs/>
-      <w:color w:val="404040" w:themeColor="text1" w:themeTint="BF"/>
-      <w:lang w:eastAsia="nl-NL"/>
-    </w:rPr>
-  </w:style>
-  <w:style w:type="character" w:customStyle="1" w:styleId="Kop8Char">
-    <w:name w:val="Kop 8 Char"/>
-    <w:basedOn w:val="Standaardalinea-lettertype"/>
-    <w:link w:val="Kop8"/>
-    <w:uiPriority w:val="9"/>
-    <w:semiHidden/>
-    <w:rsid w:val="002E5992"/>
-    <w:rPr>
-      <w:rFonts w:asciiTheme="majorHAnsi" w:eastAsiaTheme="majorEastAsia" w:hAnsiTheme="majorHAnsi" w:cstheme="majorBidi"/>
-      <w:color w:val="404040" w:themeColor="text1" w:themeTint="BF"/>
-      <w:sz w:val="20"/>
-      <w:szCs w:val="20"/>
-      <w:lang w:eastAsia="nl-NL"/>
-    </w:rPr>
-  </w:style>
-  <w:style w:type="character" w:customStyle="1" w:styleId="Kop9Char">
-    <w:name w:val="Kop 9 Char"/>
-    <w:basedOn w:val="Standaardalinea-lettertype"/>
-    <w:link w:val="Kop9"/>
-    <w:uiPriority w:val="9"/>
-    <w:semiHidden/>
-    <w:rsid w:val="002E5992"/>
-    <w:rPr>
-      <w:rFonts w:asciiTheme="majorHAnsi" w:eastAsiaTheme="majorEastAsia" w:hAnsiTheme="majorHAnsi" w:cstheme="majorBidi"/>
-      <w:i/>
-      <w:iCs/>
-      <w:color w:val="404040" w:themeColor="text1" w:themeTint="BF"/>
-      <w:sz w:val="20"/>
-      <w:szCs w:val="20"/>
-      <w:lang w:eastAsia="nl-NL"/>
-    </w:rPr>
-  </w:style>
-  <w:style w:type="table" w:styleId="Tabelraster">
-    <w:name w:val="Table Grid"/>
-    <w:basedOn w:val="Standaardtabel"/>
-    <w:uiPriority w:val="59"/>
-    <w:rsid w:val="0052058B"/>
-    <w:pPr>
-      <w:spacing w:after="0" w:line="240" w:lineRule="auto"/>
-    </w:pPr>
-    <w:tblPr>
-      <w:tblBorders>
-        <w:top w:val="single" w:sz="4" w:space="0" w:color="auto"/>
-        <w:left w:val="single" w:sz="4" w:space="0" w:color="auto"/>
-        <w:bottom w:val="single" w:sz="4" w:space="0" w:color="auto"/>
-        <w:right w:val="single" w:sz="4" w:space="0" w:color="auto"/>
-        <w:insideH w:val="single" w:sz="4" w:space="0" w:color="auto"/>
-        <w:insideV w:val="single" w:sz="4" w:space="0" w:color="auto"/>
-      </w:tblBorders>
-    </w:tblPr>
-  </w:style>
-  <w:style w:type="table" w:styleId="Gemiddeldearcering1-accent1">
-    <w:name w:val="Medium Shading 1 Accent 1"/>
-    <w:basedOn w:val="Standaardtabel"/>
-    <w:uiPriority w:val="63"/>
-    <w:rsid w:val="0052058B"/>
-    <w:pPr>
-      <w:spacing w:after="0" w:line="240" w:lineRule="auto"/>
-    </w:pPr>
-    <w:tblPr>
-      <w:tblStyleRowBandSize w:val="1"/>
-      <w:tblStyleColBandSize w:val="1"/>
-      <w:tblBorders>
-        <w:top w:val="single" w:sz="8" w:space="0" w:color="7BA0CD" w:themeColor="accent1" w:themeTint="BF"/>
-        <w:left w:val="single" w:sz="8" w:space="0" w:color="7BA0CD" w:themeColor="accent1" w:themeTint="BF"/>
-        <w:bottom w:val="single" w:sz="8" w:space="0" w:color="7BA0CD" w:themeColor="accent1" w:themeTint="BF"/>
-        <w:right w:val="single" w:sz="8" w:space="0" w:color="7BA0CD" w:themeColor="accent1" w:themeTint="BF"/>
-        <w:insideH w:val="single" w:sz="8" w:space="0" w:color="7BA0CD" w:themeColor="accent1" w:themeTint="BF"/>
-      </w:tblBorders>
-    </w:tblPr>
-    <w:tblStylePr w:type="firstRow">
-      <w:pPr>
-        <w:spacing w:before="0" w:after="0" w:line="240" w:lineRule="auto"/>
-      </w:pPr>
-      <w:rPr>
-        <w:b/>
-        <w:bCs/>
-        <w:color w:val="FFFFFF" w:themeColor="background1"/>
-      </w:rPr>
-      <w:tblPr/>
-      <w:tcPr>
-        <w:tcBorders>
-          <w:top w:val="single" w:sz="8" w:space="0" w:color="7BA0CD" w:themeColor="accent1" w:themeTint="BF"/>
-          <w:left w:val="single" w:sz="8" w:space="0" w:color="7BA0CD" w:themeColor="accent1" w:themeTint="BF"/>
-          <w:bottom w:val="single" w:sz="8" w:space="0" w:color="7BA0CD" w:themeColor="accent1" w:themeTint="BF"/>
-          <w:right w:val="single" w:sz="8" w:space="0" w:color="7BA0CD" w:themeColor="accent1" w:themeTint="BF"/>
-          <w:insideH w:val="nil"/>
-          <w:insideV w:val="nil"/>
-        </w:tcBorders>
-        <w:shd w:val="clear" w:color="auto" w:fill="4F81BD" w:themeFill="accent1"/>
-      </w:tcPr>
-    </w:tblStylePr>
-    <w:tblStylePr w:type="lastRow">
-      <w:pPr>
-        <w:spacing w:before="0" w:after="0" w:line="240" w:lineRule="auto"/>
-      </w:pPr>
-      <w:rPr>
-        <w:b/>
-        <w:bCs/>
-      </w:rPr>
-      <w:tblPr/>
-      <w:tcPr>
-        <w:tcBorders>
-          <w:top w:val="double" w:sz="6" w:space="0" w:color="7BA0CD" w:themeColor="accent1" w:themeTint="BF"/>
-          <w:left w:val="single" w:sz="8" w:space="0" w:color="7BA0CD" w:themeColor="accent1" w:themeTint="BF"/>
-          <w:bottom w:val="single" w:sz="8" w:space="0" w:color="7BA0CD" w:themeColor="accent1" w:themeTint="BF"/>
-          <w:right w:val="single" w:sz="8" w:space="0" w:color="7BA0CD" w:themeColor="accent1" w:themeTint="BF"/>
-          <w:insideH w:val="nil"/>
-          <w:insideV w:val="nil"/>
-        </w:tcBorders>
-      </w:tcPr>
-    </w:tblStylePr>
-    <w:tblStylePr w:type="firstCol">
-      <w:rPr>
-        <w:b/>
-        <w:bCs/>
-      </w:rPr>
-    </w:tblStylePr>
-    <w:tblStylePr w:type="lastCol">
-      <w:rPr>
-        <w:b/>
-        <w:bCs/>
-      </w:rPr>
-    </w:tblStylePr>
-    <w:tblStylePr w:type="band1Vert">
-      <w:tblPr/>
-      <w:tcPr>
-        <w:shd w:val="clear" w:color="auto" w:fill="D3DFEE" w:themeFill="accent1" w:themeFillTint="3F"/>
-      </w:tcPr>
-    </w:tblStylePr>
-    <w:tblStylePr w:type="band1Horz">
-      <w:tblPr/>
-      <w:tcPr>
-        <w:tcBorders>
-          <w:insideH w:val="nil"/>
-          <w:insideV w:val="nil"/>
-        </w:tcBorders>
-        <w:shd w:val="clear" w:color="auto" w:fill="D3DFEE" w:themeFill="accent1" w:themeFillTint="3F"/>
-      </w:tcPr>
-    </w:tblStylePr>
-    <w:tblStylePr w:type="band2Horz">
-      <w:tblPr/>
-      <w:tcPr>
-        <w:tcBorders>
-          <w:insideH w:val="nil"/>
-          <w:insideV w:val="nil"/>
-        </w:tcBorders>
-      </w:tcPr>
-    </w:tblStylePr>
-  </w:style>
-  <w:style w:type="table" w:styleId="Lichtearcering">
-    <w:name w:val="Light Shading"/>
-    <w:basedOn w:val="Standaardtabel"/>
-    <w:uiPriority w:val="60"/>
-    <w:rsid w:val="0052058B"/>
-    <w:pPr>
-      <w:spacing w:after="0" w:line="240" w:lineRule="auto"/>
-    </w:pPr>
-    <w:rPr>
-      <w:color w:val="000000" w:themeColor="text1" w:themeShade="BF"/>
-    </w:rPr>
-    <w:tblPr>
-      <w:tblStyleRowBandSize w:val="1"/>
-      <w:tblStyleColBandSize w:val="1"/>
-      <w:tblBorders>
-        <w:top w:val="single" w:sz="8" w:space="0" w:color="000000" w:themeColor="text1"/>
-        <w:bottom w:val="single" w:sz="8" w:space="0" w:color="000000" w:themeColor="text1"/>
-      </w:tblBorders>
-    </w:tblPr>
-    <w:tblStylePr w:type="firstRow">
-      <w:pPr>
-        <w:spacing w:before="0" w:after="0" w:line="240" w:lineRule="auto"/>
-      </w:pPr>
-      <w:rPr>
-        <w:b/>
-        <w:bCs/>
-      </w:rPr>
-      <w:tblPr/>
-      <w:tcPr>
-        <w:tcBorders>
-          <w:top w:val="single" w:sz="8" w:space="0" w:color="000000" w:themeColor="text1"/>
-          <w:left w:val="nil"/>
-          <w:bottom w:val="single" w:sz="8" w:space="0" w:color="000000" w:themeColor="text1"/>
-          <w:right w:val="nil"/>
-          <w:insideH w:val="nil"/>
-          <w:insideV w:val="nil"/>
-        </w:tcBorders>
-      </w:tcPr>
-    </w:tblStylePr>
-    <w:tblStylePr w:type="lastRow">
-      <w:pPr>
-        <w:spacing w:before="0" w:after="0" w:line="240" w:lineRule="auto"/>
-      </w:pPr>
-      <w:rPr>
-        <w:b/>
-        <w:bCs/>
-      </w:rPr>
-      <w:tblPr/>
-      <w:tcPr>
-        <w:tcBorders>
-          <w:top w:val="single" w:sz="8" w:space="0" w:color="000000" w:themeColor="text1"/>
-          <w:left w:val="nil"/>
-          <w:bottom w:val="single" w:sz="8" w:space="0" w:color="000000" w:themeColor="text1"/>
-          <w:right w:val="nil"/>
-          <w:insideH w:val="nil"/>
-          <w:insideV w:val="nil"/>
-        </w:tcBorders>
-      </w:tcPr>
-    </w:tblStylePr>
-    <w:tblStylePr w:type="firstCol">
-      <w:rPr>
-        <w:b/>
-        <w:bCs/>
-      </w:rPr>
-    </w:tblStylePr>
-    <w:tblStylePr w:type="lastCol">
-      <w:rPr>
-        <w:b/>
-        <w:bCs/>
-      </w:rPr>
-    </w:tblStylePr>
-    <w:tblStylePr w:type="band1Vert">
-      <w:tblPr/>
-      <w:tcPr>
-        <w:tcBorders>
-          <w:left w:val="nil"/>
-          <w:right w:val="nil"/>
-          <w:insideH w:val="nil"/>
-          <w:insideV w:val="nil"/>
-        </w:tcBorders>
-        <w:shd w:val="clear" w:color="auto" w:fill="C0C0C0" w:themeFill="text1" w:themeFillTint="3F"/>
-      </w:tcPr>
-    </w:tblStylePr>
-    <w:tblStylePr w:type="band1Horz">
-      <w:tblPr/>
-      <w:tcPr>
-        <w:tcBorders>
-          <w:left w:val="nil"/>
-          <w:right w:val="nil"/>
-          <w:insideH w:val="nil"/>
-          <w:insideV w:val="nil"/>
-        </w:tcBorders>
-        <w:shd w:val="clear" w:color="auto" w:fill="C0C0C0" w:themeFill="text1" w:themeFillTint="3F"/>
-      </w:tcPr>
-    </w:tblStylePr>
-  </w:style>
-  <w:style w:type="table" w:styleId="Lichtraster">
-    <w:name w:val="Light Grid"/>
-    <w:basedOn w:val="Standaardtabel"/>
-    <w:uiPriority w:val="62"/>
-    <w:rsid w:val="0052058B"/>
-    <w:pPr>
-      <w:spacing w:after="0" w:line="240" w:lineRule="auto"/>
-    </w:pPr>
-    <w:tblPr>
-      <w:tblStyleRowBandSize w:val="1"/>
-      <w:tblStyleColBandSize w:val="1"/>
-      <w:tblBorders>
-        <w:top w:val="single" w:sz="8" w:space="0" w:color="000000" w:themeColor="text1"/>
-        <w:left w:val="single" w:sz="8" w:space="0" w:color="000000" w:themeColor="text1"/>
-        <w:bottom w:val="single" w:sz="8" w:space="0" w:color="000000" w:themeColor="text1"/>
-        <w:right w:val="single" w:sz="8" w:space="0" w:color="000000" w:themeColor="text1"/>
-        <w:insideH w:val="single" w:sz="8" w:space="0" w:color="000000" w:themeColor="text1"/>
-        <w:insideV w:val="single" w:sz="8" w:space="0" w:color="000000" w:themeColor="text1"/>
-      </w:tblBorders>
-    </w:tblPr>
-    <w:tblStylePr w:type="firstRow">
-      <w:pPr>
-        <w:spacing w:before="0" w:after="0" w:line="240" w:lineRule="auto"/>
-      </w:pPr>
-      <w:rPr>
-        <w:rFonts w:asciiTheme="majorHAnsi" w:eastAsiaTheme="majorEastAsia" w:hAnsiTheme="majorHAnsi" w:cstheme="majorBidi"/>
-        <w:b/>
-        <w:bCs/>
-      </w:rPr>
-      <w:tblPr/>
-      <w:tcPr>
-        <w:tcBorders>
-          <w:top w:val="single" w:sz="8" w:space="0" w:color="000000" w:themeColor="text1"/>
-          <w:left w:val="single" w:sz="8" w:space="0" w:color="000000" w:themeColor="text1"/>
-          <w:bottom w:val="single" w:sz="18" w:space="0" w:color="000000" w:themeColor="text1"/>
-          <w:right w:val="single" w:sz="8" w:space="0" w:color="000000" w:themeColor="text1"/>
-          <w:insideH w:val="nil"/>
-          <w:insideV w:val="single" w:sz="8" w:space="0" w:color="000000" w:themeColor="text1"/>
-        </w:tcBorders>
-      </w:tcPr>
-    </w:tblStylePr>
-    <w:tblStylePr w:type="lastRow">
-      <w:pPr>
-        <w:spacing w:before="0" w:after="0" w:line="240" w:lineRule="auto"/>
-      </w:pPr>
-      <w:rPr>
-        <w:rFonts w:asciiTheme="majorHAnsi" w:eastAsiaTheme="majorEastAsia" w:hAnsiTheme="majorHAnsi" w:cstheme="majorBidi"/>
-        <w:b/>
-        <w:bCs/>
-      </w:rPr>
-      <w:tblPr/>
-      <w:tcPr>
-        <w:tcBorders>
-          <w:top w:val="double" w:sz="6" w:space="0" w:color="000000" w:themeColor="text1"/>
-          <w:left w:val="single" w:sz="8" w:space="0" w:color="000000" w:themeColor="text1"/>
-          <w:bottom w:val="single" w:sz="8" w:space="0" w:color="000000" w:themeColor="text1"/>
-          <w:right w:val="single" w:sz="8" w:space="0" w:color="000000" w:themeColor="text1"/>
-          <w:insideH w:val="nil"/>
-          <w:insideV w:val="single" w:sz="8" w:space="0" w:color="000000" w:themeColor="text1"/>
-        </w:tcBorders>
-      </w:tcPr>
-    </w:tblStylePr>
-    <w:tblStylePr w:type="firstCol">
-      <w:rPr>
-        <w:rFonts w:asciiTheme="majorHAnsi" w:eastAsiaTheme="majorEastAsia" w:hAnsiTheme="majorHAnsi" w:cstheme="majorBidi"/>
-        <w:b/>
-        <w:bCs/>
-      </w:rPr>
-    </w:tblStylePr>
-    <w:tblStylePr w:type="lastCol">
-      <w:rPr>
-        <w:rFonts w:asciiTheme="majorHAnsi" w:eastAsiaTheme="majorEastAsia" w:hAnsiTheme="majorHAnsi" w:cstheme="majorBidi"/>
-        <w:b/>
-        <w:bCs/>
-      </w:rPr>
-      <w:tblPr/>
-      <w:tcPr>
-        <w:tcBorders>
-          <w:top w:val="single" w:sz="8" w:space="0" w:color="000000" w:themeColor="text1"/>
-          <w:left w:val="single" w:sz="8" w:space="0" w:color="000000" w:themeColor="text1"/>
-          <w:bottom w:val="single" w:sz="8" w:space="0" w:color="000000" w:themeColor="text1"/>
-          <w:right w:val="single" w:sz="8" w:space="0" w:color="000000" w:themeColor="text1"/>
-        </w:tcBorders>
-      </w:tcPr>
-    </w:tblStylePr>
-    <w:tblStylePr w:type="band1Vert">
-      <w:tblPr/>
-      <w:tcPr>
-        <w:tcBorders>
-          <w:top w:val="single" w:sz="8" w:space="0" w:color="000000" w:themeColor="text1"/>
-          <w:left w:val="single" w:sz="8" w:space="0" w:color="000000" w:themeColor="text1"/>
-          <w:bottom w:val="single" w:sz="8" w:space="0" w:color="000000" w:themeColor="text1"/>
-          <w:right w:val="single" w:sz="8" w:space="0" w:color="000000" w:themeColor="text1"/>
-        </w:tcBorders>
-        <w:shd w:val="clear" w:color="auto" w:fill="C0C0C0" w:themeFill="text1" w:themeFillTint="3F"/>
-      </w:tcPr>
-    </w:tblStylePr>
-    <w:tblStylePr w:type="band1Horz">
-      <w:tblPr/>
-      <w:tcPr>
-        <w:tcBorders>
-          <w:top w:val="single" w:sz="8" w:space="0" w:color="000000" w:themeColor="text1"/>
-          <w:left w:val="single" w:sz="8" w:space="0" w:color="000000" w:themeColor="text1"/>
-          <w:bottom w:val="single" w:sz="8" w:space="0" w:color="000000" w:themeColor="text1"/>
-          <w:right w:val="single" w:sz="8" w:space="0" w:color="000000" w:themeColor="text1"/>
-          <w:insideV w:val="single" w:sz="8" w:space="0" w:color="000000" w:themeColor="text1"/>
-        </w:tcBorders>
-        <w:shd w:val="clear" w:color="auto" w:fill="C0C0C0" w:themeFill="text1" w:themeFillTint="3F"/>
-      </w:tcPr>
-    </w:tblStylePr>
-    <w:tblStylePr w:type="band2Horz">
-      <w:tblPr/>
-      <w:tcPr>
-        <w:tcBorders>
-          <w:top w:val="single" w:sz="8" w:space="0" w:color="000000" w:themeColor="text1"/>
-          <w:left w:val="single" w:sz="8" w:space="0" w:color="000000" w:themeColor="text1"/>
-          <w:bottom w:val="single" w:sz="8" w:space="0" w:color="000000" w:themeColor="text1"/>
-          <w:right w:val="single" w:sz="8" w:space="0" w:color="000000" w:themeColor="text1"/>
-          <w:insideV w:val="single" w:sz="8" w:space="0" w:color="000000" w:themeColor="text1"/>
-        </w:tcBorders>
-      </w:tcPr>
-    </w:tblStylePr>
-  </w:style>
-  <w:style w:type="table" w:styleId="Lichtraster-accent1">
-    <w:name w:val="Light Grid Accent 1"/>
-    <w:basedOn w:val="Standaardtabel"/>
-    <w:uiPriority w:val="62"/>
-    <w:rsid w:val="004930D4"/>
-    <w:pPr>
-      <w:spacing w:after="0" w:line="240" w:lineRule="auto"/>
-    </w:pPr>
-    <w:tblPr>
-      <w:tblStyleRowBandSize w:val="1"/>
-      <w:tblStyleColBandSize w:val="1"/>
-      <w:tblBorders>
-        <w:top w:val="single" w:sz="8" w:space="0" w:color="4F81BD" w:themeColor="accent1"/>
-        <w:left w:val="single" w:sz="8" w:space="0" w:color="4F81BD" w:themeColor="accent1"/>
-        <w:bottom w:val="single" w:sz="8" w:space="0" w:color="4F81BD" w:themeColor="accent1"/>
-        <w:right w:val="single" w:sz="8" w:space="0" w:color="4F81BD" w:themeColor="accent1"/>
-        <w:insideH w:val="single" w:sz="8" w:space="0" w:color="4F81BD" w:themeColor="accent1"/>
-        <w:insideV w:val="single" w:sz="8" w:space="0" w:color="4F81BD" w:themeColor="accent1"/>
-      </w:tblBorders>
-    </w:tblPr>
-    <w:tblStylePr w:type="firstRow">
-      <w:pPr>
-        <w:spacing w:before="0" w:after="0" w:line="240" w:lineRule="auto"/>
-      </w:pPr>
-      <w:rPr>
-        <w:rFonts w:asciiTheme="majorHAnsi" w:eastAsiaTheme="majorEastAsia" w:hAnsiTheme="majorHAnsi" w:cstheme="majorBidi"/>
-        <w:b/>
-        <w:bCs/>
-      </w:rPr>
-      <w:tblPr/>
-      <w:tcPr>
-        <w:tcBorders>
-          <w:top w:val="single" w:sz="8" w:space="0" w:color="4F81BD" w:themeColor="accent1"/>
-          <w:left w:val="single" w:sz="8" w:space="0" w:color="4F81BD" w:themeColor="accent1"/>
-          <w:bottom w:val="single" w:sz="18" w:space="0" w:color="4F81BD" w:themeColor="accent1"/>
-          <w:right w:val="single" w:sz="8" w:space="0" w:color="4F81BD" w:themeColor="accent1"/>
-          <w:insideH w:val="nil"/>
-          <w:insideV w:val="single" w:sz="8" w:space="0" w:color="4F81BD" w:themeColor="accent1"/>
-        </w:tcBorders>
-      </w:tcPr>
-    </w:tblStylePr>
-    <w:tblStylePr w:type="lastRow">
-      <w:pPr>
-        <w:spacing w:before="0" w:after="0" w:line="240" w:lineRule="auto"/>
-      </w:pPr>
-      <w:rPr>
-        <w:rFonts w:asciiTheme="majorHAnsi" w:eastAsiaTheme="majorEastAsia" w:hAnsiTheme="majorHAnsi" w:cstheme="majorBidi"/>
-        <w:b/>
-        <w:bCs/>
-      </w:rPr>
-      <w:tblPr/>
-      <w:tcPr>
-        <w:tcBorders>
-          <w:top w:val="double" w:sz="6" w:space="0" w:color="4F81BD" w:themeColor="accent1"/>
-          <w:left w:val="single" w:sz="8" w:space="0" w:color="4F81BD" w:themeColor="accent1"/>
-          <w:bottom w:val="single" w:sz="8" w:space="0" w:color="4F81BD" w:themeColor="accent1"/>
-          <w:right w:val="single" w:sz="8" w:space="0" w:color="4F81BD" w:themeColor="accent1"/>
-          <w:insideH w:val="nil"/>
-          <w:insideV w:val="single" w:sz="8" w:space="0" w:color="4F81BD" w:themeColor="accent1"/>
-        </w:tcBorders>
-      </w:tcPr>
-    </w:tblStylePr>
-    <w:tblStylePr w:type="firstCol">
-      <w:rPr>
-        <w:rFonts w:asciiTheme="majorHAnsi" w:eastAsiaTheme="majorEastAsia" w:hAnsiTheme="majorHAnsi" w:cstheme="majorBidi"/>
-        <w:b/>
-        <w:bCs/>
-      </w:rPr>
-    </w:tblStylePr>
-    <w:tblStylePr w:type="lastCol">
-      <w:rPr>
-        <w:rFonts w:asciiTheme="majorHAnsi" w:eastAsiaTheme="majorEastAsia" w:hAnsiTheme="majorHAnsi" w:cstheme="majorBidi"/>
-        <w:b/>
-        <w:bCs/>
-      </w:rPr>
-      <w:tblPr/>
-      <w:tcPr>
-        <w:tcBorders>
-          <w:top w:val="single" w:sz="8" w:space="0" w:color="4F81BD" w:themeColor="accent1"/>
-          <w:left w:val="single" w:sz="8" w:space="0" w:color="4F81BD" w:themeColor="accent1"/>
-          <w:bottom w:val="single" w:sz="8" w:space="0" w:color="4F81BD" w:themeColor="accent1"/>
-          <w:right w:val="single" w:sz="8" w:space="0" w:color="4F81BD" w:themeColor="accent1"/>
-        </w:tcBorders>
-      </w:tcPr>
-    </w:tblStylePr>
-    <w:tblStylePr w:type="band1Vert">
-      <w:tblPr/>
-      <w:tcPr>
-        <w:tcBorders>
-          <w:top w:val="single" w:sz="8" w:space="0" w:color="4F81BD" w:themeColor="accent1"/>
-          <w:left w:val="single" w:sz="8" w:space="0" w:color="4F81BD" w:themeColor="accent1"/>
-          <w:bottom w:val="single" w:sz="8" w:space="0" w:color="4F81BD" w:themeColor="accent1"/>
-          <w:right w:val="single" w:sz="8" w:space="0" w:color="4F81BD" w:themeColor="accent1"/>
-        </w:tcBorders>
-        <w:shd w:val="clear" w:color="auto" w:fill="D3DFEE" w:themeFill="accent1" w:themeFillTint="3F"/>
-      </w:tcPr>
-    </w:tblStylePr>
-    <w:tblStylePr w:type="band1Horz">
-      <w:tblPr/>
-      <w:tcPr>
-        <w:tcBorders>
-          <w:top w:val="single" w:sz="8" w:space="0" w:color="4F81BD" w:themeColor="accent1"/>
-          <w:left w:val="single" w:sz="8" w:space="0" w:color="4F81BD" w:themeColor="accent1"/>
-          <w:bottom w:val="single" w:sz="8" w:space="0" w:color="4F81BD" w:themeColor="accent1"/>
-          <w:right w:val="single" w:sz="8" w:space="0" w:color="4F81BD" w:themeColor="accent1"/>
-          <w:insideV w:val="single" w:sz="8" w:space="0" w:color="4F81BD" w:themeColor="accent1"/>
-        </w:tcBorders>
-        <w:shd w:val="clear" w:color="auto" w:fill="D3DFEE" w:themeFill="accent1" w:themeFillTint="3F"/>
-      </w:tcPr>
-    </w:tblStylePr>
-    <w:tblStylePr w:type="band2Horz">
-      <w:tblPr/>
-      <w:tcPr>
-        <w:tcBorders>
-          <w:top w:val="single" w:sz="8" w:space="0" w:color="4F81BD" w:themeColor="accent1"/>
-          <w:left w:val="single" w:sz="8" w:space="0" w:color="4F81BD" w:themeColor="accent1"/>
-          <w:bottom w:val="single" w:sz="8" w:space="0" w:color="4F81BD" w:themeColor="accent1"/>
-          <w:right w:val="single" w:sz="8" w:space="0" w:color="4F81BD" w:themeColor="accent1"/>
-          <w:insideV w:val="single" w:sz="8" w:space="0" w:color="4F81BD" w:themeColor="accent1"/>
-        </w:tcBorders>
-      </w:tcPr>
-    </w:tblStylePr>
-  </w:style>
-  <w:style w:type="character" w:customStyle="1" w:styleId="sc121">
-    <w:name w:val="sc121"/>
-    <w:basedOn w:val="Standaardalinea-lettertype"/>
-    <w:rsid w:val="00B013BC"/>
-    <w:rPr>
-      <w:rFonts w:ascii="Source Code Pro" w:hAnsi="Source Code Pro" w:hint="default"/>
-      <w:color w:val="FF0000"/>
-      <w:sz w:val="20"/>
-      <w:szCs w:val="20"/>
-      <w:shd w:val="clear" w:color="auto" w:fill="FFFF00"/>
-    </w:rPr>
-  </w:style>
-  <w:style w:type="character" w:customStyle="1" w:styleId="sc14">
-    <w:name w:val="sc14"/>
-    <w:basedOn w:val="Standaardalinea-lettertype"/>
-    <w:rsid w:val="00B013BC"/>
-    <w:rPr>
-      <w:rFonts w:ascii="Source Code Pro" w:hAnsi="Source Code Pro" w:hint="default"/>
-      <w:color w:val="0000FF"/>
-      <w:sz w:val="20"/>
-      <w:szCs w:val="20"/>
-    </w:rPr>
-  </w:style>
-  <w:style w:type="character" w:customStyle="1" w:styleId="sc8">
-    <w:name w:val="sc8"/>
-    <w:basedOn w:val="Standaardalinea-lettertype"/>
-    <w:rsid w:val="00B013BC"/>
-    <w:rPr>
-      <w:rFonts w:ascii="Source Code Pro" w:hAnsi="Source Code Pro" w:hint="default"/>
-      <w:color w:val="000000"/>
-      <w:sz w:val="20"/>
-      <w:szCs w:val="20"/>
-    </w:rPr>
-  </w:style>
-  <w:style w:type="character" w:customStyle="1" w:styleId="sc31">
-    <w:name w:val="sc31"/>
-    <w:basedOn w:val="Standaardalinea-lettertype"/>
-    <w:rsid w:val="00B013BC"/>
-    <w:rPr>
-      <w:rFonts w:ascii="Source Code Pro" w:hAnsi="Source Code Pro" w:hint="default"/>
-      <w:color w:val="FF0000"/>
-      <w:sz w:val="20"/>
-      <w:szCs w:val="20"/>
-    </w:rPr>
-  </w:style>
-  <w:style w:type="character" w:customStyle="1" w:styleId="sc61">
-    <w:name w:val="sc61"/>
-    <w:basedOn w:val="Standaardalinea-lettertype"/>
-    <w:rsid w:val="00B013BC"/>
-    <w:rPr>
-      <w:rFonts w:ascii="Source Code Pro" w:hAnsi="Source Code Pro" w:hint="default"/>
-      <w:b/>
-      <w:bCs/>
-      <w:color w:val="8000FF"/>
-      <w:sz w:val="20"/>
-      <w:szCs w:val="20"/>
-    </w:rPr>
-  </w:style>
-  <w:style w:type="character" w:customStyle="1" w:styleId="sc131">
-    <w:name w:val="sc131"/>
-    <w:basedOn w:val="Standaardalinea-lettertype"/>
-    <w:rsid w:val="00B013BC"/>
-    <w:rPr>
-      <w:rFonts w:ascii="Source Code Pro" w:hAnsi="Source Code Pro" w:hint="default"/>
-      <w:color w:val="FF0000"/>
-      <w:sz w:val="20"/>
-      <w:szCs w:val="20"/>
-      <w:shd w:val="clear" w:color="auto" w:fill="FFFF00"/>
-    </w:rPr>
-  </w:style>
-  <w:style w:type="character" w:customStyle="1" w:styleId="sc01">
-    <w:name w:val="sc01"/>
-    <w:basedOn w:val="Standaardalinea-lettertype"/>
-    <w:rsid w:val="00B013BC"/>
-    <w:rPr>
-      <w:rFonts w:ascii="Source Code Pro" w:hAnsi="Source Code Pro" w:hint="default"/>
-      <w:b/>
-      <w:bCs/>
-      <w:color w:val="000000"/>
-      <w:sz w:val="20"/>
-      <w:szCs w:val="20"/>
-    </w:rPr>
-  </w:style>
-  <w:style w:type="character" w:customStyle="1" w:styleId="sc111">
-    <w:name w:val="sc111"/>
-    <w:basedOn w:val="Standaardalinea-lettertype"/>
-    <w:rsid w:val="00B013BC"/>
-    <w:rPr>
-      <w:rFonts w:ascii="Source Code Pro" w:hAnsi="Source Code Pro" w:hint="default"/>
-      <w:color w:val="0000FF"/>
-      <w:sz w:val="20"/>
-      <w:szCs w:val="20"/>
-    </w:rPr>
-  </w:style>
-  <w:style w:type="paragraph" w:styleId="Inhopg3">
-    <w:name w:val="toc 3"/>
-    <w:basedOn w:val="Standaard"/>
-    <w:next w:val="Standaard"/>
-    <w:autoRedefine/>
-    <w:uiPriority w:val="39"/>
-    <w:unhideWhenUsed/>
-    <w:rsid w:val="00536B97"/>
-    <w:pPr>
-      <w:spacing w:after="100"/>
-      <w:ind w:left="440"/>
-    </w:pPr>
-  </w:style>
-  <w:style w:type="paragraph" w:styleId="HTML-voorafopgemaakt">
-    <w:name w:val="HTML Preformatted"/>
-    <w:basedOn w:val="Standaard"/>
-    <w:link w:val="HTML-voorafopgemaaktChar"/>
-    <w:uiPriority w:val="99"/>
-    <w:unhideWhenUsed/>
-    <w:rsid w:val="004E542D"/>
-    <w:pPr>
-      <w:tabs>
-        <w:tab w:val="left" w:pos="916"/>
-        <w:tab w:val="left" w:pos="1832"/>
-        <w:tab w:val="left" w:pos="2748"/>
-        <w:tab w:val="left" w:pos="3664"/>
-        <w:tab w:val="left" w:pos="4580"/>
-        <w:tab w:val="left" w:pos="5496"/>
-        <w:tab w:val="left" w:pos="6412"/>
-        <w:tab w:val="left" w:pos="7328"/>
-        <w:tab w:val="left" w:pos="8244"/>
-        <w:tab w:val="left" w:pos="9160"/>
-        <w:tab w:val="left" w:pos="10076"/>
-        <w:tab w:val="left" w:pos="10992"/>
-        <w:tab w:val="left" w:pos="11908"/>
-        <w:tab w:val="left" w:pos="12824"/>
-        <w:tab w:val="left" w:pos="13740"/>
-        <w:tab w:val="left" w:pos="14656"/>
-      </w:tabs>
-    </w:pPr>
-    <w:rPr>
-      <w:rFonts w:ascii="Courier New" w:eastAsia="Times New Roman" w:hAnsi="Courier New" w:cs="Courier New"/>
-      <w:sz w:val="20"/>
-      <w:szCs w:val="20"/>
-    </w:rPr>
-  </w:style>
-  <w:style w:type="character" w:customStyle="1" w:styleId="HTML-voorafopgemaaktChar">
-    <w:name w:val="HTML - vooraf opgemaakt Char"/>
-    <w:basedOn w:val="Standaardalinea-lettertype"/>
-    <w:link w:val="HTML-voorafopgemaakt"/>
-    <w:uiPriority w:val="99"/>
-    <w:rsid w:val="004E542D"/>
-    <w:rPr>
-      <w:rFonts w:ascii="Courier New" w:eastAsia="Times New Roman" w:hAnsi="Courier New" w:cs="Courier New"/>
-      <w:sz w:val="20"/>
-      <w:szCs w:val="20"/>
-      <w:lang w:eastAsia="nl-NL"/>
-    </w:rPr>
-  </w:style>
-  <w:style w:type="paragraph" w:styleId="Normaalweb">
-    <w:name w:val="Normal (Web)"/>
-    <w:basedOn w:val="Standaard"/>
-    <w:uiPriority w:val="99"/>
-    <w:semiHidden/>
-    <w:unhideWhenUsed/>
-    <w:rsid w:val="00AC7402"/>
-    <w:pPr>
-      <w:spacing w:before="100" w:beforeAutospacing="1" w:after="100" w:afterAutospacing="1"/>
-    </w:pPr>
-    <w:rPr>
-      <w:rFonts w:ascii="Times New Roman" w:eastAsia="Times New Roman" w:hAnsi="Times New Roman" w:cs="Times New Roman"/>
-      <w:sz w:val="24"/>
-      <w:szCs w:val="24"/>
-    </w:rPr>
-  </w:style>
-  <w:style w:type="paragraph" w:styleId="Lijstalinea">
-    <w:name w:val="List Paragraph"/>
-    <w:basedOn w:val="Standaard"/>
-    <w:uiPriority w:val="34"/>
-    <w:qFormat/>
-    <w:rsid w:val="00C14742"/>
-    <w:pPr>
-      <w:spacing w:after="160" w:line="259" w:lineRule="auto"/>
-      <w:ind w:left="720"/>
-      <w:contextualSpacing/>
-    </w:pPr>
-    <w:rPr>
-      <w:rFonts w:eastAsiaTheme="minorHAnsi"/>
-      <w:lang w:eastAsia="en-US"/>
-    </w:rPr>
-  </w:style>
-  <w:style w:type="paragraph" w:styleId="Tekstzonderopmaak">
-    <w:name w:val="Plain Text"/>
-    <w:basedOn w:val="Standaard"/>
-    <w:link w:val="TekstzonderopmaakChar"/>
-    <w:rsid w:val="006A28E7"/>
-    <w:rPr>
-      <w:rFonts w:ascii="Courier New" w:eastAsia="MS Mincho" w:hAnsi="Courier New" w:cs="Courier New"/>
-      <w:sz w:val="20"/>
-      <w:szCs w:val="20"/>
-      <w:lang w:eastAsia="ja-JP"/>
-    </w:rPr>
-  </w:style>
-  <w:style w:type="character" w:customStyle="1" w:styleId="TekstzonderopmaakChar">
-    <w:name w:val="Tekst zonder opmaak Char"/>
-    <w:basedOn w:val="Standaardalinea-lettertype"/>
-    <w:link w:val="Tekstzonderopmaak"/>
-    <w:rsid w:val="006A28E7"/>
-    <w:rPr>
-      <w:rFonts w:ascii="Courier New" w:eastAsia="MS Mincho" w:hAnsi="Courier New" w:cs="Courier New"/>
-      <w:sz w:val="20"/>
-      <w:szCs w:val="20"/>
-      <w:lang w:eastAsia="ja-JP"/>
-    </w:rPr>
-  </w:style>
-</w:styles>
-</file>
-
 <file path=word/theme/theme1.xml><?xml version="1.0" encoding="utf-8"?>
 <a:theme xmlns:a="http://schemas.openxmlformats.org/drawingml/2006/main" name="Kantoorthema">
   <a:themeElements>
@@ -20352,7 +19207,7 @@
 </file>
 
 <file path=customXml/itemProps2.xml><?xml version="1.0" encoding="utf-8"?>
-<ds:datastoreItem xmlns:ds="http://schemas.openxmlformats.org/officeDocument/2006/customXml" ds:itemID="{6620A43D-44CE-46B2-9732-732C3BAF58DC}">
+<ds:datastoreItem xmlns:ds="http://schemas.openxmlformats.org/officeDocument/2006/customXml" ds:itemID="{0329226E-DFA6-4099-AD7E-011221265B02}">
   <ds:schemaRefs>
     <ds:schemaRef ds:uri="http://schemas.openxmlformats.org/officeDocument/2006/bibliography"/>
   </ds:schemaRefs>

</xml_diff>